<commit_message>
Desarrollo de la actividad 1 del módulo 2 subida en DRIVE
</commit_message>
<xml_diff>
--- a/Material Pedagógico/Modulo 2/Clase 1/Actividad_1.docx
+++ b/Material Pedagógico/Modulo 2/Clase 1/Actividad_1.docx
@@ -3,6 +3,9 @@
 <w:document xmlns:wpc="http://schemas.microsoft.com/office/word/2010/wordprocessingCanvas" xmlns:cx="http://schemas.microsoft.com/office/drawing/2014/chartex" xmlns:cx1="http://schemas.microsoft.com/office/drawing/2015/9/8/chartex" xmlns:cx2="http://schemas.microsoft.com/office/drawing/2015/10/21/chartex" xmlns:cx3="http://schemas.microsoft.com/office/drawing/2016/5/9/chartex" xmlns:cx4="http://schemas.microsoft.com/office/drawing/2016/5/10/chartex" xmlns:cx5="http://schemas.microsoft.com/office/drawing/2016/5/11/chartex" xmlns:cx6="http://schemas.microsoft.com/office/drawing/2016/5/12/chartex" xmlns:cx7="http://schemas.microsoft.com/office/drawing/2016/5/13/chartex" xmlns:cx8="http://schemas.microsoft.com/office/drawing/2016/5/14/chartex" xmlns:mc="http://schemas.openxmlformats.org/markup-compatibility/2006" xmlns:aink="http://schemas.microsoft.com/office/drawing/2016/ink" xmlns:am3d="http://schemas.microsoft.com/office/drawing/2017/model3d" xmlns:o="urn:schemas-microsoft-com:office:office" xmlns:oel="http://schemas.microsoft.com/office/2019/extlst" xmlns:r="http://schemas.openxmlformats.org/officeDocument/2006/relationships" xmlns:m="http://schemas.openxmlformats.org/officeDocument/2006/math" xmlns:v="urn:schemas-microsoft-com:vml" xmlns:wp14="http://schemas.microsoft.com/office/word/2010/wordprocessingDrawing" xmlns:wp="http://schemas.openxmlformats.org/drawingml/2006/wordprocessingDrawing" xmlns:w10="urn:schemas-microsoft-com:office:word" xmlns:w="http://schemas.openxmlformats.org/wordprocessingml/2006/main" xmlns:w14="http://schemas.microsoft.com/office/word/2010/wordml" xmlns:w15="http://schemas.microsoft.com/office/word/2012/wordml" xmlns:w16cex="http://schemas.microsoft.com/office/word/2018/wordml/cex" xmlns:w16cid="http://schemas.microsoft.com/office/word/2016/wordml/cid" xmlns:w16="http://schemas.microsoft.com/office/word/2018/wordml" xmlns:w16du="http://schemas.microsoft.com/office/word/2023/wordml/word16du" xmlns:w16sdtdh="http://schemas.microsoft.com/office/word/2020/wordml/sdtdatahash" xmlns:w16se="http://schemas.microsoft.com/office/word/2015/wordml/symex" xmlns:wpg="http://schemas.microsoft.com/office/word/2010/wordprocessingGroup" xmlns:wpi="http://schemas.microsoft.com/office/word/2010/wordprocessingInk" xmlns:wne="http://schemas.microsoft.com/office/word/2006/wordml" xmlns:wps="http://schemas.microsoft.com/office/word/2010/wordprocessingShape" mc:Ignorable="w14 w15 w16se w16cid w16 w16cex w16sdtdh w16du wp14">
   <w:body>
     <w:p>
+      <w:pPr>
+        <w:jc w:val="center"/>
+      </w:pPr>
       <w:r>
         <w:t>Actividad 1</w:t>
       </w:r>
@@ -1039,6 +1042,8 @@
               <w:spacing w:line="244" w:lineRule="atLeast"/>
               <w:rPr>
                 <w:rFonts w:ascii="Courier New" w:eastAsia="Times New Roman" w:hAnsi="Courier New" w:cs="Courier New"/>
+                <w:b/>
+                <w:bCs/>
                 <w:color w:val="333333"/>
                 <w:kern w:val="0"/>
                 <w:sz w:val="20"/>
@@ -1050,6 +1055,8 @@
             <w:r>
               <w:rPr>
                 <w:rFonts w:ascii="Courier New" w:eastAsia="Times New Roman" w:hAnsi="Courier New" w:cs="Courier New"/>
+                <w:b/>
+                <w:bCs/>
                 <w:color w:val="333333"/>
                 <w:kern w:val="0"/>
                 <w:sz w:val="20"/>
@@ -1063,6 +1070,8 @@
             <w:r>
               <w:rPr>
                 <w:rFonts w:ascii="Courier New" w:eastAsia="Times New Roman" w:hAnsi="Courier New" w:cs="Courier New"/>
+                <w:b/>
+                <w:bCs/>
                 <w:color w:val="333333"/>
                 <w:kern w:val="0"/>
                 <w:sz w:val="20"/>
@@ -1076,6 +1085,8 @@
             <w:r>
               <w:rPr>
                 <w:rFonts w:ascii="Courier New" w:eastAsia="Times New Roman" w:hAnsi="Courier New" w:cs="Courier New"/>
+                <w:b/>
+                <w:bCs/>
                 <w:color w:val="333333"/>
                 <w:kern w:val="0"/>
                 <w:sz w:val="20"/>
@@ -1088,6 +1099,8 @@
             <w:r>
               <w:rPr>
                 <w:rFonts w:ascii="Courier New" w:eastAsia="Times New Roman" w:hAnsi="Courier New" w:cs="Courier New"/>
+                <w:b/>
+                <w:bCs/>
                 <w:color w:val="333333"/>
                 <w:kern w:val="0"/>
                 <w:sz w:val="20"/>
@@ -1121,7 +1134,7 @@
               <w:spacing w:line="244" w:lineRule="atLeast"/>
               <w:rPr>
                 <w:rFonts w:ascii="Courier New" w:eastAsia="Times New Roman" w:hAnsi="Courier New" w:cs="Courier New"/>
-                <w:color w:val="333333"/>
+                <w:color w:val="D0D0D0"/>
                 <w:kern w:val="0"/>
                 <w:sz w:val="20"/>
                 <w:szCs w:val="20"/>
@@ -1539,9 +1552,32 @@
                 <w14:ligatures w14:val="none"/>
               </w:rPr>
             </w:pPr>
-            <w:r>
-              <w:rPr>
-                <w:rFonts w:ascii="Courier New" w:eastAsia="Times New Roman" w:hAnsi="Courier New" w:cs="Courier New"/>
+          </w:p>
+          <w:p>
+            <w:pPr>
+              <w:tabs>
+                <w:tab w:val="left" w:pos="916"/>
+                <w:tab w:val="left" w:pos="1832"/>
+                <w:tab w:val="left" w:pos="2748"/>
+                <w:tab w:val="left" w:pos="3664"/>
+                <w:tab w:val="left" w:pos="4580"/>
+                <w:tab w:val="left" w:pos="5496"/>
+                <w:tab w:val="left" w:pos="6412"/>
+                <w:tab w:val="left" w:pos="7328"/>
+                <w:tab w:val="left" w:pos="8244"/>
+                <w:tab w:val="left" w:pos="9160"/>
+                <w:tab w:val="left" w:pos="10076"/>
+                <w:tab w:val="left" w:pos="10992"/>
+                <w:tab w:val="left" w:pos="11908"/>
+                <w:tab w:val="left" w:pos="12824"/>
+                <w:tab w:val="left" w:pos="13740"/>
+                <w:tab w:val="left" w:pos="14656"/>
+              </w:tabs>
+              <w:spacing w:line="244" w:lineRule="atLeast"/>
+              <w:rPr>
+                <w:rFonts w:ascii="Courier New" w:eastAsia="Times New Roman" w:hAnsi="Courier New" w:cs="Courier New"/>
+                <w:b/>
+                <w:bCs/>
                 <w:color w:val="333333"/>
                 <w:kern w:val="0"/>
                 <w:sz w:val="20"/>
@@ -1549,12 +1585,27 @@
                 <w:lang w:val="en-US" w:eastAsia="zh-CN"/>
                 <w14:ligatures w14:val="none"/>
               </w:rPr>
+            </w:pPr>
+            <w:r>
+              <w:rPr>
+                <w:rFonts w:ascii="Courier New" w:eastAsia="Times New Roman" w:hAnsi="Courier New" w:cs="Courier New"/>
+                <w:b/>
+                <w:bCs/>
+                <w:color w:val="333333"/>
+                <w:kern w:val="0"/>
+                <w:sz w:val="20"/>
+                <w:szCs w:val="20"/>
+                <w:lang w:val="en-US" w:eastAsia="zh-CN"/>
+                <w14:ligatures w14:val="none"/>
+              </w:rPr>
               <w:t>&lt;!—</w:t>
             </w:r>
             <w:proofErr w:type="spellStart"/>
             <w:r>
               <w:rPr>
                 <w:rFonts w:ascii="Courier New" w:eastAsia="Times New Roman" w:hAnsi="Courier New" w:cs="Courier New"/>
+                <w:b/>
+                <w:bCs/>
                 <w:color w:val="333333"/>
                 <w:kern w:val="0"/>
                 <w:sz w:val="20"/>
@@ -1568,6 +1619,8 @@
             <w:r>
               <w:rPr>
                 <w:rFonts w:ascii="Courier New" w:eastAsia="Times New Roman" w:hAnsi="Courier New" w:cs="Courier New"/>
+                <w:b/>
+                <w:bCs/>
                 <w:color w:val="333333"/>
                 <w:kern w:val="0"/>
                 <w:sz w:val="20"/>
@@ -1580,6 +1633,8 @@
             <w:r>
               <w:rPr>
                 <w:rFonts w:ascii="Courier New" w:eastAsia="Times New Roman" w:hAnsi="Courier New" w:cs="Courier New"/>
+                <w:b/>
+                <w:bCs/>
                 <w:color w:val="333333"/>
                 <w:kern w:val="0"/>
                 <w:sz w:val="20"/>
@@ -1592,6 +1647,8 @@
             <w:r>
               <w:rPr>
                 <w:rFonts w:ascii="Courier New" w:eastAsia="Times New Roman" w:hAnsi="Courier New" w:cs="Courier New"/>
+                <w:b/>
+                <w:bCs/>
                 <w:color w:val="333333"/>
                 <w:kern w:val="0"/>
                 <w:sz w:val="20"/>
@@ -1604,6 +1661,8 @@
             <w:r>
               <w:rPr>
                 <w:rFonts w:ascii="Courier New" w:eastAsia="Times New Roman" w:hAnsi="Courier New" w:cs="Courier New"/>
+                <w:b/>
+                <w:bCs/>
                 <w:color w:val="333333"/>
                 <w:kern w:val="0"/>
                 <w:sz w:val="20"/>
@@ -2858,6 +2917,4617 @@
         <w:cr/>
       </w:r>
     </w:p>
+    <w:p>
+      <w:r>
+        <w:t xml:space="preserve">La ventaja que nos da el CSS </w:t>
+      </w:r>
+      <w:proofErr w:type="gramStart"/>
+      <w:r>
+        <w:t>externo,</w:t>
+      </w:r>
+      <w:proofErr w:type="gramEnd"/>
+      <w:r>
+        <w:t xml:space="preserve"> es que nos permite mantener un código entendible para cualquier programador, ya que el archivo se encuentra de forma individual, podemos ver y manejar con mas facilidad la forma en que se vaya a dar estilo a una página WEB o a la estructura del lenguaje HTML. También permite que HTML tenga menos código.</w:t>
+      </w:r>
+    </w:p>
+    <w:p/>
+    <w:p>
+      <w:r>
+        <w:t>Práctica con CSS en línea</w:t>
+      </w:r>
+    </w:p>
+    <w:tbl>
+      <w:tblPr>
+        <w:tblStyle w:val="Tablaconcuadrcula"/>
+        <w:tblW w:w="0" w:type="auto"/>
+        <w:tblLook w:val="04A0" w:firstRow="1" w:lastRow="0" w:firstColumn="1" w:lastColumn="0" w:noHBand="0" w:noVBand="1"/>
+      </w:tblPr>
+      <w:tblGrid>
+        <w:gridCol w:w="8828"/>
+      </w:tblGrid>
+      <w:tr>
+        <w:tc>
+          <w:tcPr>
+            <w:tcW w:w="8828" w:type="dxa"/>
+          </w:tcPr>
+          <w:p>
+            <w:pPr>
+              <w:shd w:val="clear" w:color="auto" w:fill="101116"/>
+              <w:spacing w:line="285" w:lineRule="atLeast"/>
+              <w:rPr>
+                <w:rFonts w:ascii="Consolas" w:eastAsia="Times New Roman" w:hAnsi="Consolas" w:cs="Times New Roman"/>
+                <w:color w:val="FF0055"/>
+                <w:kern w:val="0"/>
+                <w:sz w:val="21"/>
+                <w:szCs w:val="21"/>
+                <w:lang w:val="en-US" w:eastAsia="zh-CN"/>
+                <w14:ligatures w14:val="none"/>
+              </w:rPr>
+            </w:pPr>
+            <w:r>
+              <w:rPr>
+                <w:rFonts w:ascii="Consolas" w:eastAsia="Times New Roman" w:hAnsi="Consolas" w:cs="Times New Roman"/>
+                <w:color w:val="00B0FF"/>
+                <w:kern w:val="0"/>
+                <w:sz w:val="21"/>
+                <w:szCs w:val="21"/>
+                <w:lang w:val="en-US" w:eastAsia="zh-CN"/>
+                <w14:ligatures w14:val="none"/>
+              </w:rPr>
+              <w:t>&lt;!</w:t>
+            </w:r>
+            <w:r>
+              <w:rPr>
+                <w:rFonts w:ascii="Consolas" w:eastAsia="Times New Roman" w:hAnsi="Consolas" w:cs="Times New Roman"/>
+                <w:color w:val="FF5680"/>
+                <w:kern w:val="0"/>
+                <w:sz w:val="21"/>
+                <w:szCs w:val="21"/>
+                <w:lang w:val="en-US" w:eastAsia="zh-CN"/>
+                <w14:ligatures w14:val="none"/>
+              </w:rPr>
+              <w:t>DOCTYPE</w:t>
+            </w:r>
+            <w:r>
+              <w:rPr>
+                <w:rFonts w:ascii="Consolas" w:eastAsia="Times New Roman" w:hAnsi="Consolas" w:cs="Times New Roman"/>
+                <w:color w:val="00B0FF"/>
+                <w:kern w:val="0"/>
+                <w:sz w:val="21"/>
+                <w:szCs w:val="21"/>
+                <w:lang w:val="en-US" w:eastAsia="zh-CN"/>
+                <w14:ligatures w14:val="none"/>
+              </w:rPr>
+              <w:t xml:space="preserve"> </w:t>
+            </w:r>
+            <w:r>
+              <w:rPr>
+                <w:rFonts w:ascii="Consolas" w:eastAsia="Times New Roman" w:hAnsi="Consolas" w:cs="Times New Roman"/>
+                <w:color w:val="EE6DFF"/>
+                <w:kern w:val="0"/>
+                <w:sz w:val="21"/>
+                <w:szCs w:val="21"/>
+                <w:lang w:val="en-US" w:eastAsia="zh-CN"/>
+                <w14:ligatures w14:val="none"/>
+              </w:rPr>
+              <w:t>html</w:t>
+            </w:r>
+            <w:r>
+              <w:rPr>
+                <w:rFonts w:ascii="Consolas" w:eastAsia="Times New Roman" w:hAnsi="Consolas" w:cs="Times New Roman"/>
+                <w:color w:val="00B0FF"/>
+                <w:kern w:val="0"/>
+                <w:sz w:val="21"/>
+                <w:szCs w:val="21"/>
+                <w:lang w:val="en-US" w:eastAsia="zh-CN"/>
+                <w14:ligatures w14:val="none"/>
+              </w:rPr>
+              <w:t>&gt;</w:t>
+            </w:r>
+          </w:p>
+          <w:p>
+            <w:pPr>
+              <w:shd w:val="clear" w:color="auto" w:fill="101116"/>
+              <w:spacing w:line="285" w:lineRule="atLeast"/>
+              <w:rPr>
+                <w:rFonts w:ascii="Consolas" w:eastAsia="Times New Roman" w:hAnsi="Consolas" w:cs="Times New Roman"/>
+                <w:color w:val="FF0055"/>
+                <w:kern w:val="0"/>
+                <w:sz w:val="21"/>
+                <w:szCs w:val="21"/>
+                <w:lang w:val="en-US" w:eastAsia="zh-CN"/>
+                <w14:ligatures w14:val="none"/>
+              </w:rPr>
+            </w:pPr>
+            <w:r>
+              <w:rPr>
+                <w:rFonts w:ascii="Consolas" w:eastAsia="Times New Roman" w:hAnsi="Consolas" w:cs="Times New Roman"/>
+                <w:color w:val="00B0FF"/>
+                <w:kern w:val="0"/>
+                <w:sz w:val="21"/>
+                <w:szCs w:val="21"/>
+                <w:lang w:val="en-US" w:eastAsia="zh-CN"/>
+                <w14:ligatures w14:val="none"/>
+              </w:rPr>
+              <w:t>&lt;</w:t>
+            </w:r>
+            <w:r>
+              <w:rPr>
+                <w:rFonts w:ascii="Consolas" w:eastAsia="Times New Roman" w:hAnsi="Consolas" w:cs="Times New Roman"/>
+                <w:color w:val="FF5680"/>
+                <w:kern w:val="0"/>
+                <w:sz w:val="21"/>
+                <w:szCs w:val="21"/>
+                <w:lang w:val="en-US" w:eastAsia="zh-CN"/>
+                <w14:ligatures w14:val="none"/>
+              </w:rPr>
+              <w:t>html</w:t>
+            </w:r>
+            <w:r>
+              <w:rPr>
+                <w:rFonts w:ascii="Consolas" w:eastAsia="Times New Roman" w:hAnsi="Consolas" w:cs="Times New Roman"/>
+                <w:color w:val="00B0FF"/>
+                <w:kern w:val="0"/>
+                <w:sz w:val="21"/>
+                <w:szCs w:val="21"/>
+                <w:lang w:val="en-US" w:eastAsia="zh-CN"/>
+                <w14:ligatures w14:val="none"/>
+              </w:rPr>
+              <w:t xml:space="preserve"> </w:t>
+            </w:r>
+            <w:r>
+              <w:rPr>
+                <w:rFonts w:ascii="Consolas" w:eastAsia="Times New Roman" w:hAnsi="Consolas" w:cs="Times New Roman"/>
+                <w:color w:val="EE6DFF"/>
+                <w:kern w:val="0"/>
+                <w:sz w:val="21"/>
+                <w:szCs w:val="21"/>
+                <w:lang w:val="en-US" w:eastAsia="zh-CN"/>
+                <w14:ligatures w14:val="none"/>
+              </w:rPr>
+              <w:t>lang</w:t>
+            </w:r>
+            <w:r>
+              <w:rPr>
+                <w:rFonts w:ascii="Consolas" w:eastAsia="Times New Roman" w:hAnsi="Consolas" w:cs="Times New Roman"/>
+                <w:color w:val="00B0FF"/>
+                <w:kern w:val="0"/>
+                <w:sz w:val="21"/>
+                <w:szCs w:val="21"/>
+                <w:lang w:val="en-US" w:eastAsia="zh-CN"/>
+                <w14:ligatures w14:val="none"/>
+              </w:rPr>
+              <w:t>="</w:t>
+            </w:r>
+            <w:proofErr w:type="spellStart"/>
+            <w:r>
+              <w:rPr>
+                <w:rFonts w:ascii="Consolas" w:eastAsia="Times New Roman" w:hAnsi="Consolas" w:cs="Times New Roman"/>
+                <w:color w:val="76C1FF"/>
+                <w:kern w:val="0"/>
+                <w:sz w:val="21"/>
+                <w:szCs w:val="21"/>
+                <w:lang w:val="en-US" w:eastAsia="zh-CN"/>
+                <w14:ligatures w14:val="none"/>
+              </w:rPr>
+              <w:t>en</w:t>
+            </w:r>
+            <w:proofErr w:type="spellEnd"/>
+            <w:r>
+              <w:rPr>
+                <w:rFonts w:ascii="Consolas" w:eastAsia="Times New Roman" w:hAnsi="Consolas" w:cs="Times New Roman"/>
+                <w:color w:val="00B0FF"/>
+                <w:kern w:val="0"/>
+                <w:sz w:val="21"/>
+                <w:szCs w:val="21"/>
+                <w:lang w:val="en-US" w:eastAsia="zh-CN"/>
+                <w14:ligatures w14:val="none"/>
+              </w:rPr>
+              <w:t>"&gt;</w:t>
+            </w:r>
+          </w:p>
+          <w:p>
+            <w:pPr>
+              <w:shd w:val="clear" w:color="auto" w:fill="101116"/>
+              <w:spacing w:line="285" w:lineRule="atLeast"/>
+              <w:rPr>
+                <w:rFonts w:ascii="Consolas" w:eastAsia="Times New Roman" w:hAnsi="Consolas" w:cs="Times New Roman"/>
+                <w:color w:val="FF0055"/>
+                <w:kern w:val="0"/>
+                <w:sz w:val="21"/>
+                <w:szCs w:val="21"/>
+                <w:lang w:val="en-US" w:eastAsia="zh-CN"/>
+                <w14:ligatures w14:val="none"/>
+              </w:rPr>
+            </w:pPr>
+            <w:r>
+              <w:rPr>
+                <w:rFonts w:ascii="Consolas" w:eastAsia="Times New Roman" w:hAnsi="Consolas" w:cs="Times New Roman"/>
+                <w:color w:val="00B0FF"/>
+                <w:kern w:val="0"/>
+                <w:sz w:val="21"/>
+                <w:szCs w:val="21"/>
+                <w:lang w:val="en-US" w:eastAsia="zh-CN"/>
+                <w14:ligatures w14:val="none"/>
+              </w:rPr>
+              <w:t>&lt;</w:t>
+            </w:r>
+            <w:r>
+              <w:rPr>
+                <w:rFonts w:ascii="Consolas" w:eastAsia="Times New Roman" w:hAnsi="Consolas" w:cs="Times New Roman"/>
+                <w:color w:val="FF5680"/>
+                <w:kern w:val="0"/>
+                <w:sz w:val="21"/>
+                <w:szCs w:val="21"/>
+                <w:lang w:val="en-US" w:eastAsia="zh-CN"/>
+                <w14:ligatures w14:val="none"/>
+              </w:rPr>
+              <w:t>head</w:t>
+            </w:r>
+            <w:r>
+              <w:rPr>
+                <w:rFonts w:ascii="Consolas" w:eastAsia="Times New Roman" w:hAnsi="Consolas" w:cs="Times New Roman"/>
+                <w:color w:val="00B0FF"/>
+                <w:kern w:val="0"/>
+                <w:sz w:val="21"/>
+                <w:szCs w:val="21"/>
+                <w:lang w:val="en-US" w:eastAsia="zh-CN"/>
+                <w14:ligatures w14:val="none"/>
+              </w:rPr>
+              <w:t>&gt;</w:t>
+            </w:r>
+          </w:p>
+          <w:p>
+            <w:pPr>
+              <w:shd w:val="clear" w:color="auto" w:fill="101116"/>
+              <w:spacing w:line="285" w:lineRule="atLeast"/>
+              <w:rPr>
+                <w:rFonts w:ascii="Consolas" w:eastAsia="Times New Roman" w:hAnsi="Consolas" w:cs="Times New Roman"/>
+                <w:color w:val="FF0055"/>
+                <w:kern w:val="0"/>
+                <w:sz w:val="21"/>
+                <w:szCs w:val="21"/>
+                <w:lang w:val="en-US" w:eastAsia="zh-CN"/>
+                <w14:ligatures w14:val="none"/>
+              </w:rPr>
+            </w:pPr>
+            <w:r>
+              <w:rPr>
+                <w:rFonts w:ascii="Consolas" w:eastAsia="Times New Roman" w:hAnsi="Consolas" w:cs="Times New Roman"/>
+                <w:color w:val="FF0055"/>
+                <w:kern w:val="0"/>
+                <w:sz w:val="21"/>
+                <w:szCs w:val="21"/>
+                <w:lang w:val="en-US" w:eastAsia="zh-CN"/>
+                <w14:ligatures w14:val="none"/>
+              </w:rPr>
+              <w:t xml:space="preserve">    </w:t>
+            </w:r>
+            <w:r>
+              <w:rPr>
+                <w:rFonts w:ascii="Consolas" w:eastAsia="Times New Roman" w:hAnsi="Consolas" w:cs="Times New Roman"/>
+                <w:color w:val="00B0FF"/>
+                <w:kern w:val="0"/>
+                <w:sz w:val="21"/>
+                <w:szCs w:val="21"/>
+                <w:lang w:val="en-US" w:eastAsia="zh-CN"/>
+                <w14:ligatures w14:val="none"/>
+              </w:rPr>
+              <w:t>&lt;</w:t>
+            </w:r>
+            <w:r>
+              <w:rPr>
+                <w:rFonts w:ascii="Consolas" w:eastAsia="Times New Roman" w:hAnsi="Consolas" w:cs="Times New Roman"/>
+                <w:color w:val="FF5680"/>
+                <w:kern w:val="0"/>
+                <w:sz w:val="21"/>
+                <w:szCs w:val="21"/>
+                <w:lang w:val="en-US" w:eastAsia="zh-CN"/>
+                <w14:ligatures w14:val="none"/>
+              </w:rPr>
+              <w:t>meta</w:t>
+            </w:r>
+            <w:r>
+              <w:rPr>
+                <w:rFonts w:ascii="Consolas" w:eastAsia="Times New Roman" w:hAnsi="Consolas" w:cs="Times New Roman"/>
+                <w:color w:val="00B0FF"/>
+                <w:kern w:val="0"/>
+                <w:sz w:val="21"/>
+                <w:szCs w:val="21"/>
+                <w:lang w:val="en-US" w:eastAsia="zh-CN"/>
+                <w14:ligatures w14:val="none"/>
+              </w:rPr>
+              <w:t xml:space="preserve"> </w:t>
+            </w:r>
+            <w:r>
+              <w:rPr>
+                <w:rFonts w:ascii="Consolas" w:eastAsia="Times New Roman" w:hAnsi="Consolas" w:cs="Times New Roman"/>
+                <w:color w:val="EE6DFF"/>
+                <w:kern w:val="0"/>
+                <w:sz w:val="21"/>
+                <w:szCs w:val="21"/>
+                <w:lang w:val="en-US" w:eastAsia="zh-CN"/>
+                <w14:ligatures w14:val="none"/>
+              </w:rPr>
+              <w:t>charset</w:t>
+            </w:r>
+            <w:r>
+              <w:rPr>
+                <w:rFonts w:ascii="Consolas" w:eastAsia="Times New Roman" w:hAnsi="Consolas" w:cs="Times New Roman"/>
+                <w:color w:val="00B0FF"/>
+                <w:kern w:val="0"/>
+                <w:sz w:val="21"/>
+                <w:szCs w:val="21"/>
+                <w:lang w:val="en-US" w:eastAsia="zh-CN"/>
+                <w14:ligatures w14:val="none"/>
+              </w:rPr>
+              <w:t>="</w:t>
+            </w:r>
+            <w:r>
+              <w:rPr>
+                <w:rFonts w:ascii="Consolas" w:eastAsia="Times New Roman" w:hAnsi="Consolas" w:cs="Times New Roman"/>
+                <w:color w:val="76C1FF"/>
+                <w:kern w:val="0"/>
+                <w:sz w:val="21"/>
+                <w:szCs w:val="21"/>
+                <w:lang w:val="en-US" w:eastAsia="zh-CN"/>
+                <w14:ligatures w14:val="none"/>
+              </w:rPr>
+              <w:t>UTF-8</w:t>
+            </w:r>
+            <w:r>
+              <w:rPr>
+                <w:rFonts w:ascii="Consolas" w:eastAsia="Times New Roman" w:hAnsi="Consolas" w:cs="Times New Roman"/>
+                <w:color w:val="00B0FF"/>
+                <w:kern w:val="0"/>
+                <w:sz w:val="21"/>
+                <w:szCs w:val="21"/>
+                <w:lang w:val="en-US" w:eastAsia="zh-CN"/>
+                <w14:ligatures w14:val="none"/>
+              </w:rPr>
+              <w:t>"&gt;</w:t>
+            </w:r>
+          </w:p>
+          <w:p>
+            <w:pPr>
+              <w:shd w:val="clear" w:color="auto" w:fill="101116"/>
+              <w:spacing w:line="285" w:lineRule="atLeast"/>
+              <w:rPr>
+                <w:rFonts w:ascii="Consolas" w:eastAsia="Times New Roman" w:hAnsi="Consolas" w:cs="Times New Roman"/>
+                <w:color w:val="FF0055"/>
+                <w:kern w:val="0"/>
+                <w:sz w:val="21"/>
+                <w:szCs w:val="21"/>
+                <w:lang w:val="en-US" w:eastAsia="zh-CN"/>
+                <w14:ligatures w14:val="none"/>
+              </w:rPr>
+            </w:pPr>
+            <w:r>
+              <w:rPr>
+                <w:rFonts w:ascii="Consolas" w:eastAsia="Times New Roman" w:hAnsi="Consolas" w:cs="Times New Roman"/>
+                <w:color w:val="FF0055"/>
+                <w:kern w:val="0"/>
+                <w:sz w:val="21"/>
+                <w:szCs w:val="21"/>
+                <w:lang w:val="en-US" w:eastAsia="zh-CN"/>
+                <w14:ligatures w14:val="none"/>
+              </w:rPr>
+              <w:t xml:space="preserve">    </w:t>
+            </w:r>
+            <w:r>
+              <w:rPr>
+                <w:rFonts w:ascii="Consolas" w:eastAsia="Times New Roman" w:hAnsi="Consolas" w:cs="Times New Roman"/>
+                <w:color w:val="00B0FF"/>
+                <w:kern w:val="0"/>
+                <w:sz w:val="21"/>
+                <w:szCs w:val="21"/>
+                <w:lang w:val="en-US" w:eastAsia="zh-CN"/>
+                <w14:ligatures w14:val="none"/>
+              </w:rPr>
+              <w:t>&lt;</w:t>
+            </w:r>
+            <w:r>
+              <w:rPr>
+                <w:rFonts w:ascii="Consolas" w:eastAsia="Times New Roman" w:hAnsi="Consolas" w:cs="Times New Roman"/>
+                <w:color w:val="FF5680"/>
+                <w:kern w:val="0"/>
+                <w:sz w:val="21"/>
+                <w:szCs w:val="21"/>
+                <w:lang w:val="en-US" w:eastAsia="zh-CN"/>
+                <w14:ligatures w14:val="none"/>
+              </w:rPr>
+              <w:t>meta</w:t>
+            </w:r>
+            <w:r>
+              <w:rPr>
+                <w:rFonts w:ascii="Consolas" w:eastAsia="Times New Roman" w:hAnsi="Consolas" w:cs="Times New Roman"/>
+                <w:color w:val="00B0FF"/>
+                <w:kern w:val="0"/>
+                <w:sz w:val="21"/>
+                <w:szCs w:val="21"/>
+                <w:lang w:val="en-US" w:eastAsia="zh-CN"/>
+                <w14:ligatures w14:val="none"/>
+              </w:rPr>
+              <w:t xml:space="preserve"> </w:t>
+            </w:r>
+            <w:r>
+              <w:rPr>
+                <w:rFonts w:ascii="Consolas" w:eastAsia="Times New Roman" w:hAnsi="Consolas" w:cs="Times New Roman"/>
+                <w:color w:val="EE6DFF"/>
+                <w:kern w:val="0"/>
+                <w:sz w:val="21"/>
+                <w:szCs w:val="21"/>
+                <w:lang w:val="en-US" w:eastAsia="zh-CN"/>
+                <w14:ligatures w14:val="none"/>
+              </w:rPr>
+              <w:t>name</w:t>
+            </w:r>
+            <w:r>
+              <w:rPr>
+                <w:rFonts w:ascii="Consolas" w:eastAsia="Times New Roman" w:hAnsi="Consolas" w:cs="Times New Roman"/>
+                <w:color w:val="00B0FF"/>
+                <w:kern w:val="0"/>
+                <w:sz w:val="21"/>
+                <w:szCs w:val="21"/>
+                <w:lang w:val="en-US" w:eastAsia="zh-CN"/>
+                <w14:ligatures w14:val="none"/>
+              </w:rPr>
+              <w:t>="</w:t>
+            </w:r>
+            <w:r>
+              <w:rPr>
+                <w:rFonts w:ascii="Consolas" w:eastAsia="Times New Roman" w:hAnsi="Consolas" w:cs="Times New Roman"/>
+                <w:color w:val="76C1FF"/>
+                <w:kern w:val="0"/>
+                <w:sz w:val="21"/>
+                <w:szCs w:val="21"/>
+                <w:lang w:val="en-US" w:eastAsia="zh-CN"/>
+                <w14:ligatures w14:val="none"/>
+              </w:rPr>
+              <w:t>viewport</w:t>
+            </w:r>
+            <w:r>
+              <w:rPr>
+                <w:rFonts w:ascii="Consolas" w:eastAsia="Times New Roman" w:hAnsi="Consolas" w:cs="Times New Roman"/>
+                <w:color w:val="00B0FF"/>
+                <w:kern w:val="0"/>
+                <w:sz w:val="21"/>
+                <w:szCs w:val="21"/>
+                <w:lang w:val="en-US" w:eastAsia="zh-CN"/>
+                <w14:ligatures w14:val="none"/>
+              </w:rPr>
+              <w:t xml:space="preserve">" </w:t>
+            </w:r>
+            <w:r>
+              <w:rPr>
+                <w:rFonts w:ascii="Consolas" w:eastAsia="Times New Roman" w:hAnsi="Consolas" w:cs="Times New Roman"/>
+                <w:color w:val="EE6DFF"/>
+                <w:kern w:val="0"/>
+                <w:sz w:val="21"/>
+                <w:szCs w:val="21"/>
+                <w:lang w:val="en-US" w:eastAsia="zh-CN"/>
+                <w14:ligatures w14:val="none"/>
+              </w:rPr>
+              <w:t>content</w:t>
+            </w:r>
+            <w:r>
+              <w:rPr>
+                <w:rFonts w:ascii="Consolas" w:eastAsia="Times New Roman" w:hAnsi="Consolas" w:cs="Times New Roman"/>
+                <w:color w:val="00B0FF"/>
+                <w:kern w:val="0"/>
+                <w:sz w:val="21"/>
+                <w:szCs w:val="21"/>
+                <w:lang w:val="en-US" w:eastAsia="zh-CN"/>
+                <w14:ligatures w14:val="none"/>
+              </w:rPr>
+              <w:t>="</w:t>
+            </w:r>
+            <w:r>
+              <w:rPr>
+                <w:rFonts w:ascii="Consolas" w:eastAsia="Times New Roman" w:hAnsi="Consolas" w:cs="Times New Roman"/>
+                <w:color w:val="76C1FF"/>
+                <w:kern w:val="0"/>
+                <w:sz w:val="21"/>
+                <w:szCs w:val="21"/>
+                <w:lang w:val="en-US" w:eastAsia="zh-CN"/>
+                <w14:ligatures w14:val="none"/>
+              </w:rPr>
+              <w:t>width=device-width, initial-scale=1.0</w:t>
+            </w:r>
+            <w:r>
+              <w:rPr>
+                <w:rFonts w:ascii="Consolas" w:eastAsia="Times New Roman" w:hAnsi="Consolas" w:cs="Times New Roman"/>
+                <w:color w:val="00B0FF"/>
+                <w:kern w:val="0"/>
+                <w:sz w:val="21"/>
+                <w:szCs w:val="21"/>
+                <w:lang w:val="en-US" w:eastAsia="zh-CN"/>
+                <w14:ligatures w14:val="none"/>
+              </w:rPr>
+              <w:t>"&gt;</w:t>
+            </w:r>
+          </w:p>
+          <w:p>
+            <w:pPr>
+              <w:shd w:val="clear" w:color="auto" w:fill="101116"/>
+              <w:spacing w:line="285" w:lineRule="atLeast"/>
+              <w:rPr>
+                <w:rFonts w:ascii="Consolas" w:eastAsia="Times New Roman" w:hAnsi="Consolas" w:cs="Times New Roman"/>
+                <w:color w:val="FF0055"/>
+                <w:kern w:val="0"/>
+                <w:sz w:val="21"/>
+                <w:szCs w:val="21"/>
+                <w:lang w:val="en-US" w:eastAsia="zh-CN"/>
+                <w14:ligatures w14:val="none"/>
+              </w:rPr>
+            </w:pPr>
+            <w:r>
+              <w:rPr>
+                <w:rFonts w:ascii="Consolas" w:eastAsia="Times New Roman" w:hAnsi="Consolas" w:cs="Times New Roman"/>
+                <w:color w:val="FF0055"/>
+                <w:kern w:val="0"/>
+                <w:sz w:val="21"/>
+                <w:szCs w:val="21"/>
+                <w:lang w:val="en-US" w:eastAsia="zh-CN"/>
+                <w14:ligatures w14:val="none"/>
+              </w:rPr>
+              <w:t xml:space="preserve">    </w:t>
+            </w:r>
+            <w:r>
+              <w:rPr>
+                <w:rFonts w:ascii="Consolas" w:eastAsia="Times New Roman" w:hAnsi="Consolas" w:cs="Times New Roman"/>
+                <w:color w:val="00B0FF"/>
+                <w:kern w:val="0"/>
+                <w:sz w:val="21"/>
+                <w:szCs w:val="21"/>
+                <w:lang w:val="en-US" w:eastAsia="zh-CN"/>
+                <w14:ligatures w14:val="none"/>
+              </w:rPr>
+              <w:t>&lt;</w:t>
+            </w:r>
+            <w:r>
+              <w:rPr>
+                <w:rFonts w:ascii="Consolas" w:eastAsia="Times New Roman" w:hAnsi="Consolas" w:cs="Times New Roman"/>
+                <w:color w:val="FF5680"/>
+                <w:kern w:val="0"/>
+                <w:sz w:val="21"/>
+                <w:szCs w:val="21"/>
+                <w:lang w:val="en-US" w:eastAsia="zh-CN"/>
+                <w14:ligatures w14:val="none"/>
+              </w:rPr>
+              <w:t>title</w:t>
+            </w:r>
+            <w:r>
+              <w:rPr>
+                <w:rFonts w:ascii="Consolas" w:eastAsia="Times New Roman" w:hAnsi="Consolas" w:cs="Times New Roman"/>
+                <w:color w:val="00B0FF"/>
+                <w:kern w:val="0"/>
+                <w:sz w:val="21"/>
+                <w:szCs w:val="21"/>
+                <w:lang w:val="en-US" w:eastAsia="zh-CN"/>
+                <w14:ligatures w14:val="none"/>
+              </w:rPr>
+              <w:t>&gt;</w:t>
+            </w:r>
+            <w:r>
+              <w:rPr>
+                <w:rFonts w:ascii="Consolas" w:eastAsia="Times New Roman" w:hAnsi="Consolas" w:cs="Times New Roman"/>
+                <w:color w:val="FF0055"/>
+                <w:kern w:val="0"/>
+                <w:sz w:val="21"/>
+                <w:szCs w:val="21"/>
+                <w:lang w:val="en-US" w:eastAsia="zh-CN"/>
+                <w14:ligatures w14:val="none"/>
+              </w:rPr>
+              <w:t>CSS EN LINEA</w:t>
+            </w:r>
+            <w:r>
+              <w:rPr>
+                <w:rFonts w:ascii="Consolas" w:eastAsia="Times New Roman" w:hAnsi="Consolas" w:cs="Times New Roman"/>
+                <w:color w:val="00B0FF"/>
+                <w:kern w:val="0"/>
+                <w:sz w:val="21"/>
+                <w:szCs w:val="21"/>
+                <w:lang w:val="en-US" w:eastAsia="zh-CN"/>
+                <w14:ligatures w14:val="none"/>
+              </w:rPr>
+              <w:t>&lt;/</w:t>
+            </w:r>
+            <w:r>
+              <w:rPr>
+                <w:rFonts w:ascii="Consolas" w:eastAsia="Times New Roman" w:hAnsi="Consolas" w:cs="Times New Roman"/>
+                <w:color w:val="FF5680"/>
+                <w:kern w:val="0"/>
+                <w:sz w:val="21"/>
+                <w:szCs w:val="21"/>
+                <w:lang w:val="en-US" w:eastAsia="zh-CN"/>
+                <w14:ligatures w14:val="none"/>
+              </w:rPr>
+              <w:t>title</w:t>
+            </w:r>
+            <w:r>
+              <w:rPr>
+                <w:rFonts w:ascii="Consolas" w:eastAsia="Times New Roman" w:hAnsi="Consolas" w:cs="Times New Roman"/>
+                <w:color w:val="00B0FF"/>
+                <w:kern w:val="0"/>
+                <w:sz w:val="21"/>
+                <w:szCs w:val="21"/>
+                <w:lang w:val="en-US" w:eastAsia="zh-CN"/>
+                <w14:ligatures w14:val="none"/>
+              </w:rPr>
+              <w:t>&gt;</w:t>
+            </w:r>
+          </w:p>
+          <w:p>
+            <w:pPr>
+              <w:shd w:val="clear" w:color="auto" w:fill="101116"/>
+              <w:spacing w:line="285" w:lineRule="atLeast"/>
+              <w:rPr>
+                <w:rFonts w:ascii="Consolas" w:eastAsia="Times New Roman" w:hAnsi="Consolas" w:cs="Times New Roman"/>
+                <w:color w:val="FF0055"/>
+                <w:kern w:val="0"/>
+                <w:sz w:val="21"/>
+                <w:szCs w:val="21"/>
+                <w:lang w:val="en-US" w:eastAsia="zh-CN"/>
+                <w14:ligatures w14:val="none"/>
+              </w:rPr>
+            </w:pPr>
+            <w:r>
+              <w:rPr>
+                <w:rFonts w:ascii="Consolas" w:eastAsia="Times New Roman" w:hAnsi="Consolas" w:cs="Times New Roman"/>
+                <w:color w:val="00B0FF"/>
+                <w:kern w:val="0"/>
+                <w:sz w:val="21"/>
+                <w:szCs w:val="21"/>
+                <w:lang w:val="en-US" w:eastAsia="zh-CN"/>
+                <w14:ligatures w14:val="none"/>
+              </w:rPr>
+              <w:t>&lt;/</w:t>
+            </w:r>
+            <w:r>
+              <w:rPr>
+                <w:rFonts w:ascii="Consolas" w:eastAsia="Times New Roman" w:hAnsi="Consolas" w:cs="Times New Roman"/>
+                <w:color w:val="FF5680"/>
+                <w:kern w:val="0"/>
+                <w:sz w:val="21"/>
+                <w:szCs w:val="21"/>
+                <w:lang w:val="en-US" w:eastAsia="zh-CN"/>
+                <w14:ligatures w14:val="none"/>
+              </w:rPr>
+              <w:t>head</w:t>
+            </w:r>
+            <w:r>
+              <w:rPr>
+                <w:rFonts w:ascii="Consolas" w:eastAsia="Times New Roman" w:hAnsi="Consolas" w:cs="Times New Roman"/>
+                <w:color w:val="00B0FF"/>
+                <w:kern w:val="0"/>
+                <w:sz w:val="21"/>
+                <w:szCs w:val="21"/>
+                <w:lang w:val="en-US" w:eastAsia="zh-CN"/>
+                <w14:ligatures w14:val="none"/>
+              </w:rPr>
+              <w:t>&gt;</w:t>
+            </w:r>
+          </w:p>
+          <w:p>
+            <w:pPr>
+              <w:shd w:val="clear" w:color="auto" w:fill="101116"/>
+              <w:spacing w:line="285" w:lineRule="atLeast"/>
+              <w:rPr>
+                <w:rFonts w:ascii="Consolas" w:eastAsia="Times New Roman" w:hAnsi="Consolas" w:cs="Times New Roman"/>
+                <w:color w:val="FF0055"/>
+                <w:kern w:val="0"/>
+                <w:sz w:val="21"/>
+                <w:szCs w:val="21"/>
+                <w:lang w:val="en-US" w:eastAsia="zh-CN"/>
+                <w14:ligatures w14:val="none"/>
+              </w:rPr>
+            </w:pPr>
+            <w:r>
+              <w:rPr>
+                <w:rFonts w:ascii="Consolas" w:eastAsia="Times New Roman" w:hAnsi="Consolas" w:cs="Times New Roman"/>
+                <w:color w:val="00B0FF"/>
+                <w:kern w:val="0"/>
+                <w:sz w:val="21"/>
+                <w:szCs w:val="21"/>
+                <w:lang w:val="en-US" w:eastAsia="zh-CN"/>
+                <w14:ligatures w14:val="none"/>
+              </w:rPr>
+              <w:t>&lt;</w:t>
+            </w:r>
+            <w:r>
+              <w:rPr>
+                <w:rFonts w:ascii="Consolas" w:eastAsia="Times New Roman" w:hAnsi="Consolas" w:cs="Times New Roman"/>
+                <w:color w:val="FF5680"/>
+                <w:kern w:val="0"/>
+                <w:sz w:val="21"/>
+                <w:szCs w:val="21"/>
+                <w:lang w:val="en-US" w:eastAsia="zh-CN"/>
+                <w14:ligatures w14:val="none"/>
+              </w:rPr>
+              <w:t>body</w:t>
+            </w:r>
+            <w:r>
+              <w:rPr>
+                <w:rFonts w:ascii="Consolas" w:eastAsia="Times New Roman" w:hAnsi="Consolas" w:cs="Times New Roman"/>
+                <w:color w:val="00B0FF"/>
+                <w:kern w:val="0"/>
+                <w:sz w:val="21"/>
+                <w:szCs w:val="21"/>
+                <w:lang w:val="en-US" w:eastAsia="zh-CN"/>
+                <w14:ligatures w14:val="none"/>
+              </w:rPr>
+              <w:t>&gt;</w:t>
+            </w:r>
+          </w:p>
+          <w:p>
+            <w:pPr>
+              <w:shd w:val="clear" w:color="auto" w:fill="101116"/>
+              <w:spacing w:line="285" w:lineRule="atLeast"/>
+              <w:rPr>
+                <w:rFonts w:ascii="Consolas" w:eastAsia="Times New Roman" w:hAnsi="Consolas" w:cs="Times New Roman"/>
+                <w:color w:val="FF0055"/>
+                <w:kern w:val="0"/>
+                <w:sz w:val="21"/>
+                <w:szCs w:val="21"/>
+                <w:lang w:val="en-US" w:eastAsia="zh-CN"/>
+                <w14:ligatures w14:val="none"/>
+              </w:rPr>
+            </w:pPr>
+            <w:r>
+              <w:rPr>
+                <w:rFonts w:ascii="Consolas" w:eastAsia="Times New Roman" w:hAnsi="Consolas" w:cs="Times New Roman"/>
+                <w:color w:val="FF0055"/>
+                <w:kern w:val="0"/>
+                <w:sz w:val="21"/>
+                <w:szCs w:val="21"/>
+                <w:lang w:val="en-US" w:eastAsia="zh-CN"/>
+                <w14:ligatures w14:val="none"/>
+              </w:rPr>
+              <w:t xml:space="preserve">    </w:t>
+            </w:r>
+            <w:r>
+              <w:rPr>
+                <w:rFonts w:ascii="Consolas" w:eastAsia="Times New Roman" w:hAnsi="Consolas" w:cs="Times New Roman"/>
+                <w:color w:val="00B0FF"/>
+                <w:kern w:val="0"/>
+                <w:sz w:val="21"/>
+                <w:szCs w:val="21"/>
+                <w:lang w:val="en-US" w:eastAsia="zh-CN"/>
+                <w14:ligatures w14:val="none"/>
+              </w:rPr>
+              <w:t>&lt;</w:t>
+            </w:r>
+            <w:r>
+              <w:rPr>
+                <w:rFonts w:ascii="Consolas" w:eastAsia="Times New Roman" w:hAnsi="Consolas" w:cs="Times New Roman"/>
+                <w:color w:val="FF5680"/>
+                <w:kern w:val="0"/>
+                <w:sz w:val="21"/>
+                <w:szCs w:val="21"/>
+                <w:lang w:val="en-US" w:eastAsia="zh-CN"/>
+                <w14:ligatures w14:val="none"/>
+              </w:rPr>
+              <w:t>h1</w:t>
+            </w:r>
+            <w:r>
+              <w:rPr>
+                <w:rFonts w:ascii="Consolas" w:eastAsia="Times New Roman" w:hAnsi="Consolas" w:cs="Times New Roman"/>
+                <w:color w:val="00B0FF"/>
+                <w:kern w:val="0"/>
+                <w:sz w:val="21"/>
+                <w:szCs w:val="21"/>
+                <w:lang w:val="en-US" w:eastAsia="zh-CN"/>
+                <w14:ligatures w14:val="none"/>
+              </w:rPr>
+              <w:t xml:space="preserve"> </w:t>
+            </w:r>
+            <w:r>
+              <w:rPr>
+                <w:rFonts w:ascii="Consolas" w:eastAsia="Times New Roman" w:hAnsi="Consolas" w:cs="Times New Roman"/>
+                <w:color w:val="EE6DFF"/>
+                <w:kern w:val="0"/>
+                <w:sz w:val="21"/>
+                <w:szCs w:val="21"/>
+                <w:lang w:val="en-US" w:eastAsia="zh-CN"/>
+                <w14:ligatures w14:val="none"/>
+              </w:rPr>
+              <w:t>style</w:t>
+            </w:r>
+            <w:r>
+              <w:rPr>
+                <w:rFonts w:ascii="Consolas" w:eastAsia="Times New Roman" w:hAnsi="Consolas" w:cs="Times New Roman"/>
+                <w:color w:val="00B0FF"/>
+                <w:kern w:val="0"/>
+                <w:sz w:val="21"/>
+                <w:szCs w:val="21"/>
+                <w:lang w:val="en-US" w:eastAsia="zh-CN"/>
+                <w14:ligatures w14:val="none"/>
+              </w:rPr>
+              <w:t>="</w:t>
+            </w:r>
+            <w:r>
+              <w:rPr>
+                <w:rFonts w:ascii="Consolas" w:eastAsia="Times New Roman" w:hAnsi="Consolas" w:cs="Times New Roman"/>
+                <w:color w:val="76C1FF"/>
+                <w:kern w:val="0"/>
+                <w:sz w:val="21"/>
+                <w:szCs w:val="21"/>
+                <w:lang w:val="en-US" w:eastAsia="zh-CN"/>
+                <w14:ligatures w14:val="none"/>
+              </w:rPr>
+              <w:t>color: blue;</w:t>
+            </w:r>
+            <w:r>
+              <w:rPr>
+                <w:rFonts w:ascii="Consolas" w:eastAsia="Times New Roman" w:hAnsi="Consolas" w:cs="Times New Roman"/>
+                <w:color w:val="00B0FF"/>
+                <w:kern w:val="0"/>
+                <w:sz w:val="21"/>
+                <w:szCs w:val="21"/>
+                <w:lang w:val="en-US" w:eastAsia="zh-CN"/>
+                <w14:ligatures w14:val="none"/>
+              </w:rPr>
+              <w:t>"  &gt;</w:t>
+            </w:r>
+            <w:r>
+              <w:rPr>
+                <w:rFonts w:ascii="Consolas" w:eastAsia="Times New Roman" w:hAnsi="Consolas" w:cs="Times New Roman"/>
+                <w:color w:val="FF0055"/>
+                <w:kern w:val="0"/>
+                <w:sz w:val="21"/>
+                <w:szCs w:val="21"/>
+                <w:lang w:val="en-US" w:eastAsia="zh-CN"/>
+                <w14:ligatures w14:val="none"/>
+              </w:rPr>
+              <w:t>Cascade Styles Sheet</w:t>
+            </w:r>
+            <w:r>
+              <w:rPr>
+                <w:rFonts w:ascii="Consolas" w:eastAsia="Times New Roman" w:hAnsi="Consolas" w:cs="Times New Roman"/>
+                <w:color w:val="00B0FF"/>
+                <w:kern w:val="0"/>
+                <w:sz w:val="21"/>
+                <w:szCs w:val="21"/>
+                <w:lang w:val="en-US" w:eastAsia="zh-CN"/>
+                <w14:ligatures w14:val="none"/>
+              </w:rPr>
+              <w:t>&lt;/</w:t>
+            </w:r>
+            <w:r>
+              <w:rPr>
+                <w:rFonts w:ascii="Consolas" w:eastAsia="Times New Roman" w:hAnsi="Consolas" w:cs="Times New Roman"/>
+                <w:color w:val="FF5680"/>
+                <w:kern w:val="0"/>
+                <w:sz w:val="21"/>
+                <w:szCs w:val="21"/>
+                <w:lang w:val="en-US" w:eastAsia="zh-CN"/>
+                <w14:ligatures w14:val="none"/>
+              </w:rPr>
+              <w:t>h1</w:t>
+            </w:r>
+            <w:r>
+              <w:rPr>
+                <w:rFonts w:ascii="Consolas" w:eastAsia="Times New Roman" w:hAnsi="Consolas" w:cs="Times New Roman"/>
+                <w:color w:val="00B0FF"/>
+                <w:kern w:val="0"/>
+                <w:sz w:val="21"/>
+                <w:szCs w:val="21"/>
+                <w:lang w:val="en-US" w:eastAsia="zh-CN"/>
+                <w14:ligatures w14:val="none"/>
+              </w:rPr>
+              <w:t>&gt;</w:t>
+            </w:r>
+          </w:p>
+          <w:p>
+            <w:pPr>
+              <w:shd w:val="clear" w:color="auto" w:fill="101116"/>
+              <w:spacing w:line="285" w:lineRule="atLeast"/>
+              <w:rPr>
+                <w:rFonts w:ascii="Consolas" w:eastAsia="Times New Roman" w:hAnsi="Consolas" w:cs="Times New Roman"/>
+                <w:color w:val="FF0055"/>
+                <w:kern w:val="0"/>
+                <w:sz w:val="21"/>
+                <w:szCs w:val="21"/>
+                <w:lang w:eastAsia="zh-CN"/>
+                <w14:ligatures w14:val="none"/>
+              </w:rPr>
+            </w:pPr>
+            <w:r>
+              <w:rPr>
+                <w:rFonts w:ascii="Consolas" w:eastAsia="Times New Roman" w:hAnsi="Consolas" w:cs="Times New Roman"/>
+                <w:color w:val="FF0055"/>
+                <w:kern w:val="0"/>
+                <w:sz w:val="21"/>
+                <w:szCs w:val="21"/>
+                <w:lang w:eastAsia="zh-CN"/>
+                <w14:ligatures w14:val="none"/>
+              </w:rPr>
+              <w:t xml:space="preserve">    </w:t>
+            </w:r>
+            <w:r>
+              <w:rPr>
+                <w:rFonts w:ascii="Consolas" w:eastAsia="Times New Roman" w:hAnsi="Consolas" w:cs="Times New Roman"/>
+                <w:color w:val="00B0FF"/>
+                <w:kern w:val="0"/>
+                <w:sz w:val="21"/>
+                <w:szCs w:val="21"/>
+                <w:lang w:eastAsia="zh-CN"/>
+                <w14:ligatures w14:val="none"/>
+              </w:rPr>
+              <w:t>&lt;</w:t>
+            </w:r>
+            <w:r>
+              <w:rPr>
+                <w:rFonts w:ascii="Consolas" w:eastAsia="Times New Roman" w:hAnsi="Consolas" w:cs="Times New Roman"/>
+                <w:color w:val="FF5680"/>
+                <w:kern w:val="0"/>
+                <w:sz w:val="21"/>
+                <w:szCs w:val="21"/>
+                <w:lang w:eastAsia="zh-CN"/>
+                <w14:ligatures w14:val="none"/>
+              </w:rPr>
+              <w:t>p</w:t>
+            </w:r>
+            <w:r>
+              <w:rPr>
+                <w:rFonts w:ascii="Consolas" w:eastAsia="Times New Roman" w:hAnsi="Consolas" w:cs="Times New Roman"/>
+                <w:color w:val="00B0FF"/>
+                <w:kern w:val="0"/>
+                <w:sz w:val="21"/>
+                <w:szCs w:val="21"/>
+                <w:lang w:eastAsia="zh-CN"/>
+                <w14:ligatures w14:val="none"/>
+              </w:rPr>
+              <w:t xml:space="preserve"> </w:t>
+            </w:r>
+            <w:proofErr w:type="spellStart"/>
+            <w:r>
+              <w:rPr>
+                <w:rFonts w:ascii="Consolas" w:eastAsia="Times New Roman" w:hAnsi="Consolas" w:cs="Times New Roman"/>
+                <w:color w:val="EE6DFF"/>
+                <w:kern w:val="0"/>
+                <w:sz w:val="21"/>
+                <w:szCs w:val="21"/>
+                <w:lang w:eastAsia="zh-CN"/>
+                <w14:ligatures w14:val="none"/>
+              </w:rPr>
+              <w:t>style</w:t>
+            </w:r>
+            <w:proofErr w:type="spellEnd"/>
+            <w:r>
+              <w:rPr>
+                <w:rFonts w:ascii="Consolas" w:eastAsia="Times New Roman" w:hAnsi="Consolas" w:cs="Times New Roman"/>
+                <w:color w:val="00B0FF"/>
+                <w:kern w:val="0"/>
+                <w:sz w:val="21"/>
+                <w:szCs w:val="21"/>
+                <w:lang w:eastAsia="zh-CN"/>
+                <w14:ligatures w14:val="none"/>
+              </w:rPr>
+              <w:t>="</w:t>
+            </w:r>
+            <w:r>
+              <w:rPr>
+                <w:rFonts w:ascii="Consolas" w:eastAsia="Times New Roman" w:hAnsi="Consolas" w:cs="Times New Roman"/>
+                <w:color w:val="76C1FF"/>
+                <w:kern w:val="0"/>
+                <w:sz w:val="21"/>
+                <w:szCs w:val="21"/>
+                <w:lang w:eastAsia="zh-CN"/>
+                <w14:ligatures w14:val="none"/>
+              </w:rPr>
+              <w:t xml:space="preserve"> </w:t>
+            </w:r>
+            <w:proofErr w:type="spellStart"/>
+            <w:r>
+              <w:rPr>
+                <w:rFonts w:ascii="Consolas" w:eastAsia="Times New Roman" w:hAnsi="Consolas" w:cs="Times New Roman"/>
+                <w:color w:val="76C1FF"/>
+                <w:kern w:val="0"/>
+                <w:sz w:val="21"/>
+                <w:szCs w:val="21"/>
+                <w:lang w:eastAsia="zh-CN"/>
+                <w14:ligatures w14:val="none"/>
+              </w:rPr>
+              <w:t>font-size</w:t>
+            </w:r>
+            <w:proofErr w:type="spellEnd"/>
+            <w:r>
+              <w:rPr>
+                <w:rFonts w:ascii="Consolas" w:eastAsia="Times New Roman" w:hAnsi="Consolas" w:cs="Times New Roman"/>
+                <w:color w:val="76C1FF"/>
+                <w:kern w:val="0"/>
+                <w:sz w:val="21"/>
+                <w:szCs w:val="21"/>
+                <w:lang w:eastAsia="zh-CN"/>
+                <w14:ligatures w14:val="none"/>
+              </w:rPr>
+              <w:t>: 18px;</w:t>
+            </w:r>
+            <w:r>
+              <w:rPr>
+                <w:rFonts w:ascii="Consolas" w:eastAsia="Times New Roman" w:hAnsi="Consolas" w:cs="Times New Roman"/>
+                <w:color w:val="00B0FF"/>
+                <w:kern w:val="0"/>
+                <w:sz w:val="21"/>
+                <w:szCs w:val="21"/>
+                <w:lang w:eastAsia="zh-CN"/>
+                <w14:ligatures w14:val="none"/>
+              </w:rPr>
+              <w:t>"&gt;</w:t>
+            </w:r>
+            <w:r>
+              <w:rPr>
+                <w:rFonts w:ascii="Consolas" w:eastAsia="Times New Roman" w:hAnsi="Consolas" w:cs="Times New Roman"/>
+                <w:color w:val="FF0055"/>
+                <w:kern w:val="0"/>
+                <w:sz w:val="21"/>
+                <w:szCs w:val="21"/>
+                <w:lang w:eastAsia="zh-CN"/>
+                <w14:ligatures w14:val="none"/>
+              </w:rPr>
+              <w:t xml:space="preserve">Lenguaje de estilo utilizado para </w:t>
+            </w:r>
+            <w:r>
+              <w:rPr>
+                <w:rFonts w:ascii="Consolas" w:eastAsia="Times New Roman" w:hAnsi="Consolas" w:cs="Times New Roman"/>
+                <w:color w:val="FF0055"/>
+                <w:kern w:val="0"/>
+                <w:sz w:val="21"/>
+                <w:szCs w:val="21"/>
+                <w:lang w:eastAsia="zh-CN"/>
+                <w14:ligatures w14:val="none"/>
+              </w:rPr>
+              <w:t xml:space="preserve">              </w:t>
+            </w:r>
+            <w:r>
+              <w:rPr>
+                <w:rFonts w:ascii="Consolas" w:eastAsia="Times New Roman" w:hAnsi="Consolas" w:cs="Times New Roman"/>
+                <w:color w:val="FF0055"/>
+                <w:kern w:val="0"/>
+                <w:sz w:val="21"/>
+                <w:szCs w:val="21"/>
+                <w:lang w:eastAsia="zh-CN"/>
+                <w14:ligatures w14:val="none"/>
+              </w:rPr>
+              <w:t xml:space="preserve">describir la </w:t>
+            </w:r>
+            <w:proofErr w:type="spellStart"/>
+            <w:r>
+              <w:rPr>
+                <w:rFonts w:ascii="Consolas" w:eastAsia="Times New Roman" w:hAnsi="Consolas" w:cs="Times New Roman"/>
+                <w:color w:val="FF0055"/>
+                <w:kern w:val="0"/>
+                <w:sz w:val="21"/>
+                <w:szCs w:val="21"/>
+                <w:lang w:eastAsia="zh-CN"/>
+                <w14:ligatures w14:val="none"/>
+              </w:rPr>
+              <w:t>presentacion</w:t>
+            </w:r>
+            <w:proofErr w:type="spellEnd"/>
+            <w:r>
+              <w:rPr>
+                <w:rFonts w:ascii="Consolas" w:eastAsia="Times New Roman" w:hAnsi="Consolas" w:cs="Times New Roman"/>
+                <w:color w:val="FF0055"/>
+                <w:kern w:val="0"/>
+                <w:sz w:val="21"/>
+                <w:szCs w:val="21"/>
+                <w:lang w:eastAsia="zh-CN"/>
+                <w14:ligatures w14:val="none"/>
+              </w:rPr>
+              <w:t xml:space="preserve"> de un documento escrito en un lenguaje de marcado como HTML</w:t>
+            </w:r>
+            <w:r>
+              <w:rPr>
+                <w:rFonts w:ascii="Consolas" w:eastAsia="Times New Roman" w:hAnsi="Consolas" w:cs="Times New Roman"/>
+                <w:color w:val="00B0FF"/>
+                <w:kern w:val="0"/>
+                <w:sz w:val="21"/>
+                <w:szCs w:val="21"/>
+                <w:lang w:eastAsia="zh-CN"/>
+                <w14:ligatures w14:val="none"/>
+              </w:rPr>
+              <w:t>&lt;/</w:t>
+            </w:r>
+            <w:r>
+              <w:rPr>
+                <w:rFonts w:ascii="Consolas" w:eastAsia="Times New Roman" w:hAnsi="Consolas" w:cs="Times New Roman"/>
+                <w:color w:val="FF5680"/>
+                <w:kern w:val="0"/>
+                <w:sz w:val="21"/>
+                <w:szCs w:val="21"/>
+                <w:lang w:eastAsia="zh-CN"/>
+                <w14:ligatures w14:val="none"/>
+              </w:rPr>
+              <w:t>p</w:t>
+            </w:r>
+            <w:r>
+              <w:rPr>
+                <w:rFonts w:ascii="Consolas" w:eastAsia="Times New Roman" w:hAnsi="Consolas" w:cs="Times New Roman"/>
+                <w:color w:val="00B0FF"/>
+                <w:kern w:val="0"/>
+                <w:sz w:val="21"/>
+                <w:szCs w:val="21"/>
+                <w:lang w:eastAsia="zh-CN"/>
+                <w14:ligatures w14:val="none"/>
+              </w:rPr>
+              <w:t>&gt;</w:t>
+            </w:r>
+          </w:p>
+          <w:p>
+            <w:pPr>
+              <w:shd w:val="clear" w:color="auto" w:fill="101116"/>
+              <w:spacing w:line="285" w:lineRule="atLeast"/>
+              <w:rPr>
+                <w:rFonts w:ascii="Consolas" w:eastAsia="Times New Roman" w:hAnsi="Consolas" w:cs="Times New Roman"/>
+                <w:color w:val="FF0055"/>
+                <w:kern w:val="0"/>
+                <w:sz w:val="21"/>
+                <w:szCs w:val="21"/>
+                <w:lang w:eastAsia="zh-CN"/>
+                <w14:ligatures w14:val="none"/>
+              </w:rPr>
+            </w:pPr>
+            <w:r>
+              <w:rPr>
+                <w:rFonts w:ascii="Consolas" w:eastAsia="Times New Roman" w:hAnsi="Consolas" w:cs="Times New Roman"/>
+                <w:color w:val="00B0FF"/>
+                <w:kern w:val="0"/>
+                <w:sz w:val="21"/>
+                <w:szCs w:val="21"/>
+                <w:lang w:eastAsia="zh-CN"/>
+                <w14:ligatures w14:val="none"/>
+              </w:rPr>
+              <w:t>&lt;/</w:t>
+            </w:r>
+            <w:proofErr w:type="spellStart"/>
+            <w:r>
+              <w:rPr>
+                <w:rFonts w:ascii="Consolas" w:eastAsia="Times New Roman" w:hAnsi="Consolas" w:cs="Times New Roman"/>
+                <w:color w:val="FF5680"/>
+                <w:kern w:val="0"/>
+                <w:sz w:val="21"/>
+                <w:szCs w:val="21"/>
+                <w:lang w:eastAsia="zh-CN"/>
+                <w14:ligatures w14:val="none"/>
+              </w:rPr>
+              <w:t>body</w:t>
+            </w:r>
+            <w:proofErr w:type="spellEnd"/>
+            <w:r>
+              <w:rPr>
+                <w:rFonts w:ascii="Consolas" w:eastAsia="Times New Roman" w:hAnsi="Consolas" w:cs="Times New Roman"/>
+                <w:color w:val="00B0FF"/>
+                <w:kern w:val="0"/>
+                <w:sz w:val="21"/>
+                <w:szCs w:val="21"/>
+                <w:lang w:eastAsia="zh-CN"/>
+                <w14:ligatures w14:val="none"/>
+              </w:rPr>
+              <w:t>&gt;</w:t>
+            </w:r>
+          </w:p>
+          <w:p>
+            <w:pPr>
+              <w:shd w:val="clear" w:color="auto" w:fill="101116"/>
+              <w:spacing w:line="285" w:lineRule="atLeast"/>
+              <w:rPr>
+                <w:rFonts w:ascii="Consolas" w:eastAsia="Times New Roman" w:hAnsi="Consolas" w:cs="Times New Roman"/>
+                <w:color w:val="FF0055"/>
+                <w:kern w:val="0"/>
+                <w:sz w:val="21"/>
+                <w:szCs w:val="21"/>
+                <w:lang w:eastAsia="zh-CN"/>
+                <w14:ligatures w14:val="none"/>
+              </w:rPr>
+            </w:pPr>
+            <w:r>
+              <w:rPr>
+                <w:rFonts w:ascii="Consolas" w:eastAsia="Times New Roman" w:hAnsi="Consolas" w:cs="Times New Roman"/>
+                <w:color w:val="00B0FF"/>
+                <w:kern w:val="0"/>
+                <w:sz w:val="21"/>
+                <w:szCs w:val="21"/>
+                <w:lang w:eastAsia="zh-CN"/>
+                <w14:ligatures w14:val="none"/>
+              </w:rPr>
+              <w:t>&lt;/</w:t>
+            </w:r>
+            <w:proofErr w:type="spellStart"/>
+            <w:r>
+              <w:rPr>
+                <w:rFonts w:ascii="Consolas" w:eastAsia="Times New Roman" w:hAnsi="Consolas" w:cs="Times New Roman"/>
+                <w:color w:val="FF5680"/>
+                <w:kern w:val="0"/>
+                <w:sz w:val="21"/>
+                <w:szCs w:val="21"/>
+                <w:lang w:eastAsia="zh-CN"/>
+                <w14:ligatures w14:val="none"/>
+              </w:rPr>
+              <w:t>html</w:t>
+            </w:r>
+            <w:proofErr w:type="spellEnd"/>
+            <w:r>
+              <w:rPr>
+                <w:rFonts w:ascii="Consolas" w:eastAsia="Times New Roman" w:hAnsi="Consolas" w:cs="Times New Roman"/>
+                <w:color w:val="00B0FF"/>
+                <w:kern w:val="0"/>
+                <w:sz w:val="21"/>
+                <w:szCs w:val="21"/>
+                <w:lang w:eastAsia="zh-CN"/>
+                <w14:ligatures w14:val="none"/>
+              </w:rPr>
+              <w:t>&gt;</w:t>
+            </w:r>
+          </w:p>
+          <w:p>
+            <w:pPr>
+              <w:shd w:val="clear" w:color="auto" w:fill="101116"/>
+              <w:spacing w:line="285" w:lineRule="atLeast"/>
+              <w:rPr>
+                <w:rFonts w:ascii="Consolas" w:eastAsia="Times New Roman" w:hAnsi="Consolas" w:cs="Times New Roman"/>
+                <w:color w:val="FF0055"/>
+                <w:kern w:val="0"/>
+                <w:sz w:val="21"/>
+                <w:szCs w:val="21"/>
+                <w:lang w:val="en-US" w:eastAsia="zh-CN"/>
+                <w14:ligatures w14:val="none"/>
+              </w:rPr>
+            </w:pPr>
+          </w:p>
+        </w:tc>
+      </w:tr>
+    </w:tbl>
+    <w:p>
+      <w:pPr>
+        <w:rPr>
+          <w:lang w:val="en-US"/>
+        </w:rPr>
+      </w:pPr>
+    </w:p>
+    <w:p>
+      <w:pPr>
+        <w:rPr>
+          <w:lang w:val="en-US"/>
+        </w:rPr>
+      </w:pPr>
+    </w:p>
+    <w:p>
+      <w:pPr>
+        <w:rPr>
+          <w:lang w:val="en-US"/>
+        </w:rPr>
+      </w:pPr>
+    </w:p>
+    <w:p>
+      <w:pPr>
+        <w:rPr>
+          <w:lang w:val="en-US"/>
+        </w:rPr>
+      </w:pPr>
+    </w:p>
+    <w:p>
+      <w:pPr>
+        <w:rPr>
+          <w:lang w:val="en-US"/>
+        </w:rPr>
+      </w:pPr>
+    </w:p>
+    <w:p>
+      <w:r>
+        <w:lastRenderedPageBreak/>
+        <w:t>Practica con CSS interno</w:t>
+      </w:r>
+    </w:p>
+    <w:tbl>
+      <w:tblPr>
+        <w:tblStyle w:val="Tablaconcuadrcula"/>
+        <w:tblW w:w="0" w:type="auto"/>
+        <w:tblLook w:val="04A0" w:firstRow="1" w:lastRow="0" w:firstColumn="1" w:lastColumn="0" w:noHBand="0" w:noVBand="1"/>
+      </w:tblPr>
+      <w:tblGrid>
+        <w:gridCol w:w="8828"/>
+      </w:tblGrid>
+      <w:tr>
+        <w:tc>
+          <w:tcPr>
+            <w:tcW w:w="8828" w:type="dxa"/>
+          </w:tcPr>
+          <w:p>
+            <w:pPr>
+              <w:shd w:val="clear" w:color="auto" w:fill="101116"/>
+              <w:spacing w:line="285" w:lineRule="atLeast"/>
+              <w:rPr>
+                <w:rFonts w:ascii="Consolas" w:eastAsia="Times New Roman" w:hAnsi="Consolas" w:cs="Times New Roman"/>
+                <w:color w:val="FF0055"/>
+                <w:kern w:val="0"/>
+                <w:sz w:val="21"/>
+                <w:szCs w:val="21"/>
+                <w:lang w:val="en-US" w:eastAsia="zh-CN"/>
+                <w14:ligatures w14:val="none"/>
+              </w:rPr>
+            </w:pPr>
+            <w:r>
+              <w:rPr>
+                <w:rFonts w:ascii="Consolas" w:eastAsia="Times New Roman" w:hAnsi="Consolas" w:cs="Times New Roman"/>
+                <w:color w:val="00B0FF"/>
+                <w:kern w:val="0"/>
+                <w:sz w:val="21"/>
+                <w:szCs w:val="21"/>
+                <w:lang w:val="en-US" w:eastAsia="zh-CN"/>
+                <w14:ligatures w14:val="none"/>
+              </w:rPr>
+              <w:t>&lt;!</w:t>
+            </w:r>
+            <w:r>
+              <w:rPr>
+                <w:rFonts w:ascii="Consolas" w:eastAsia="Times New Roman" w:hAnsi="Consolas" w:cs="Times New Roman"/>
+                <w:color w:val="FF5680"/>
+                <w:kern w:val="0"/>
+                <w:sz w:val="21"/>
+                <w:szCs w:val="21"/>
+                <w:lang w:val="en-US" w:eastAsia="zh-CN"/>
+                <w14:ligatures w14:val="none"/>
+              </w:rPr>
+              <w:t>DOCTYPE</w:t>
+            </w:r>
+            <w:r>
+              <w:rPr>
+                <w:rFonts w:ascii="Consolas" w:eastAsia="Times New Roman" w:hAnsi="Consolas" w:cs="Times New Roman"/>
+                <w:color w:val="00B0FF"/>
+                <w:kern w:val="0"/>
+                <w:sz w:val="21"/>
+                <w:szCs w:val="21"/>
+                <w:lang w:val="en-US" w:eastAsia="zh-CN"/>
+                <w14:ligatures w14:val="none"/>
+              </w:rPr>
+              <w:t xml:space="preserve"> </w:t>
+            </w:r>
+            <w:r>
+              <w:rPr>
+                <w:rFonts w:ascii="Consolas" w:eastAsia="Times New Roman" w:hAnsi="Consolas" w:cs="Times New Roman"/>
+                <w:color w:val="EE6DFF"/>
+                <w:kern w:val="0"/>
+                <w:sz w:val="21"/>
+                <w:szCs w:val="21"/>
+                <w:lang w:val="en-US" w:eastAsia="zh-CN"/>
+                <w14:ligatures w14:val="none"/>
+              </w:rPr>
+              <w:t>html</w:t>
+            </w:r>
+            <w:r>
+              <w:rPr>
+                <w:rFonts w:ascii="Consolas" w:eastAsia="Times New Roman" w:hAnsi="Consolas" w:cs="Times New Roman"/>
+                <w:color w:val="00B0FF"/>
+                <w:kern w:val="0"/>
+                <w:sz w:val="21"/>
+                <w:szCs w:val="21"/>
+                <w:lang w:val="en-US" w:eastAsia="zh-CN"/>
+                <w14:ligatures w14:val="none"/>
+              </w:rPr>
+              <w:t>&gt;</w:t>
+            </w:r>
+          </w:p>
+          <w:p>
+            <w:pPr>
+              <w:shd w:val="clear" w:color="auto" w:fill="101116"/>
+              <w:spacing w:line="285" w:lineRule="atLeast"/>
+              <w:rPr>
+                <w:rFonts w:ascii="Consolas" w:eastAsia="Times New Roman" w:hAnsi="Consolas" w:cs="Times New Roman"/>
+                <w:color w:val="FF0055"/>
+                <w:kern w:val="0"/>
+                <w:sz w:val="21"/>
+                <w:szCs w:val="21"/>
+                <w:lang w:val="en-US" w:eastAsia="zh-CN"/>
+                <w14:ligatures w14:val="none"/>
+              </w:rPr>
+            </w:pPr>
+            <w:r>
+              <w:rPr>
+                <w:rFonts w:ascii="Consolas" w:eastAsia="Times New Roman" w:hAnsi="Consolas" w:cs="Times New Roman"/>
+                <w:color w:val="00B0FF"/>
+                <w:kern w:val="0"/>
+                <w:sz w:val="21"/>
+                <w:szCs w:val="21"/>
+                <w:lang w:val="en-US" w:eastAsia="zh-CN"/>
+                <w14:ligatures w14:val="none"/>
+              </w:rPr>
+              <w:t>&lt;</w:t>
+            </w:r>
+            <w:r>
+              <w:rPr>
+                <w:rFonts w:ascii="Consolas" w:eastAsia="Times New Roman" w:hAnsi="Consolas" w:cs="Times New Roman"/>
+                <w:color w:val="FF5680"/>
+                <w:kern w:val="0"/>
+                <w:sz w:val="21"/>
+                <w:szCs w:val="21"/>
+                <w:lang w:val="en-US" w:eastAsia="zh-CN"/>
+                <w14:ligatures w14:val="none"/>
+              </w:rPr>
+              <w:t>html</w:t>
+            </w:r>
+            <w:r>
+              <w:rPr>
+                <w:rFonts w:ascii="Consolas" w:eastAsia="Times New Roman" w:hAnsi="Consolas" w:cs="Times New Roman"/>
+                <w:color w:val="00B0FF"/>
+                <w:kern w:val="0"/>
+                <w:sz w:val="21"/>
+                <w:szCs w:val="21"/>
+                <w:lang w:val="en-US" w:eastAsia="zh-CN"/>
+                <w14:ligatures w14:val="none"/>
+              </w:rPr>
+              <w:t xml:space="preserve"> </w:t>
+            </w:r>
+            <w:r>
+              <w:rPr>
+                <w:rFonts w:ascii="Consolas" w:eastAsia="Times New Roman" w:hAnsi="Consolas" w:cs="Times New Roman"/>
+                <w:color w:val="EE6DFF"/>
+                <w:kern w:val="0"/>
+                <w:sz w:val="21"/>
+                <w:szCs w:val="21"/>
+                <w:lang w:val="en-US" w:eastAsia="zh-CN"/>
+                <w14:ligatures w14:val="none"/>
+              </w:rPr>
+              <w:t>lang</w:t>
+            </w:r>
+            <w:r>
+              <w:rPr>
+                <w:rFonts w:ascii="Consolas" w:eastAsia="Times New Roman" w:hAnsi="Consolas" w:cs="Times New Roman"/>
+                <w:color w:val="00B0FF"/>
+                <w:kern w:val="0"/>
+                <w:sz w:val="21"/>
+                <w:szCs w:val="21"/>
+                <w:lang w:val="en-US" w:eastAsia="zh-CN"/>
+                <w14:ligatures w14:val="none"/>
+              </w:rPr>
+              <w:t>="</w:t>
+            </w:r>
+            <w:proofErr w:type="spellStart"/>
+            <w:r>
+              <w:rPr>
+                <w:rFonts w:ascii="Consolas" w:eastAsia="Times New Roman" w:hAnsi="Consolas" w:cs="Times New Roman"/>
+                <w:color w:val="76C1FF"/>
+                <w:kern w:val="0"/>
+                <w:sz w:val="21"/>
+                <w:szCs w:val="21"/>
+                <w:lang w:val="en-US" w:eastAsia="zh-CN"/>
+                <w14:ligatures w14:val="none"/>
+              </w:rPr>
+              <w:t>en</w:t>
+            </w:r>
+            <w:proofErr w:type="spellEnd"/>
+            <w:r>
+              <w:rPr>
+                <w:rFonts w:ascii="Consolas" w:eastAsia="Times New Roman" w:hAnsi="Consolas" w:cs="Times New Roman"/>
+                <w:color w:val="00B0FF"/>
+                <w:kern w:val="0"/>
+                <w:sz w:val="21"/>
+                <w:szCs w:val="21"/>
+                <w:lang w:val="en-US" w:eastAsia="zh-CN"/>
+                <w14:ligatures w14:val="none"/>
+              </w:rPr>
+              <w:t>"&gt;</w:t>
+            </w:r>
+          </w:p>
+          <w:p>
+            <w:pPr>
+              <w:shd w:val="clear" w:color="auto" w:fill="101116"/>
+              <w:spacing w:line="285" w:lineRule="atLeast"/>
+              <w:rPr>
+                <w:rFonts w:ascii="Consolas" w:eastAsia="Times New Roman" w:hAnsi="Consolas" w:cs="Times New Roman"/>
+                <w:color w:val="FF0055"/>
+                <w:kern w:val="0"/>
+                <w:sz w:val="21"/>
+                <w:szCs w:val="21"/>
+                <w:lang w:val="en-US" w:eastAsia="zh-CN"/>
+                <w14:ligatures w14:val="none"/>
+              </w:rPr>
+            </w:pPr>
+            <w:r>
+              <w:rPr>
+                <w:rFonts w:ascii="Consolas" w:eastAsia="Times New Roman" w:hAnsi="Consolas" w:cs="Times New Roman"/>
+                <w:color w:val="00B0FF"/>
+                <w:kern w:val="0"/>
+                <w:sz w:val="21"/>
+                <w:szCs w:val="21"/>
+                <w:lang w:val="en-US" w:eastAsia="zh-CN"/>
+                <w14:ligatures w14:val="none"/>
+              </w:rPr>
+              <w:t>&lt;</w:t>
+            </w:r>
+            <w:r>
+              <w:rPr>
+                <w:rFonts w:ascii="Consolas" w:eastAsia="Times New Roman" w:hAnsi="Consolas" w:cs="Times New Roman"/>
+                <w:color w:val="FF5680"/>
+                <w:kern w:val="0"/>
+                <w:sz w:val="21"/>
+                <w:szCs w:val="21"/>
+                <w:lang w:val="en-US" w:eastAsia="zh-CN"/>
+                <w14:ligatures w14:val="none"/>
+              </w:rPr>
+              <w:t>head</w:t>
+            </w:r>
+            <w:r>
+              <w:rPr>
+                <w:rFonts w:ascii="Consolas" w:eastAsia="Times New Roman" w:hAnsi="Consolas" w:cs="Times New Roman"/>
+                <w:color w:val="00B0FF"/>
+                <w:kern w:val="0"/>
+                <w:sz w:val="21"/>
+                <w:szCs w:val="21"/>
+                <w:lang w:val="en-US" w:eastAsia="zh-CN"/>
+                <w14:ligatures w14:val="none"/>
+              </w:rPr>
+              <w:t>&gt;</w:t>
+            </w:r>
+          </w:p>
+          <w:p>
+            <w:pPr>
+              <w:shd w:val="clear" w:color="auto" w:fill="101116"/>
+              <w:spacing w:line="285" w:lineRule="atLeast"/>
+              <w:rPr>
+                <w:rFonts w:ascii="Consolas" w:eastAsia="Times New Roman" w:hAnsi="Consolas" w:cs="Times New Roman"/>
+                <w:color w:val="FF0055"/>
+                <w:kern w:val="0"/>
+                <w:sz w:val="21"/>
+                <w:szCs w:val="21"/>
+                <w:lang w:val="en-US" w:eastAsia="zh-CN"/>
+                <w14:ligatures w14:val="none"/>
+              </w:rPr>
+            </w:pPr>
+            <w:r>
+              <w:rPr>
+                <w:rFonts w:ascii="Consolas" w:eastAsia="Times New Roman" w:hAnsi="Consolas" w:cs="Times New Roman"/>
+                <w:color w:val="FF0055"/>
+                <w:kern w:val="0"/>
+                <w:sz w:val="21"/>
+                <w:szCs w:val="21"/>
+                <w:lang w:val="en-US" w:eastAsia="zh-CN"/>
+                <w14:ligatures w14:val="none"/>
+              </w:rPr>
+              <w:t xml:space="preserve">    </w:t>
+            </w:r>
+            <w:r>
+              <w:rPr>
+                <w:rFonts w:ascii="Consolas" w:eastAsia="Times New Roman" w:hAnsi="Consolas" w:cs="Times New Roman"/>
+                <w:color w:val="00B0FF"/>
+                <w:kern w:val="0"/>
+                <w:sz w:val="21"/>
+                <w:szCs w:val="21"/>
+                <w:lang w:val="en-US" w:eastAsia="zh-CN"/>
+                <w14:ligatures w14:val="none"/>
+              </w:rPr>
+              <w:t>&lt;</w:t>
+            </w:r>
+            <w:r>
+              <w:rPr>
+                <w:rFonts w:ascii="Consolas" w:eastAsia="Times New Roman" w:hAnsi="Consolas" w:cs="Times New Roman"/>
+                <w:color w:val="FF5680"/>
+                <w:kern w:val="0"/>
+                <w:sz w:val="21"/>
+                <w:szCs w:val="21"/>
+                <w:lang w:val="en-US" w:eastAsia="zh-CN"/>
+                <w14:ligatures w14:val="none"/>
+              </w:rPr>
+              <w:t>meta</w:t>
+            </w:r>
+            <w:r>
+              <w:rPr>
+                <w:rFonts w:ascii="Consolas" w:eastAsia="Times New Roman" w:hAnsi="Consolas" w:cs="Times New Roman"/>
+                <w:color w:val="00B0FF"/>
+                <w:kern w:val="0"/>
+                <w:sz w:val="21"/>
+                <w:szCs w:val="21"/>
+                <w:lang w:val="en-US" w:eastAsia="zh-CN"/>
+                <w14:ligatures w14:val="none"/>
+              </w:rPr>
+              <w:t xml:space="preserve"> </w:t>
+            </w:r>
+            <w:r>
+              <w:rPr>
+                <w:rFonts w:ascii="Consolas" w:eastAsia="Times New Roman" w:hAnsi="Consolas" w:cs="Times New Roman"/>
+                <w:color w:val="EE6DFF"/>
+                <w:kern w:val="0"/>
+                <w:sz w:val="21"/>
+                <w:szCs w:val="21"/>
+                <w:lang w:val="en-US" w:eastAsia="zh-CN"/>
+                <w14:ligatures w14:val="none"/>
+              </w:rPr>
+              <w:t>charset</w:t>
+            </w:r>
+            <w:r>
+              <w:rPr>
+                <w:rFonts w:ascii="Consolas" w:eastAsia="Times New Roman" w:hAnsi="Consolas" w:cs="Times New Roman"/>
+                <w:color w:val="00B0FF"/>
+                <w:kern w:val="0"/>
+                <w:sz w:val="21"/>
+                <w:szCs w:val="21"/>
+                <w:lang w:val="en-US" w:eastAsia="zh-CN"/>
+                <w14:ligatures w14:val="none"/>
+              </w:rPr>
+              <w:t>="</w:t>
+            </w:r>
+            <w:r>
+              <w:rPr>
+                <w:rFonts w:ascii="Consolas" w:eastAsia="Times New Roman" w:hAnsi="Consolas" w:cs="Times New Roman"/>
+                <w:color w:val="76C1FF"/>
+                <w:kern w:val="0"/>
+                <w:sz w:val="21"/>
+                <w:szCs w:val="21"/>
+                <w:lang w:val="en-US" w:eastAsia="zh-CN"/>
+                <w14:ligatures w14:val="none"/>
+              </w:rPr>
+              <w:t>UTF-8</w:t>
+            </w:r>
+            <w:r>
+              <w:rPr>
+                <w:rFonts w:ascii="Consolas" w:eastAsia="Times New Roman" w:hAnsi="Consolas" w:cs="Times New Roman"/>
+                <w:color w:val="00B0FF"/>
+                <w:kern w:val="0"/>
+                <w:sz w:val="21"/>
+                <w:szCs w:val="21"/>
+                <w:lang w:val="en-US" w:eastAsia="zh-CN"/>
+                <w14:ligatures w14:val="none"/>
+              </w:rPr>
+              <w:t>"&gt;</w:t>
+            </w:r>
+          </w:p>
+          <w:p>
+            <w:pPr>
+              <w:shd w:val="clear" w:color="auto" w:fill="101116"/>
+              <w:spacing w:line="285" w:lineRule="atLeast"/>
+              <w:rPr>
+                <w:rFonts w:ascii="Consolas" w:eastAsia="Times New Roman" w:hAnsi="Consolas" w:cs="Times New Roman"/>
+                <w:color w:val="FF0055"/>
+                <w:kern w:val="0"/>
+                <w:sz w:val="21"/>
+                <w:szCs w:val="21"/>
+                <w:lang w:val="en-US" w:eastAsia="zh-CN"/>
+                <w14:ligatures w14:val="none"/>
+              </w:rPr>
+            </w:pPr>
+            <w:r>
+              <w:rPr>
+                <w:rFonts w:ascii="Consolas" w:eastAsia="Times New Roman" w:hAnsi="Consolas" w:cs="Times New Roman"/>
+                <w:color w:val="FF0055"/>
+                <w:kern w:val="0"/>
+                <w:sz w:val="21"/>
+                <w:szCs w:val="21"/>
+                <w:lang w:val="en-US" w:eastAsia="zh-CN"/>
+                <w14:ligatures w14:val="none"/>
+              </w:rPr>
+              <w:t xml:space="preserve">    </w:t>
+            </w:r>
+            <w:r>
+              <w:rPr>
+                <w:rFonts w:ascii="Consolas" w:eastAsia="Times New Roman" w:hAnsi="Consolas" w:cs="Times New Roman"/>
+                <w:color w:val="00B0FF"/>
+                <w:kern w:val="0"/>
+                <w:sz w:val="21"/>
+                <w:szCs w:val="21"/>
+                <w:lang w:val="en-US" w:eastAsia="zh-CN"/>
+                <w14:ligatures w14:val="none"/>
+              </w:rPr>
+              <w:t>&lt;</w:t>
+            </w:r>
+            <w:r>
+              <w:rPr>
+                <w:rFonts w:ascii="Consolas" w:eastAsia="Times New Roman" w:hAnsi="Consolas" w:cs="Times New Roman"/>
+                <w:color w:val="FF5680"/>
+                <w:kern w:val="0"/>
+                <w:sz w:val="21"/>
+                <w:szCs w:val="21"/>
+                <w:lang w:val="en-US" w:eastAsia="zh-CN"/>
+                <w14:ligatures w14:val="none"/>
+              </w:rPr>
+              <w:t>meta</w:t>
+            </w:r>
+            <w:r>
+              <w:rPr>
+                <w:rFonts w:ascii="Consolas" w:eastAsia="Times New Roman" w:hAnsi="Consolas" w:cs="Times New Roman"/>
+                <w:color w:val="00B0FF"/>
+                <w:kern w:val="0"/>
+                <w:sz w:val="21"/>
+                <w:szCs w:val="21"/>
+                <w:lang w:val="en-US" w:eastAsia="zh-CN"/>
+                <w14:ligatures w14:val="none"/>
+              </w:rPr>
+              <w:t xml:space="preserve"> </w:t>
+            </w:r>
+            <w:r>
+              <w:rPr>
+                <w:rFonts w:ascii="Consolas" w:eastAsia="Times New Roman" w:hAnsi="Consolas" w:cs="Times New Roman"/>
+                <w:color w:val="EE6DFF"/>
+                <w:kern w:val="0"/>
+                <w:sz w:val="21"/>
+                <w:szCs w:val="21"/>
+                <w:lang w:val="en-US" w:eastAsia="zh-CN"/>
+                <w14:ligatures w14:val="none"/>
+              </w:rPr>
+              <w:t>name</w:t>
+            </w:r>
+            <w:r>
+              <w:rPr>
+                <w:rFonts w:ascii="Consolas" w:eastAsia="Times New Roman" w:hAnsi="Consolas" w:cs="Times New Roman"/>
+                <w:color w:val="00B0FF"/>
+                <w:kern w:val="0"/>
+                <w:sz w:val="21"/>
+                <w:szCs w:val="21"/>
+                <w:lang w:val="en-US" w:eastAsia="zh-CN"/>
+                <w14:ligatures w14:val="none"/>
+              </w:rPr>
+              <w:t>="</w:t>
+            </w:r>
+            <w:r>
+              <w:rPr>
+                <w:rFonts w:ascii="Consolas" w:eastAsia="Times New Roman" w:hAnsi="Consolas" w:cs="Times New Roman"/>
+                <w:color w:val="76C1FF"/>
+                <w:kern w:val="0"/>
+                <w:sz w:val="21"/>
+                <w:szCs w:val="21"/>
+                <w:lang w:val="en-US" w:eastAsia="zh-CN"/>
+                <w14:ligatures w14:val="none"/>
+              </w:rPr>
+              <w:t>viewport</w:t>
+            </w:r>
+            <w:r>
+              <w:rPr>
+                <w:rFonts w:ascii="Consolas" w:eastAsia="Times New Roman" w:hAnsi="Consolas" w:cs="Times New Roman"/>
+                <w:color w:val="00B0FF"/>
+                <w:kern w:val="0"/>
+                <w:sz w:val="21"/>
+                <w:szCs w:val="21"/>
+                <w:lang w:val="en-US" w:eastAsia="zh-CN"/>
+                <w14:ligatures w14:val="none"/>
+              </w:rPr>
+              <w:t xml:space="preserve">" </w:t>
+            </w:r>
+            <w:r>
+              <w:rPr>
+                <w:rFonts w:ascii="Consolas" w:eastAsia="Times New Roman" w:hAnsi="Consolas" w:cs="Times New Roman"/>
+                <w:color w:val="EE6DFF"/>
+                <w:kern w:val="0"/>
+                <w:sz w:val="21"/>
+                <w:szCs w:val="21"/>
+                <w:lang w:val="en-US" w:eastAsia="zh-CN"/>
+                <w14:ligatures w14:val="none"/>
+              </w:rPr>
+              <w:t>content</w:t>
+            </w:r>
+            <w:r>
+              <w:rPr>
+                <w:rFonts w:ascii="Consolas" w:eastAsia="Times New Roman" w:hAnsi="Consolas" w:cs="Times New Roman"/>
+                <w:color w:val="00B0FF"/>
+                <w:kern w:val="0"/>
+                <w:sz w:val="21"/>
+                <w:szCs w:val="21"/>
+                <w:lang w:val="en-US" w:eastAsia="zh-CN"/>
+                <w14:ligatures w14:val="none"/>
+              </w:rPr>
+              <w:t>="</w:t>
+            </w:r>
+            <w:r>
+              <w:rPr>
+                <w:rFonts w:ascii="Consolas" w:eastAsia="Times New Roman" w:hAnsi="Consolas" w:cs="Times New Roman"/>
+                <w:color w:val="76C1FF"/>
+                <w:kern w:val="0"/>
+                <w:sz w:val="21"/>
+                <w:szCs w:val="21"/>
+                <w:lang w:val="en-US" w:eastAsia="zh-CN"/>
+                <w14:ligatures w14:val="none"/>
+              </w:rPr>
+              <w:t>width=device-width, initial-scale=1.0</w:t>
+            </w:r>
+            <w:r>
+              <w:rPr>
+                <w:rFonts w:ascii="Consolas" w:eastAsia="Times New Roman" w:hAnsi="Consolas" w:cs="Times New Roman"/>
+                <w:color w:val="00B0FF"/>
+                <w:kern w:val="0"/>
+                <w:sz w:val="21"/>
+                <w:szCs w:val="21"/>
+                <w:lang w:val="en-US" w:eastAsia="zh-CN"/>
+                <w14:ligatures w14:val="none"/>
+              </w:rPr>
+              <w:t>"&gt;</w:t>
+            </w:r>
+          </w:p>
+          <w:p>
+            <w:pPr>
+              <w:shd w:val="clear" w:color="auto" w:fill="101116"/>
+              <w:spacing w:line="285" w:lineRule="atLeast"/>
+              <w:rPr>
+                <w:rFonts w:ascii="Consolas" w:eastAsia="Times New Roman" w:hAnsi="Consolas" w:cs="Times New Roman"/>
+                <w:color w:val="FF0055"/>
+                <w:kern w:val="0"/>
+                <w:sz w:val="21"/>
+                <w:szCs w:val="21"/>
+                <w:lang w:val="en-US" w:eastAsia="zh-CN"/>
+                <w14:ligatures w14:val="none"/>
+              </w:rPr>
+            </w:pPr>
+            <w:r>
+              <w:rPr>
+                <w:rFonts w:ascii="Consolas" w:eastAsia="Times New Roman" w:hAnsi="Consolas" w:cs="Times New Roman"/>
+                <w:color w:val="FF0055"/>
+                <w:kern w:val="0"/>
+                <w:sz w:val="21"/>
+                <w:szCs w:val="21"/>
+                <w:lang w:val="en-US" w:eastAsia="zh-CN"/>
+                <w14:ligatures w14:val="none"/>
+              </w:rPr>
+              <w:t xml:space="preserve">    </w:t>
+            </w:r>
+            <w:r>
+              <w:rPr>
+                <w:rFonts w:ascii="Consolas" w:eastAsia="Times New Roman" w:hAnsi="Consolas" w:cs="Times New Roman"/>
+                <w:color w:val="00B0FF"/>
+                <w:kern w:val="0"/>
+                <w:sz w:val="21"/>
+                <w:szCs w:val="21"/>
+                <w:lang w:val="en-US" w:eastAsia="zh-CN"/>
+                <w14:ligatures w14:val="none"/>
+              </w:rPr>
+              <w:t>&lt;</w:t>
+            </w:r>
+            <w:r>
+              <w:rPr>
+                <w:rFonts w:ascii="Consolas" w:eastAsia="Times New Roman" w:hAnsi="Consolas" w:cs="Times New Roman"/>
+                <w:color w:val="FF5680"/>
+                <w:kern w:val="0"/>
+                <w:sz w:val="21"/>
+                <w:szCs w:val="21"/>
+                <w:lang w:val="en-US" w:eastAsia="zh-CN"/>
+                <w14:ligatures w14:val="none"/>
+              </w:rPr>
+              <w:t>title</w:t>
+            </w:r>
+            <w:r>
+              <w:rPr>
+                <w:rFonts w:ascii="Consolas" w:eastAsia="Times New Roman" w:hAnsi="Consolas" w:cs="Times New Roman"/>
+                <w:color w:val="00B0FF"/>
+                <w:kern w:val="0"/>
+                <w:sz w:val="21"/>
+                <w:szCs w:val="21"/>
+                <w:lang w:val="en-US" w:eastAsia="zh-CN"/>
+                <w14:ligatures w14:val="none"/>
+              </w:rPr>
+              <w:t>&gt;</w:t>
+            </w:r>
+            <w:r>
+              <w:rPr>
+                <w:rFonts w:ascii="Consolas" w:eastAsia="Times New Roman" w:hAnsi="Consolas" w:cs="Times New Roman"/>
+                <w:color w:val="FF0055"/>
+                <w:kern w:val="0"/>
+                <w:sz w:val="21"/>
+                <w:szCs w:val="21"/>
+                <w:lang w:val="en-US" w:eastAsia="zh-CN"/>
+                <w14:ligatures w14:val="none"/>
+              </w:rPr>
+              <w:t>CSS INTERNO</w:t>
+            </w:r>
+            <w:r>
+              <w:rPr>
+                <w:rFonts w:ascii="Consolas" w:eastAsia="Times New Roman" w:hAnsi="Consolas" w:cs="Times New Roman"/>
+                <w:color w:val="00B0FF"/>
+                <w:kern w:val="0"/>
+                <w:sz w:val="21"/>
+                <w:szCs w:val="21"/>
+                <w:lang w:val="en-US" w:eastAsia="zh-CN"/>
+                <w14:ligatures w14:val="none"/>
+              </w:rPr>
+              <w:t>&lt;/</w:t>
+            </w:r>
+            <w:r>
+              <w:rPr>
+                <w:rFonts w:ascii="Consolas" w:eastAsia="Times New Roman" w:hAnsi="Consolas" w:cs="Times New Roman"/>
+                <w:color w:val="FF5680"/>
+                <w:kern w:val="0"/>
+                <w:sz w:val="21"/>
+                <w:szCs w:val="21"/>
+                <w:lang w:val="en-US" w:eastAsia="zh-CN"/>
+                <w14:ligatures w14:val="none"/>
+              </w:rPr>
+              <w:t>title</w:t>
+            </w:r>
+            <w:r>
+              <w:rPr>
+                <w:rFonts w:ascii="Consolas" w:eastAsia="Times New Roman" w:hAnsi="Consolas" w:cs="Times New Roman"/>
+                <w:color w:val="00B0FF"/>
+                <w:kern w:val="0"/>
+                <w:sz w:val="21"/>
+                <w:szCs w:val="21"/>
+                <w:lang w:val="en-US" w:eastAsia="zh-CN"/>
+                <w14:ligatures w14:val="none"/>
+              </w:rPr>
+              <w:t>&gt;</w:t>
+            </w:r>
+          </w:p>
+          <w:p>
+            <w:pPr>
+              <w:shd w:val="clear" w:color="auto" w:fill="101116"/>
+              <w:spacing w:line="285" w:lineRule="atLeast"/>
+              <w:rPr>
+                <w:rFonts w:ascii="Consolas" w:eastAsia="Times New Roman" w:hAnsi="Consolas" w:cs="Times New Roman"/>
+                <w:color w:val="FF0055"/>
+                <w:kern w:val="0"/>
+                <w:sz w:val="21"/>
+                <w:szCs w:val="21"/>
+                <w:lang w:val="en-US" w:eastAsia="zh-CN"/>
+                <w14:ligatures w14:val="none"/>
+              </w:rPr>
+            </w:pPr>
+            <w:r>
+              <w:rPr>
+                <w:rFonts w:ascii="Consolas" w:eastAsia="Times New Roman" w:hAnsi="Consolas" w:cs="Times New Roman"/>
+                <w:color w:val="00B0FF"/>
+                <w:kern w:val="0"/>
+                <w:sz w:val="21"/>
+                <w:szCs w:val="21"/>
+                <w:lang w:val="en-US" w:eastAsia="zh-CN"/>
+                <w14:ligatures w14:val="none"/>
+              </w:rPr>
+              <w:t>    &lt;</w:t>
+            </w:r>
+            <w:r>
+              <w:rPr>
+                <w:rFonts w:ascii="Consolas" w:eastAsia="Times New Roman" w:hAnsi="Consolas" w:cs="Times New Roman"/>
+                <w:color w:val="FF5680"/>
+                <w:kern w:val="0"/>
+                <w:sz w:val="21"/>
+                <w:szCs w:val="21"/>
+                <w:lang w:val="en-US" w:eastAsia="zh-CN"/>
+                <w14:ligatures w14:val="none"/>
+              </w:rPr>
+              <w:t>style</w:t>
+            </w:r>
+            <w:r>
+              <w:rPr>
+                <w:rFonts w:ascii="Consolas" w:eastAsia="Times New Roman" w:hAnsi="Consolas" w:cs="Times New Roman"/>
+                <w:color w:val="00B0FF"/>
+                <w:kern w:val="0"/>
+                <w:sz w:val="21"/>
+                <w:szCs w:val="21"/>
+                <w:lang w:val="en-US" w:eastAsia="zh-CN"/>
+                <w14:ligatures w14:val="none"/>
+              </w:rPr>
+              <w:t>&gt;</w:t>
+            </w:r>
+          </w:p>
+          <w:p>
+            <w:pPr>
+              <w:shd w:val="clear" w:color="auto" w:fill="101116"/>
+              <w:spacing w:line="285" w:lineRule="atLeast"/>
+              <w:rPr>
+                <w:rFonts w:ascii="Consolas" w:eastAsia="Times New Roman" w:hAnsi="Consolas" w:cs="Times New Roman"/>
+                <w:color w:val="FF0055"/>
+                <w:kern w:val="0"/>
+                <w:sz w:val="21"/>
+                <w:szCs w:val="21"/>
+                <w:lang w:val="en-US" w:eastAsia="zh-CN"/>
+                <w14:ligatures w14:val="none"/>
+              </w:rPr>
+            </w:pPr>
+            <w:r>
+              <w:rPr>
+                <w:rFonts w:ascii="Consolas" w:eastAsia="Times New Roman" w:hAnsi="Consolas" w:cs="Times New Roman"/>
+                <w:color w:val="FF0055"/>
+                <w:kern w:val="0"/>
+                <w:sz w:val="21"/>
+                <w:szCs w:val="21"/>
+                <w:lang w:val="en-US" w:eastAsia="zh-CN"/>
+                <w14:ligatures w14:val="none"/>
+              </w:rPr>
+              <w:t xml:space="preserve">        </w:t>
+            </w:r>
+            <w:r>
+              <w:rPr>
+                <w:rFonts w:ascii="Consolas" w:eastAsia="Times New Roman" w:hAnsi="Consolas" w:cs="Times New Roman"/>
+                <w:color w:val="FF5680"/>
+                <w:kern w:val="0"/>
+                <w:sz w:val="21"/>
+                <w:szCs w:val="21"/>
+                <w:lang w:val="en-US" w:eastAsia="zh-CN"/>
+                <w14:ligatures w14:val="none"/>
+              </w:rPr>
+              <w:t>h1</w:t>
+            </w:r>
+            <w:r>
+              <w:rPr>
+                <w:rFonts w:ascii="Consolas" w:eastAsia="Times New Roman" w:hAnsi="Consolas" w:cs="Times New Roman"/>
+                <w:color w:val="00B0FF"/>
+                <w:kern w:val="0"/>
+                <w:sz w:val="21"/>
+                <w:szCs w:val="21"/>
+                <w:lang w:val="en-US" w:eastAsia="zh-CN"/>
+                <w14:ligatures w14:val="none"/>
+              </w:rPr>
+              <w:t>{</w:t>
+            </w:r>
+          </w:p>
+          <w:p>
+            <w:pPr>
+              <w:shd w:val="clear" w:color="auto" w:fill="101116"/>
+              <w:spacing w:line="285" w:lineRule="atLeast"/>
+              <w:rPr>
+                <w:rFonts w:ascii="Consolas" w:eastAsia="Times New Roman" w:hAnsi="Consolas" w:cs="Times New Roman"/>
+                <w:color w:val="FF0055"/>
+                <w:kern w:val="0"/>
+                <w:sz w:val="21"/>
+                <w:szCs w:val="21"/>
+                <w:lang w:val="en-US" w:eastAsia="zh-CN"/>
+                <w14:ligatures w14:val="none"/>
+              </w:rPr>
+            </w:pPr>
+            <w:r>
+              <w:rPr>
+                <w:rFonts w:ascii="Consolas" w:eastAsia="Times New Roman" w:hAnsi="Consolas" w:cs="Times New Roman"/>
+                <w:color w:val="FF0055"/>
+                <w:kern w:val="0"/>
+                <w:sz w:val="21"/>
+                <w:szCs w:val="21"/>
+                <w:lang w:val="en-US" w:eastAsia="zh-CN"/>
+                <w14:ligatures w14:val="none"/>
+              </w:rPr>
+              <w:t xml:space="preserve">            </w:t>
+            </w:r>
+            <w:r>
+              <w:rPr>
+                <w:rFonts w:ascii="Consolas" w:eastAsia="Times New Roman" w:hAnsi="Consolas" w:cs="Times New Roman"/>
+                <w:color w:val="98E3FF"/>
+                <w:kern w:val="0"/>
+                <w:sz w:val="21"/>
+                <w:szCs w:val="21"/>
+                <w:lang w:val="en-US" w:eastAsia="zh-CN"/>
+                <w14:ligatures w14:val="none"/>
+              </w:rPr>
+              <w:t>text-align</w:t>
+            </w:r>
+            <w:r>
+              <w:rPr>
+                <w:rFonts w:ascii="Consolas" w:eastAsia="Times New Roman" w:hAnsi="Consolas" w:cs="Times New Roman"/>
+                <w:color w:val="00B0FF"/>
+                <w:kern w:val="0"/>
+                <w:sz w:val="21"/>
+                <w:szCs w:val="21"/>
+                <w:lang w:val="en-US" w:eastAsia="zh-CN"/>
+                <w14:ligatures w14:val="none"/>
+              </w:rPr>
+              <w:t>:</w:t>
+            </w:r>
+            <w:r>
+              <w:rPr>
+                <w:rFonts w:ascii="Consolas" w:eastAsia="Times New Roman" w:hAnsi="Consolas" w:cs="Times New Roman"/>
+                <w:color w:val="FF0055"/>
+                <w:kern w:val="0"/>
+                <w:sz w:val="21"/>
+                <w:szCs w:val="21"/>
+                <w:lang w:val="en-US" w:eastAsia="zh-CN"/>
+                <w14:ligatures w14:val="none"/>
+              </w:rPr>
+              <w:t xml:space="preserve"> </w:t>
+            </w:r>
+            <w:proofErr w:type="gramStart"/>
+            <w:r>
+              <w:rPr>
+                <w:rFonts w:ascii="Consolas" w:eastAsia="Times New Roman" w:hAnsi="Consolas" w:cs="Times New Roman"/>
+                <w:color w:val="FFFC58"/>
+                <w:kern w:val="0"/>
+                <w:sz w:val="21"/>
+                <w:szCs w:val="21"/>
+                <w:lang w:val="en-US" w:eastAsia="zh-CN"/>
+                <w14:ligatures w14:val="none"/>
+              </w:rPr>
+              <w:t>center</w:t>
+            </w:r>
+            <w:r>
+              <w:rPr>
+                <w:rFonts w:ascii="Consolas" w:eastAsia="Times New Roman" w:hAnsi="Consolas" w:cs="Times New Roman"/>
+                <w:color w:val="00B0FF"/>
+                <w:kern w:val="0"/>
+                <w:sz w:val="21"/>
+                <w:szCs w:val="21"/>
+                <w:lang w:val="en-US" w:eastAsia="zh-CN"/>
+                <w14:ligatures w14:val="none"/>
+              </w:rPr>
+              <w:t>;</w:t>
+            </w:r>
+            <w:proofErr w:type="gramEnd"/>
+          </w:p>
+          <w:p>
+            <w:pPr>
+              <w:shd w:val="clear" w:color="auto" w:fill="101116"/>
+              <w:spacing w:line="285" w:lineRule="atLeast"/>
+              <w:rPr>
+                <w:rFonts w:ascii="Consolas" w:eastAsia="Times New Roman" w:hAnsi="Consolas" w:cs="Times New Roman"/>
+                <w:color w:val="FF0055"/>
+                <w:kern w:val="0"/>
+                <w:sz w:val="21"/>
+                <w:szCs w:val="21"/>
+                <w:lang w:val="en-US" w:eastAsia="zh-CN"/>
+                <w14:ligatures w14:val="none"/>
+              </w:rPr>
+            </w:pPr>
+            <w:r>
+              <w:rPr>
+                <w:rFonts w:ascii="Consolas" w:eastAsia="Times New Roman" w:hAnsi="Consolas" w:cs="Times New Roman"/>
+                <w:color w:val="FF0055"/>
+                <w:kern w:val="0"/>
+                <w:sz w:val="21"/>
+                <w:szCs w:val="21"/>
+                <w:lang w:val="en-US" w:eastAsia="zh-CN"/>
+                <w14:ligatures w14:val="none"/>
+              </w:rPr>
+              <w:t xml:space="preserve">        </w:t>
+            </w:r>
+            <w:r>
+              <w:rPr>
+                <w:rFonts w:ascii="Consolas" w:eastAsia="Times New Roman" w:hAnsi="Consolas" w:cs="Times New Roman"/>
+                <w:color w:val="00B0FF"/>
+                <w:kern w:val="0"/>
+                <w:sz w:val="21"/>
+                <w:szCs w:val="21"/>
+                <w:lang w:val="en-US" w:eastAsia="zh-CN"/>
+                <w14:ligatures w14:val="none"/>
+              </w:rPr>
+              <w:t>}</w:t>
+            </w:r>
+          </w:p>
+          <w:p>
+            <w:pPr>
+              <w:shd w:val="clear" w:color="auto" w:fill="101116"/>
+              <w:spacing w:line="285" w:lineRule="atLeast"/>
+              <w:rPr>
+                <w:rFonts w:ascii="Consolas" w:eastAsia="Times New Roman" w:hAnsi="Consolas" w:cs="Times New Roman"/>
+                <w:color w:val="FF0055"/>
+                <w:kern w:val="0"/>
+                <w:sz w:val="21"/>
+                <w:szCs w:val="21"/>
+                <w:lang w:val="en-US" w:eastAsia="zh-CN"/>
+                <w14:ligatures w14:val="none"/>
+              </w:rPr>
+            </w:pPr>
+            <w:r>
+              <w:rPr>
+                <w:rFonts w:ascii="Consolas" w:eastAsia="Times New Roman" w:hAnsi="Consolas" w:cs="Times New Roman"/>
+                <w:color w:val="FF0055"/>
+                <w:kern w:val="0"/>
+                <w:sz w:val="21"/>
+                <w:szCs w:val="21"/>
+                <w:lang w:val="en-US" w:eastAsia="zh-CN"/>
+                <w14:ligatures w14:val="none"/>
+              </w:rPr>
+              <w:t xml:space="preserve">        </w:t>
+            </w:r>
+            <w:r>
+              <w:rPr>
+                <w:rFonts w:ascii="Consolas" w:eastAsia="Times New Roman" w:hAnsi="Consolas" w:cs="Times New Roman"/>
+                <w:color w:val="FF5680"/>
+                <w:kern w:val="0"/>
+                <w:sz w:val="21"/>
+                <w:szCs w:val="21"/>
+                <w:lang w:val="en-US" w:eastAsia="zh-CN"/>
+                <w14:ligatures w14:val="none"/>
+              </w:rPr>
+              <w:t>p</w:t>
+            </w:r>
+            <w:r>
+              <w:rPr>
+                <w:rFonts w:ascii="Consolas" w:eastAsia="Times New Roman" w:hAnsi="Consolas" w:cs="Times New Roman"/>
+                <w:color w:val="00B0FF"/>
+                <w:kern w:val="0"/>
+                <w:sz w:val="21"/>
+                <w:szCs w:val="21"/>
+                <w:lang w:val="en-US" w:eastAsia="zh-CN"/>
+                <w14:ligatures w14:val="none"/>
+              </w:rPr>
+              <w:t>{</w:t>
+            </w:r>
+          </w:p>
+          <w:p>
+            <w:pPr>
+              <w:shd w:val="clear" w:color="auto" w:fill="101116"/>
+              <w:spacing w:line="285" w:lineRule="atLeast"/>
+              <w:rPr>
+                <w:rFonts w:ascii="Consolas" w:eastAsia="Times New Roman" w:hAnsi="Consolas" w:cs="Times New Roman"/>
+                <w:color w:val="FF0055"/>
+                <w:kern w:val="0"/>
+                <w:sz w:val="21"/>
+                <w:szCs w:val="21"/>
+                <w:lang w:val="en-US" w:eastAsia="zh-CN"/>
+                <w14:ligatures w14:val="none"/>
+              </w:rPr>
+            </w:pPr>
+            <w:r>
+              <w:rPr>
+                <w:rFonts w:ascii="Consolas" w:eastAsia="Times New Roman" w:hAnsi="Consolas" w:cs="Times New Roman"/>
+                <w:color w:val="FF0055"/>
+                <w:kern w:val="0"/>
+                <w:sz w:val="21"/>
+                <w:szCs w:val="21"/>
+                <w:lang w:val="en-US" w:eastAsia="zh-CN"/>
+                <w14:ligatures w14:val="none"/>
+              </w:rPr>
+              <w:t xml:space="preserve">            </w:t>
+            </w:r>
+            <w:r>
+              <w:rPr>
+                <w:rFonts w:ascii="Consolas" w:eastAsia="Times New Roman" w:hAnsi="Consolas" w:cs="Times New Roman"/>
+                <w:color w:val="98E3FF"/>
+                <w:kern w:val="0"/>
+                <w:sz w:val="21"/>
+                <w:szCs w:val="21"/>
+                <w:lang w:val="en-US" w:eastAsia="zh-CN"/>
+                <w14:ligatures w14:val="none"/>
+              </w:rPr>
+              <w:t>margin</w:t>
+            </w:r>
+            <w:r>
+              <w:rPr>
+                <w:rFonts w:ascii="Consolas" w:eastAsia="Times New Roman" w:hAnsi="Consolas" w:cs="Times New Roman"/>
+                <w:color w:val="00B0FF"/>
+                <w:kern w:val="0"/>
+                <w:sz w:val="21"/>
+                <w:szCs w:val="21"/>
+                <w:lang w:val="en-US" w:eastAsia="zh-CN"/>
+                <w14:ligatures w14:val="none"/>
+              </w:rPr>
+              <w:t>:</w:t>
+            </w:r>
+            <w:r>
+              <w:rPr>
+                <w:rFonts w:ascii="Consolas" w:eastAsia="Times New Roman" w:hAnsi="Consolas" w:cs="Times New Roman"/>
+                <w:color w:val="FF0055"/>
+                <w:kern w:val="0"/>
+                <w:sz w:val="21"/>
+                <w:szCs w:val="21"/>
+                <w:lang w:val="en-US" w:eastAsia="zh-CN"/>
+                <w14:ligatures w14:val="none"/>
+              </w:rPr>
+              <w:t xml:space="preserve"> </w:t>
+            </w:r>
+            <w:proofErr w:type="gramStart"/>
+            <w:r>
+              <w:rPr>
+                <w:rFonts w:ascii="Consolas" w:eastAsia="Times New Roman" w:hAnsi="Consolas" w:cs="Times New Roman"/>
+                <w:color w:val="FFFC58"/>
+                <w:kern w:val="0"/>
+                <w:sz w:val="21"/>
+                <w:szCs w:val="21"/>
+                <w:lang w:val="en-US" w:eastAsia="zh-CN"/>
+                <w14:ligatures w14:val="none"/>
+              </w:rPr>
+              <w:t>20</w:t>
+            </w:r>
+            <w:r>
+              <w:rPr>
+                <w:rFonts w:ascii="Consolas" w:eastAsia="Times New Roman" w:hAnsi="Consolas" w:cs="Times New Roman"/>
+                <w:color w:val="FF5680"/>
+                <w:kern w:val="0"/>
+                <w:sz w:val="21"/>
+                <w:szCs w:val="21"/>
+                <w:lang w:val="en-US" w:eastAsia="zh-CN"/>
+                <w14:ligatures w14:val="none"/>
+              </w:rPr>
+              <w:t>px</w:t>
+            </w:r>
+            <w:r>
+              <w:rPr>
+                <w:rFonts w:ascii="Consolas" w:eastAsia="Times New Roman" w:hAnsi="Consolas" w:cs="Times New Roman"/>
+                <w:color w:val="00B0FF"/>
+                <w:kern w:val="0"/>
+                <w:sz w:val="21"/>
+                <w:szCs w:val="21"/>
+                <w:lang w:val="en-US" w:eastAsia="zh-CN"/>
+                <w14:ligatures w14:val="none"/>
+              </w:rPr>
+              <w:t>;</w:t>
+            </w:r>
+            <w:proofErr w:type="gramEnd"/>
+          </w:p>
+          <w:p>
+            <w:pPr>
+              <w:shd w:val="clear" w:color="auto" w:fill="101116"/>
+              <w:spacing w:line="285" w:lineRule="atLeast"/>
+              <w:rPr>
+                <w:rFonts w:ascii="Consolas" w:eastAsia="Times New Roman" w:hAnsi="Consolas" w:cs="Times New Roman"/>
+                <w:color w:val="FF0055"/>
+                <w:kern w:val="0"/>
+                <w:sz w:val="21"/>
+                <w:szCs w:val="21"/>
+                <w:lang w:val="en-US" w:eastAsia="zh-CN"/>
+                <w14:ligatures w14:val="none"/>
+              </w:rPr>
+            </w:pPr>
+            <w:r>
+              <w:rPr>
+                <w:rFonts w:ascii="Consolas" w:eastAsia="Times New Roman" w:hAnsi="Consolas" w:cs="Times New Roman"/>
+                <w:color w:val="FF0055"/>
+                <w:kern w:val="0"/>
+                <w:sz w:val="21"/>
+                <w:szCs w:val="21"/>
+                <w:lang w:val="en-US" w:eastAsia="zh-CN"/>
+                <w14:ligatures w14:val="none"/>
+              </w:rPr>
+              <w:t xml:space="preserve">        </w:t>
+            </w:r>
+            <w:r>
+              <w:rPr>
+                <w:rFonts w:ascii="Consolas" w:eastAsia="Times New Roman" w:hAnsi="Consolas" w:cs="Times New Roman"/>
+                <w:color w:val="00B0FF"/>
+                <w:kern w:val="0"/>
+                <w:sz w:val="21"/>
+                <w:szCs w:val="21"/>
+                <w:lang w:val="en-US" w:eastAsia="zh-CN"/>
+                <w14:ligatures w14:val="none"/>
+              </w:rPr>
+              <w:t>}</w:t>
+            </w:r>
+          </w:p>
+          <w:p>
+            <w:pPr>
+              <w:shd w:val="clear" w:color="auto" w:fill="101116"/>
+              <w:spacing w:line="285" w:lineRule="atLeast"/>
+              <w:rPr>
+                <w:rFonts w:ascii="Consolas" w:eastAsia="Times New Roman" w:hAnsi="Consolas" w:cs="Times New Roman"/>
+                <w:color w:val="FF0055"/>
+                <w:kern w:val="0"/>
+                <w:sz w:val="21"/>
+                <w:szCs w:val="21"/>
+                <w:lang w:val="en-US" w:eastAsia="zh-CN"/>
+                <w14:ligatures w14:val="none"/>
+              </w:rPr>
+            </w:pPr>
+            <w:r>
+              <w:rPr>
+                <w:rFonts w:ascii="Consolas" w:eastAsia="Times New Roman" w:hAnsi="Consolas" w:cs="Times New Roman"/>
+                <w:color w:val="FF0055"/>
+                <w:kern w:val="0"/>
+                <w:sz w:val="21"/>
+                <w:szCs w:val="21"/>
+                <w:lang w:val="en-US" w:eastAsia="zh-CN"/>
+                <w14:ligatures w14:val="none"/>
+              </w:rPr>
+              <w:t xml:space="preserve">    </w:t>
+            </w:r>
+            <w:r>
+              <w:rPr>
+                <w:rFonts w:ascii="Consolas" w:eastAsia="Times New Roman" w:hAnsi="Consolas" w:cs="Times New Roman"/>
+                <w:color w:val="00B0FF"/>
+                <w:kern w:val="0"/>
+                <w:sz w:val="21"/>
+                <w:szCs w:val="21"/>
+                <w:lang w:val="en-US" w:eastAsia="zh-CN"/>
+                <w14:ligatures w14:val="none"/>
+              </w:rPr>
+              <w:t>&lt;/</w:t>
+            </w:r>
+            <w:r>
+              <w:rPr>
+                <w:rFonts w:ascii="Consolas" w:eastAsia="Times New Roman" w:hAnsi="Consolas" w:cs="Times New Roman"/>
+                <w:color w:val="FF5680"/>
+                <w:kern w:val="0"/>
+                <w:sz w:val="21"/>
+                <w:szCs w:val="21"/>
+                <w:lang w:val="en-US" w:eastAsia="zh-CN"/>
+                <w14:ligatures w14:val="none"/>
+              </w:rPr>
+              <w:t>style</w:t>
+            </w:r>
+            <w:r>
+              <w:rPr>
+                <w:rFonts w:ascii="Consolas" w:eastAsia="Times New Roman" w:hAnsi="Consolas" w:cs="Times New Roman"/>
+                <w:color w:val="00B0FF"/>
+                <w:kern w:val="0"/>
+                <w:sz w:val="21"/>
+                <w:szCs w:val="21"/>
+                <w:lang w:val="en-US" w:eastAsia="zh-CN"/>
+                <w14:ligatures w14:val="none"/>
+              </w:rPr>
+              <w:t>&gt;</w:t>
+            </w:r>
+          </w:p>
+          <w:p>
+            <w:pPr>
+              <w:shd w:val="clear" w:color="auto" w:fill="101116"/>
+              <w:spacing w:line="285" w:lineRule="atLeast"/>
+              <w:rPr>
+                <w:rFonts w:ascii="Consolas" w:eastAsia="Times New Roman" w:hAnsi="Consolas" w:cs="Times New Roman"/>
+                <w:color w:val="FF0055"/>
+                <w:kern w:val="0"/>
+                <w:sz w:val="21"/>
+                <w:szCs w:val="21"/>
+                <w:lang w:val="en-US" w:eastAsia="zh-CN"/>
+                <w14:ligatures w14:val="none"/>
+              </w:rPr>
+            </w:pPr>
+            <w:r>
+              <w:rPr>
+                <w:rFonts w:ascii="Consolas" w:eastAsia="Times New Roman" w:hAnsi="Consolas" w:cs="Times New Roman"/>
+                <w:color w:val="00B0FF"/>
+                <w:kern w:val="0"/>
+                <w:sz w:val="21"/>
+                <w:szCs w:val="21"/>
+                <w:lang w:val="en-US" w:eastAsia="zh-CN"/>
+                <w14:ligatures w14:val="none"/>
+              </w:rPr>
+              <w:t>&lt;/</w:t>
+            </w:r>
+            <w:r>
+              <w:rPr>
+                <w:rFonts w:ascii="Consolas" w:eastAsia="Times New Roman" w:hAnsi="Consolas" w:cs="Times New Roman"/>
+                <w:color w:val="FF5680"/>
+                <w:kern w:val="0"/>
+                <w:sz w:val="21"/>
+                <w:szCs w:val="21"/>
+                <w:lang w:val="en-US" w:eastAsia="zh-CN"/>
+                <w14:ligatures w14:val="none"/>
+              </w:rPr>
+              <w:t>head</w:t>
+            </w:r>
+            <w:r>
+              <w:rPr>
+                <w:rFonts w:ascii="Consolas" w:eastAsia="Times New Roman" w:hAnsi="Consolas" w:cs="Times New Roman"/>
+                <w:color w:val="00B0FF"/>
+                <w:kern w:val="0"/>
+                <w:sz w:val="21"/>
+                <w:szCs w:val="21"/>
+                <w:lang w:val="en-US" w:eastAsia="zh-CN"/>
+                <w14:ligatures w14:val="none"/>
+              </w:rPr>
+              <w:t>&gt;</w:t>
+            </w:r>
+          </w:p>
+          <w:p>
+            <w:pPr>
+              <w:shd w:val="clear" w:color="auto" w:fill="101116"/>
+              <w:spacing w:line="285" w:lineRule="atLeast"/>
+              <w:rPr>
+                <w:rFonts w:ascii="Consolas" w:eastAsia="Times New Roman" w:hAnsi="Consolas" w:cs="Times New Roman"/>
+                <w:color w:val="FF0055"/>
+                <w:kern w:val="0"/>
+                <w:sz w:val="21"/>
+                <w:szCs w:val="21"/>
+                <w:lang w:val="en-US" w:eastAsia="zh-CN"/>
+                <w14:ligatures w14:val="none"/>
+              </w:rPr>
+            </w:pPr>
+            <w:r>
+              <w:rPr>
+                <w:rFonts w:ascii="Consolas" w:eastAsia="Times New Roman" w:hAnsi="Consolas" w:cs="Times New Roman"/>
+                <w:color w:val="00B0FF"/>
+                <w:kern w:val="0"/>
+                <w:sz w:val="21"/>
+                <w:szCs w:val="21"/>
+                <w:lang w:val="en-US" w:eastAsia="zh-CN"/>
+                <w14:ligatures w14:val="none"/>
+              </w:rPr>
+              <w:t>&lt;</w:t>
+            </w:r>
+            <w:r>
+              <w:rPr>
+                <w:rFonts w:ascii="Consolas" w:eastAsia="Times New Roman" w:hAnsi="Consolas" w:cs="Times New Roman"/>
+                <w:color w:val="FF5680"/>
+                <w:kern w:val="0"/>
+                <w:sz w:val="21"/>
+                <w:szCs w:val="21"/>
+                <w:lang w:val="en-US" w:eastAsia="zh-CN"/>
+                <w14:ligatures w14:val="none"/>
+              </w:rPr>
+              <w:t>body</w:t>
+            </w:r>
+            <w:r>
+              <w:rPr>
+                <w:rFonts w:ascii="Consolas" w:eastAsia="Times New Roman" w:hAnsi="Consolas" w:cs="Times New Roman"/>
+                <w:color w:val="00B0FF"/>
+                <w:kern w:val="0"/>
+                <w:sz w:val="21"/>
+                <w:szCs w:val="21"/>
+                <w:lang w:val="en-US" w:eastAsia="zh-CN"/>
+                <w14:ligatures w14:val="none"/>
+              </w:rPr>
+              <w:t>&gt;</w:t>
+            </w:r>
+          </w:p>
+          <w:p>
+            <w:pPr>
+              <w:shd w:val="clear" w:color="auto" w:fill="101116"/>
+              <w:spacing w:line="285" w:lineRule="atLeast"/>
+              <w:rPr>
+                <w:rFonts w:ascii="Consolas" w:eastAsia="Times New Roman" w:hAnsi="Consolas" w:cs="Times New Roman"/>
+                <w:color w:val="FF0055"/>
+                <w:kern w:val="0"/>
+                <w:sz w:val="21"/>
+                <w:szCs w:val="21"/>
+                <w:lang w:val="en-US" w:eastAsia="zh-CN"/>
+                <w14:ligatures w14:val="none"/>
+              </w:rPr>
+            </w:pPr>
+            <w:r>
+              <w:rPr>
+                <w:rFonts w:ascii="Consolas" w:eastAsia="Times New Roman" w:hAnsi="Consolas" w:cs="Times New Roman"/>
+                <w:color w:val="FF0055"/>
+                <w:kern w:val="0"/>
+                <w:sz w:val="21"/>
+                <w:szCs w:val="21"/>
+                <w:lang w:val="en-US" w:eastAsia="zh-CN"/>
+                <w14:ligatures w14:val="none"/>
+              </w:rPr>
+              <w:t xml:space="preserve">    </w:t>
+            </w:r>
+            <w:r>
+              <w:rPr>
+                <w:rFonts w:ascii="Consolas" w:eastAsia="Times New Roman" w:hAnsi="Consolas" w:cs="Times New Roman"/>
+                <w:color w:val="00B0FF"/>
+                <w:kern w:val="0"/>
+                <w:sz w:val="21"/>
+                <w:szCs w:val="21"/>
+                <w:lang w:val="en-US" w:eastAsia="zh-CN"/>
+                <w14:ligatures w14:val="none"/>
+              </w:rPr>
+              <w:t>&lt;</w:t>
+            </w:r>
+            <w:r>
+              <w:rPr>
+                <w:rFonts w:ascii="Consolas" w:eastAsia="Times New Roman" w:hAnsi="Consolas" w:cs="Times New Roman"/>
+                <w:color w:val="FF5680"/>
+                <w:kern w:val="0"/>
+                <w:sz w:val="21"/>
+                <w:szCs w:val="21"/>
+                <w:lang w:val="en-US" w:eastAsia="zh-CN"/>
+                <w14:ligatures w14:val="none"/>
+              </w:rPr>
+              <w:t>h1</w:t>
+            </w:r>
+            <w:r>
+              <w:rPr>
+                <w:rFonts w:ascii="Consolas" w:eastAsia="Times New Roman" w:hAnsi="Consolas" w:cs="Times New Roman"/>
+                <w:color w:val="00B0FF"/>
+                <w:kern w:val="0"/>
+                <w:sz w:val="21"/>
+                <w:szCs w:val="21"/>
+                <w:lang w:val="en-US" w:eastAsia="zh-CN"/>
+                <w14:ligatures w14:val="none"/>
+              </w:rPr>
+              <w:t>&gt;</w:t>
+            </w:r>
+            <w:r>
+              <w:rPr>
+                <w:rFonts w:ascii="Consolas" w:eastAsia="Times New Roman" w:hAnsi="Consolas" w:cs="Times New Roman"/>
+                <w:color w:val="FF0055"/>
+                <w:kern w:val="0"/>
+                <w:sz w:val="21"/>
+                <w:szCs w:val="21"/>
+                <w:lang w:val="en-US" w:eastAsia="zh-CN"/>
+                <w14:ligatures w14:val="none"/>
+              </w:rPr>
+              <w:t>Cascade Styles Sheet</w:t>
+            </w:r>
+            <w:r>
+              <w:rPr>
+                <w:rFonts w:ascii="Consolas" w:eastAsia="Times New Roman" w:hAnsi="Consolas" w:cs="Times New Roman"/>
+                <w:color w:val="00B0FF"/>
+                <w:kern w:val="0"/>
+                <w:sz w:val="21"/>
+                <w:szCs w:val="21"/>
+                <w:lang w:val="en-US" w:eastAsia="zh-CN"/>
+                <w14:ligatures w14:val="none"/>
+              </w:rPr>
+              <w:t>&lt;/</w:t>
+            </w:r>
+            <w:r>
+              <w:rPr>
+                <w:rFonts w:ascii="Consolas" w:eastAsia="Times New Roman" w:hAnsi="Consolas" w:cs="Times New Roman"/>
+                <w:color w:val="FF5680"/>
+                <w:kern w:val="0"/>
+                <w:sz w:val="21"/>
+                <w:szCs w:val="21"/>
+                <w:lang w:val="en-US" w:eastAsia="zh-CN"/>
+                <w14:ligatures w14:val="none"/>
+              </w:rPr>
+              <w:t>h1</w:t>
+            </w:r>
+            <w:r>
+              <w:rPr>
+                <w:rFonts w:ascii="Consolas" w:eastAsia="Times New Roman" w:hAnsi="Consolas" w:cs="Times New Roman"/>
+                <w:color w:val="00B0FF"/>
+                <w:kern w:val="0"/>
+                <w:sz w:val="21"/>
+                <w:szCs w:val="21"/>
+                <w:lang w:val="en-US" w:eastAsia="zh-CN"/>
+                <w14:ligatures w14:val="none"/>
+              </w:rPr>
+              <w:t>&gt;</w:t>
+            </w:r>
+          </w:p>
+          <w:p>
+            <w:pPr>
+              <w:shd w:val="clear" w:color="auto" w:fill="101116"/>
+              <w:spacing w:line="285" w:lineRule="atLeast"/>
+              <w:rPr>
+                <w:rFonts w:ascii="Consolas" w:eastAsia="Times New Roman" w:hAnsi="Consolas" w:cs="Times New Roman"/>
+                <w:color w:val="FF0055"/>
+                <w:kern w:val="0"/>
+                <w:sz w:val="21"/>
+                <w:szCs w:val="21"/>
+                <w:lang w:eastAsia="zh-CN"/>
+                <w14:ligatures w14:val="none"/>
+              </w:rPr>
+            </w:pPr>
+            <w:r>
+              <w:rPr>
+                <w:rFonts w:ascii="Consolas" w:eastAsia="Times New Roman" w:hAnsi="Consolas" w:cs="Times New Roman"/>
+                <w:color w:val="FF0055"/>
+                <w:kern w:val="0"/>
+                <w:sz w:val="21"/>
+                <w:szCs w:val="21"/>
+                <w:lang w:val="en-US" w:eastAsia="zh-CN"/>
+                <w14:ligatures w14:val="none"/>
+              </w:rPr>
+              <w:t xml:space="preserve">    </w:t>
+            </w:r>
+            <w:r>
+              <w:rPr>
+                <w:rFonts w:ascii="Consolas" w:eastAsia="Times New Roman" w:hAnsi="Consolas" w:cs="Times New Roman"/>
+                <w:color w:val="00B0FF"/>
+                <w:kern w:val="0"/>
+                <w:sz w:val="21"/>
+                <w:szCs w:val="21"/>
+                <w:lang w:eastAsia="zh-CN"/>
+                <w14:ligatures w14:val="none"/>
+              </w:rPr>
+              <w:t>&lt;</w:t>
+            </w:r>
+            <w:r>
+              <w:rPr>
+                <w:rFonts w:ascii="Consolas" w:eastAsia="Times New Roman" w:hAnsi="Consolas" w:cs="Times New Roman"/>
+                <w:color w:val="FF5680"/>
+                <w:kern w:val="0"/>
+                <w:sz w:val="21"/>
+                <w:szCs w:val="21"/>
+                <w:lang w:eastAsia="zh-CN"/>
+                <w14:ligatures w14:val="none"/>
+              </w:rPr>
+              <w:t>p</w:t>
+            </w:r>
+            <w:r>
+              <w:rPr>
+                <w:rFonts w:ascii="Consolas" w:eastAsia="Times New Roman" w:hAnsi="Consolas" w:cs="Times New Roman"/>
+                <w:color w:val="00B0FF"/>
+                <w:kern w:val="0"/>
+                <w:sz w:val="21"/>
+                <w:szCs w:val="21"/>
+                <w:lang w:eastAsia="zh-CN"/>
+                <w14:ligatures w14:val="none"/>
+              </w:rPr>
+              <w:t>&gt;</w:t>
+            </w:r>
+            <w:r>
+              <w:rPr>
+                <w:rFonts w:ascii="Consolas" w:eastAsia="Times New Roman" w:hAnsi="Consolas" w:cs="Times New Roman"/>
+                <w:color w:val="FF0055"/>
+                <w:kern w:val="0"/>
+                <w:sz w:val="21"/>
+                <w:szCs w:val="21"/>
+                <w:lang w:eastAsia="zh-CN"/>
+                <w14:ligatures w14:val="none"/>
+              </w:rPr>
+              <w:t xml:space="preserve">Lenguaje de estilo utilizado para describir la </w:t>
+            </w:r>
+            <w:proofErr w:type="spellStart"/>
+            <w:r>
+              <w:rPr>
+                <w:rFonts w:ascii="Consolas" w:eastAsia="Times New Roman" w:hAnsi="Consolas" w:cs="Times New Roman"/>
+                <w:color w:val="FF0055"/>
+                <w:kern w:val="0"/>
+                <w:sz w:val="21"/>
+                <w:szCs w:val="21"/>
+                <w:lang w:eastAsia="zh-CN"/>
+                <w14:ligatures w14:val="none"/>
+              </w:rPr>
+              <w:t>presentacion</w:t>
+            </w:r>
+            <w:proofErr w:type="spellEnd"/>
+            <w:r>
+              <w:rPr>
+                <w:rFonts w:ascii="Consolas" w:eastAsia="Times New Roman" w:hAnsi="Consolas" w:cs="Times New Roman"/>
+                <w:color w:val="FF0055"/>
+                <w:kern w:val="0"/>
+                <w:sz w:val="21"/>
+                <w:szCs w:val="21"/>
+                <w:lang w:eastAsia="zh-CN"/>
+                <w14:ligatures w14:val="none"/>
+              </w:rPr>
+              <w:t xml:space="preserve"> de un documento escrito en un lenguaje de marcado como HTML</w:t>
+            </w:r>
+            <w:r>
+              <w:rPr>
+                <w:rFonts w:ascii="Consolas" w:eastAsia="Times New Roman" w:hAnsi="Consolas" w:cs="Times New Roman"/>
+                <w:color w:val="00B0FF"/>
+                <w:kern w:val="0"/>
+                <w:sz w:val="21"/>
+                <w:szCs w:val="21"/>
+                <w:lang w:eastAsia="zh-CN"/>
+                <w14:ligatures w14:val="none"/>
+              </w:rPr>
+              <w:t>&lt;/</w:t>
+            </w:r>
+            <w:r>
+              <w:rPr>
+                <w:rFonts w:ascii="Consolas" w:eastAsia="Times New Roman" w:hAnsi="Consolas" w:cs="Times New Roman"/>
+                <w:color w:val="FF5680"/>
+                <w:kern w:val="0"/>
+                <w:sz w:val="21"/>
+                <w:szCs w:val="21"/>
+                <w:lang w:eastAsia="zh-CN"/>
+                <w14:ligatures w14:val="none"/>
+              </w:rPr>
+              <w:t>p</w:t>
+            </w:r>
+            <w:r>
+              <w:rPr>
+                <w:rFonts w:ascii="Consolas" w:eastAsia="Times New Roman" w:hAnsi="Consolas" w:cs="Times New Roman"/>
+                <w:color w:val="00B0FF"/>
+                <w:kern w:val="0"/>
+                <w:sz w:val="21"/>
+                <w:szCs w:val="21"/>
+                <w:lang w:eastAsia="zh-CN"/>
+                <w14:ligatures w14:val="none"/>
+              </w:rPr>
+              <w:t>&gt;</w:t>
+            </w:r>
+          </w:p>
+          <w:p>
+            <w:pPr>
+              <w:shd w:val="clear" w:color="auto" w:fill="101116"/>
+              <w:spacing w:line="285" w:lineRule="atLeast"/>
+              <w:rPr>
+                <w:rFonts w:ascii="Consolas" w:eastAsia="Times New Roman" w:hAnsi="Consolas" w:cs="Times New Roman"/>
+                <w:color w:val="FF0055"/>
+                <w:kern w:val="0"/>
+                <w:sz w:val="21"/>
+                <w:szCs w:val="21"/>
+                <w:lang w:eastAsia="zh-CN"/>
+                <w14:ligatures w14:val="none"/>
+              </w:rPr>
+            </w:pPr>
+            <w:r>
+              <w:rPr>
+                <w:rFonts w:ascii="Consolas" w:eastAsia="Times New Roman" w:hAnsi="Consolas" w:cs="Times New Roman"/>
+                <w:color w:val="00B0FF"/>
+                <w:kern w:val="0"/>
+                <w:sz w:val="21"/>
+                <w:szCs w:val="21"/>
+                <w:lang w:eastAsia="zh-CN"/>
+                <w14:ligatures w14:val="none"/>
+              </w:rPr>
+              <w:t>&lt;/</w:t>
+            </w:r>
+            <w:proofErr w:type="spellStart"/>
+            <w:r>
+              <w:rPr>
+                <w:rFonts w:ascii="Consolas" w:eastAsia="Times New Roman" w:hAnsi="Consolas" w:cs="Times New Roman"/>
+                <w:color w:val="FF5680"/>
+                <w:kern w:val="0"/>
+                <w:sz w:val="21"/>
+                <w:szCs w:val="21"/>
+                <w:lang w:eastAsia="zh-CN"/>
+                <w14:ligatures w14:val="none"/>
+              </w:rPr>
+              <w:t>body</w:t>
+            </w:r>
+            <w:proofErr w:type="spellEnd"/>
+            <w:r>
+              <w:rPr>
+                <w:rFonts w:ascii="Consolas" w:eastAsia="Times New Roman" w:hAnsi="Consolas" w:cs="Times New Roman"/>
+                <w:color w:val="00B0FF"/>
+                <w:kern w:val="0"/>
+                <w:sz w:val="21"/>
+                <w:szCs w:val="21"/>
+                <w:lang w:eastAsia="zh-CN"/>
+                <w14:ligatures w14:val="none"/>
+              </w:rPr>
+              <w:t>&gt;</w:t>
+            </w:r>
+          </w:p>
+          <w:p>
+            <w:pPr>
+              <w:shd w:val="clear" w:color="auto" w:fill="101116"/>
+              <w:spacing w:line="285" w:lineRule="atLeast"/>
+              <w:rPr>
+                <w:rFonts w:ascii="Consolas" w:eastAsia="Times New Roman" w:hAnsi="Consolas" w:cs="Times New Roman"/>
+                <w:color w:val="FF0055"/>
+                <w:kern w:val="0"/>
+                <w:sz w:val="21"/>
+                <w:szCs w:val="21"/>
+                <w:lang w:eastAsia="zh-CN"/>
+                <w14:ligatures w14:val="none"/>
+              </w:rPr>
+            </w:pPr>
+            <w:r>
+              <w:rPr>
+                <w:rFonts w:ascii="Consolas" w:eastAsia="Times New Roman" w:hAnsi="Consolas" w:cs="Times New Roman"/>
+                <w:color w:val="00B0FF"/>
+                <w:kern w:val="0"/>
+                <w:sz w:val="21"/>
+                <w:szCs w:val="21"/>
+                <w:lang w:eastAsia="zh-CN"/>
+                <w14:ligatures w14:val="none"/>
+              </w:rPr>
+              <w:t>&lt;/</w:t>
+            </w:r>
+            <w:proofErr w:type="spellStart"/>
+            <w:r>
+              <w:rPr>
+                <w:rFonts w:ascii="Consolas" w:eastAsia="Times New Roman" w:hAnsi="Consolas" w:cs="Times New Roman"/>
+                <w:color w:val="FF5680"/>
+                <w:kern w:val="0"/>
+                <w:sz w:val="21"/>
+                <w:szCs w:val="21"/>
+                <w:lang w:eastAsia="zh-CN"/>
+                <w14:ligatures w14:val="none"/>
+              </w:rPr>
+              <w:t>html</w:t>
+            </w:r>
+            <w:proofErr w:type="spellEnd"/>
+            <w:r>
+              <w:rPr>
+                <w:rFonts w:ascii="Consolas" w:eastAsia="Times New Roman" w:hAnsi="Consolas" w:cs="Times New Roman"/>
+                <w:color w:val="00B0FF"/>
+                <w:kern w:val="0"/>
+                <w:sz w:val="21"/>
+                <w:szCs w:val="21"/>
+                <w:lang w:eastAsia="zh-CN"/>
+                <w14:ligatures w14:val="none"/>
+              </w:rPr>
+              <w:t>&gt;</w:t>
+            </w:r>
+          </w:p>
+          <w:p/>
+        </w:tc>
+      </w:tr>
+    </w:tbl>
+    <w:p/>
+    <w:p>
+      <w:r>
+        <w:t>Practica con CSS externo</w:t>
+      </w:r>
+    </w:p>
+    <w:p>
+      <w:r>
+        <w:tab/>
+        <w:t>Archivo styles.css</w:t>
+      </w:r>
+    </w:p>
+    <w:tbl>
+      <w:tblPr>
+        <w:tblStyle w:val="Tablaconcuadrcula"/>
+        <w:tblW w:w="0" w:type="auto"/>
+        <w:tblLook w:val="04A0" w:firstRow="1" w:lastRow="0" w:firstColumn="1" w:lastColumn="0" w:noHBand="0" w:noVBand="1"/>
+      </w:tblPr>
+      <w:tblGrid>
+        <w:gridCol w:w="8828"/>
+      </w:tblGrid>
+      <w:tr>
+        <w:tc>
+          <w:tcPr>
+            <w:tcW w:w="8828" w:type="dxa"/>
+          </w:tcPr>
+          <w:p>
+            <w:pPr>
+              <w:shd w:val="clear" w:color="auto" w:fill="101116"/>
+              <w:spacing w:line="285" w:lineRule="atLeast"/>
+              <w:rPr>
+                <w:rFonts w:ascii="Consolas" w:eastAsia="Times New Roman" w:hAnsi="Consolas" w:cs="Times New Roman"/>
+                <w:color w:val="FF0055"/>
+                <w:kern w:val="0"/>
+                <w:sz w:val="21"/>
+                <w:szCs w:val="21"/>
+                <w:lang w:val="en-US" w:eastAsia="zh-CN"/>
+                <w14:ligatures w14:val="none"/>
+              </w:rPr>
+            </w:pPr>
+            <w:r>
+              <w:rPr>
+                <w:rFonts w:ascii="Consolas" w:eastAsia="Times New Roman" w:hAnsi="Consolas" w:cs="Times New Roman"/>
+                <w:color w:val="FF5680"/>
+                <w:kern w:val="0"/>
+                <w:sz w:val="21"/>
+                <w:szCs w:val="21"/>
+                <w:lang w:val="en-US" w:eastAsia="zh-CN"/>
+                <w14:ligatures w14:val="none"/>
+              </w:rPr>
+              <w:t>body</w:t>
+            </w:r>
+            <w:r>
+              <w:rPr>
+                <w:rFonts w:ascii="Consolas" w:eastAsia="Times New Roman" w:hAnsi="Consolas" w:cs="Times New Roman"/>
+                <w:color w:val="00B0FF"/>
+                <w:kern w:val="0"/>
+                <w:sz w:val="21"/>
+                <w:szCs w:val="21"/>
+                <w:lang w:val="en-US" w:eastAsia="zh-CN"/>
+                <w14:ligatures w14:val="none"/>
+              </w:rPr>
+              <w:t>{</w:t>
+            </w:r>
+          </w:p>
+          <w:p>
+            <w:pPr>
+              <w:shd w:val="clear" w:color="auto" w:fill="101116"/>
+              <w:spacing w:line="285" w:lineRule="atLeast"/>
+              <w:rPr>
+                <w:rFonts w:ascii="Consolas" w:eastAsia="Times New Roman" w:hAnsi="Consolas" w:cs="Times New Roman"/>
+                <w:color w:val="FF0055"/>
+                <w:kern w:val="0"/>
+                <w:sz w:val="21"/>
+                <w:szCs w:val="21"/>
+                <w:lang w:val="en-US" w:eastAsia="zh-CN"/>
+                <w14:ligatures w14:val="none"/>
+              </w:rPr>
+            </w:pPr>
+            <w:r>
+              <w:rPr>
+                <w:rFonts w:ascii="Consolas" w:eastAsia="Times New Roman" w:hAnsi="Consolas" w:cs="Times New Roman"/>
+                <w:color w:val="FF0055"/>
+                <w:kern w:val="0"/>
+                <w:sz w:val="21"/>
+                <w:szCs w:val="21"/>
+                <w:lang w:val="en-US" w:eastAsia="zh-CN"/>
+                <w14:ligatures w14:val="none"/>
+              </w:rPr>
+              <w:t xml:space="preserve">    </w:t>
+            </w:r>
+            <w:r>
+              <w:rPr>
+                <w:rFonts w:ascii="Consolas" w:eastAsia="Times New Roman" w:hAnsi="Consolas" w:cs="Times New Roman"/>
+                <w:color w:val="98E3FF"/>
+                <w:kern w:val="0"/>
+                <w:sz w:val="21"/>
+                <w:szCs w:val="21"/>
+                <w:lang w:val="en-US" w:eastAsia="zh-CN"/>
+                <w14:ligatures w14:val="none"/>
+              </w:rPr>
+              <w:t>background-color</w:t>
+            </w:r>
+            <w:r>
+              <w:rPr>
+                <w:rFonts w:ascii="Consolas" w:eastAsia="Times New Roman" w:hAnsi="Consolas" w:cs="Times New Roman"/>
+                <w:color w:val="00B0FF"/>
+                <w:kern w:val="0"/>
+                <w:sz w:val="21"/>
+                <w:szCs w:val="21"/>
+                <w:lang w:val="en-US" w:eastAsia="zh-CN"/>
+                <w14:ligatures w14:val="none"/>
+              </w:rPr>
+              <w:t>:</w:t>
+            </w:r>
+            <w:r>
+              <w:rPr>
+                <w:rFonts w:ascii="Consolas" w:eastAsia="Times New Roman" w:hAnsi="Consolas" w:cs="Times New Roman"/>
+                <w:color w:val="FF0055"/>
+                <w:kern w:val="0"/>
+                <w:sz w:val="21"/>
+                <w:szCs w:val="21"/>
+                <w:lang w:val="en-US" w:eastAsia="zh-CN"/>
+                <w14:ligatures w14:val="none"/>
+              </w:rPr>
+              <w:t xml:space="preserve"> </w:t>
+            </w:r>
+            <w:proofErr w:type="gramStart"/>
+            <w:r>
+              <w:rPr>
+                <w:rFonts w:ascii="Consolas" w:eastAsia="Times New Roman" w:hAnsi="Consolas" w:cs="Times New Roman"/>
+                <w:color w:val="FFFC58"/>
+                <w:kern w:val="0"/>
+                <w:sz w:val="21"/>
+                <w:szCs w:val="21"/>
+                <w:lang w:val="en-US" w:eastAsia="zh-CN"/>
+                <w14:ligatures w14:val="none"/>
+              </w:rPr>
+              <w:t>aqua</w:t>
+            </w:r>
+            <w:r>
+              <w:rPr>
+                <w:rFonts w:ascii="Consolas" w:eastAsia="Times New Roman" w:hAnsi="Consolas" w:cs="Times New Roman"/>
+                <w:color w:val="00B0FF"/>
+                <w:kern w:val="0"/>
+                <w:sz w:val="21"/>
+                <w:szCs w:val="21"/>
+                <w:lang w:val="en-US" w:eastAsia="zh-CN"/>
+                <w14:ligatures w14:val="none"/>
+              </w:rPr>
+              <w:t>;</w:t>
+            </w:r>
+            <w:proofErr w:type="gramEnd"/>
+          </w:p>
+          <w:p>
+            <w:pPr>
+              <w:shd w:val="clear" w:color="auto" w:fill="101116"/>
+              <w:spacing w:line="285" w:lineRule="atLeast"/>
+              <w:rPr>
+                <w:rFonts w:ascii="Consolas" w:eastAsia="Times New Roman" w:hAnsi="Consolas" w:cs="Times New Roman"/>
+                <w:color w:val="FF0055"/>
+                <w:kern w:val="0"/>
+                <w:sz w:val="21"/>
+                <w:szCs w:val="21"/>
+                <w:lang w:val="en-US" w:eastAsia="zh-CN"/>
+                <w14:ligatures w14:val="none"/>
+              </w:rPr>
+            </w:pPr>
+            <w:r>
+              <w:rPr>
+                <w:rFonts w:ascii="Consolas" w:eastAsia="Times New Roman" w:hAnsi="Consolas" w:cs="Times New Roman"/>
+                <w:color w:val="00B0FF"/>
+                <w:kern w:val="0"/>
+                <w:sz w:val="21"/>
+                <w:szCs w:val="21"/>
+                <w:lang w:val="en-US" w:eastAsia="zh-CN"/>
+                <w14:ligatures w14:val="none"/>
+              </w:rPr>
+              <w:t>}</w:t>
+            </w:r>
+          </w:p>
+          <w:p>
+            <w:pPr>
+              <w:shd w:val="clear" w:color="auto" w:fill="101116"/>
+              <w:spacing w:line="285" w:lineRule="atLeast"/>
+              <w:rPr>
+                <w:rFonts w:ascii="Consolas" w:eastAsia="Times New Roman" w:hAnsi="Consolas" w:cs="Times New Roman"/>
+                <w:color w:val="FF0055"/>
+                <w:kern w:val="0"/>
+                <w:sz w:val="21"/>
+                <w:szCs w:val="21"/>
+                <w:lang w:val="en-US" w:eastAsia="zh-CN"/>
+                <w14:ligatures w14:val="none"/>
+              </w:rPr>
+            </w:pPr>
+          </w:p>
+          <w:p>
+            <w:pPr>
+              <w:shd w:val="clear" w:color="auto" w:fill="101116"/>
+              <w:spacing w:line="285" w:lineRule="atLeast"/>
+              <w:rPr>
+                <w:rFonts w:ascii="Consolas" w:eastAsia="Times New Roman" w:hAnsi="Consolas" w:cs="Times New Roman"/>
+                <w:color w:val="FF0055"/>
+                <w:kern w:val="0"/>
+                <w:sz w:val="21"/>
+                <w:szCs w:val="21"/>
+                <w:lang w:val="en-US" w:eastAsia="zh-CN"/>
+                <w14:ligatures w14:val="none"/>
+              </w:rPr>
+            </w:pPr>
+            <w:r>
+              <w:rPr>
+                <w:rFonts w:ascii="Consolas" w:eastAsia="Times New Roman" w:hAnsi="Consolas" w:cs="Times New Roman"/>
+                <w:color w:val="FF5680"/>
+                <w:kern w:val="0"/>
+                <w:sz w:val="21"/>
+                <w:szCs w:val="21"/>
+                <w:lang w:val="en-US" w:eastAsia="zh-CN"/>
+                <w14:ligatures w14:val="none"/>
+              </w:rPr>
+              <w:t>main</w:t>
+            </w:r>
+            <w:r>
+              <w:rPr>
+                <w:rFonts w:ascii="Consolas" w:eastAsia="Times New Roman" w:hAnsi="Consolas" w:cs="Times New Roman"/>
+                <w:color w:val="00B0FF"/>
+                <w:kern w:val="0"/>
+                <w:sz w:val="21"/>
+                <w:szCs w:val="21"/>
+                <w:lang w:val="en-US" w:eastAsia="zh-CN"/>
+                <w14:ligatures w14:val="none"/>
+              </w:rPr>
+              <w:t>{</w:t>
+            </w:r>
+          </w:p>
+          <w:p>
+            <w:pPr>
+              <w:shd w:val="clear" w:color="auto" w:fill="101116"/>
+              <w:spacing w:line="285" w:lineRule="atLeast"/>
+              <w:rPr>
+                <w:rFonts w:ascii="Consolas" w:eastAsia="Times New Roman" w:hAnsi="Consolas" w:cs="Times New Roman"/>
+                <w:color w:val="FF0055"/>
+                <w:kern w:val="0"/>
+                <w:sz w:val="21"/>
+                <w:szCs w:val="21"/>
+                <w:lang w:eastAsia="zh-CN"/>
+                <w14:ligatures w14:val="none"/>
+              </w:rPr>
+            </w:pPr>
+            <w:r>
+              <w:rPr>
+                <w:rFonts w:ascii="Consolas" w:eastAsia="Times New Roman" w:hAnsi="Consolas" w:cs="Times New Roman"/>
+                <w:color w:val="FF0055"/>
+                <w:kern w:val="0"/>
+                <w:sz w:val="21"/>
+                <w:szCs w:val="21"/>
+                <w:lang w:val="en-US" w:eastAsia="zh-CN"/>
+                <w14:ligatures w14:val="none"/>
+              </w:rPr>
+              <w:t xml:space="preserve">    </w:t>
+            </w:r>
+            <w:proofErr w:type="spellStart"/>
+            <w:r>
+              <w:rPr>
+                <w:rFonts w:ascii="Consolas" w:eastAsia="Times New Roman" w:hAnsi="Consolas" w:cs="Times New Roman"/>
+                <w:color w:val="98E3FF"/>
+                <w:kern w:val="0"/>
+                <w:sz w:val="21"/>
+                <w:szCs w:val="21"/>
+                <w:lang w:eastAsia="zh-CN"/>
+                <w14:ligatures w14:val="none"/>
+              </w:rPr>
+              <w:t>width</w:t>
+            </w:r>
+            <w:proofErr w:type="spellEnd"/>
+            <w:r>
+              <w:rPr>
+                <w:rFonts w:ascii="Consolas" w:eastAsia="Times New Roman" w:hAnsi="Consolas" w:cs="Times New Roman"/>
+                <w:color w:val="00B0FF"/>
+                <w:kern w:val="0"/>
+                <w:sz w:val="21"/>
+                <w:szCs w:val="21"/>
+                <w:lang w:eastAsia="zh-CN"/>
+                <w14:ligatures w14:val="none"/>
+              </w:rPr>
+              <w:t>:</w:t>
+            </w:r>
+            <w:r>
+              <w:rPr>
+                <w:rFonts w:ascii="Consolas" w:eastAsia="Times New Roman" w:hAnsi="Consolas" w:cs="Times New Roman"/>
+                <w:color w:val="FF0055"/>
+                <w:kern w:val="0"/>
+                <w:sz w:val="21"/>
+                <w:szCs w:val="21"/>
+                <w:lang w:eastAsia="zh-CN"/>
+                <w14:ligatures w14:val="none"/>
+              </w:rPr>
+              <w:t xml:space="preserve"> </w:t>
+            </w:r>
+            <w:r>
+              <w:rPr>
+                <w:rFonts w:ascii="Consolas" w:eastAsia="Times New Roman" w:hAnsi="Consolas" w:cs="Times New Roman"/>
+                <w:color w:val="FFFC58"/>
+                <w:kern w:val="0"/>
+                <w:sz w:val="21"/>
+                <w:szCs w:val="21"/>
+                <w:lang w:eastAsia="zh-CN"/>
+                <w14:ligatures w14:val="none"/>
+              </w:rPr>
+              <w:t>800</w:t>
+            </w:r>
+            <w:r>
+              <w:rPr>
+                <w:rFonts w:ascii="Consolas" w:eastAsia="Times New Roman" w:hAnsi="Consolas" w:cs="Times New Roman"/>
+                <w:color w:val="FF5680"/>
+                <w:kern w:val="0"/>
+                <w:sz w:val="21"/>
+                <w:szCs w:val="21"/>
+                <w:lang w:eastAsia="zh-CN"/>
+                <w14:ligatures w14:val="none"/>
+              </w:rPr>
+              <w:t>px</w:t>
+            </w:r>
+            <w:r>
+              <w:rPr>
+                <w:rFonts w:ascii="Consolas" w:eastAsia="Times New Roman" w:hAnsi="Consolas" w:cs="Times New Roman"/>
+                <w:color w:val="00B0FF"/>
+                <w:kern w:val="0"/>
+                <w:sz w:val="21"/>
+                <w:szCs w:val="21"/>
+                <w:lang w:eastAsia="zh-CN"/>
+                <w14:ligatures w14:val="none"/>
+              </w:rPr>
+              <w:t>;</w:t>
+            </w:r>
+          </w:p>
+          <w:p>
+            <w:pPr>
+              <w:shd w:val="clear" w:color="auto" w:fill="101116"/>
+              <w:spacing w:line="285" w:lineRule="atLeast"/>
+            </w:pPr>
+            <w:r>
+              <w:rPr>
+                <w:rFonts w:ascii="Consolas" w:eastAsia="Times New Roman" w:hAnsi="Consolas" w:cs="Times New Roman"/>
+                <w:color w:val="00B0FF"/>
+                <w:kern w:val="0"/>
+                <w:sz w:val="21"/>
+                <w:szCs w:val="21"/>
+                <w:lang w:eastAsia="zh-CN"/>
+                <w14:ligatures w14:val="none"/>
+              </w:rPr>
+              <w:t>}</w:t>
+            </w:r>
+          </w:p>
+        </w:tc>
+      </w:tr>
+    </w:tbl>
+    <w:p/>
+    <w:p>
+      <w:r>
+        <w:tab/>
+        <w:t>Archivo externo.html</w:t>
+      </w:r>
+    </w:p>
+    <w:tbl>
+      <w:tblPr>
+        <w:tblStyle w:val="Tablaconcuadrcula"/>
+        <w:tblW w:w="0" w:type="auto"/>
+        <w:tblLook w:val="04A0" w:firstRow="1" w:lastRow="0" w:firstColumn="1" w:lastColumn="0" w:noHBand="0" w:noVBand="1"/>
+      </w:tblPr>
+      <w:tblGrid>
+        <w:gridCol w:w="8828"/>
+      </w:tblGrid>
+      <w:tr>
+        <w:tc>
+          <w:tcPr>
+            <w:tcW w:w="8828" w:type="dxa"/>
+          </w:tcPr>
+          <w:p>
+            <w:pPr>
+              <w:shd w:val="clear" w:color="auto" w:fill="101116"/>
+              <w:spacing w:line="285" w:lineRule="atLeast"/>
+              <w:rPr>
+                <w:rFonts w:ascii="Consolas" w:eastAsia="Times New Roman" w:hAnsi="Consolas" w:cs="Times New Roman"/>
+                <w:color w:val="FF0055"/>
+                <w:kern w:val="0"/>
+                <w:sz w:val="21"/>
+                <w:szCs w:val="21"/>
+                <w:lang w:val="en-US" w:eastAsia="zh-CN"/>
+                <w14:ligatures w14:val="none"/>
+              </w:rPr>
+            </w:pPr>
+            <w:r>
+              <w:rPr>
+                <w:rFonts w:ascii="Consolas" w:eastAsia="Times New Roman" w:hAnsi="Consolas" w:cs="Times New Roman"/>
+                <w:color w:val="00B0FF"/>
+                <w:kern w:val="0"/>
+                <w:sz w:val="21"/>
+                <w:szCs w:val="21"/>
+                <w:lang w:val="en-US" w:eastAsia="zh-CN"/>
+                <w14:ligatures w14:val="none"/>
+              </w:rPr>
+              <w:t>&lt;!</w:t>
+            </w:r>
+            <w:r>
+              <w:rPr>
+                <w:rFonts w:ascii="Consolas" w:eastAsia="Times New Roman" w:hAnsi="Consolas" w:cs="Times New Roman"/>
+                <w:color w:val="FF5680"/>
+                <w:kern w:val="0"/>
+                <w:sz w:val="21"/>
+                <w:szCs w:val="21"/>
+                <w:lang w:val="en-US" w:eastAsia="zh-CN"/>
+                <w14:ligatures w14:val="none"/>
+              </w:rPr>
+              <w:t>DOCTYPE</w:t>
+            </w:r>
+            <w:r>
+              <w:rPr>
+                <w:rFonts w:ascii="Consolas" w:eastAsia="Times New Roman" w:hAnsi="Consolas" w:cs="Times New Roman"/>
+                <w:color w:val="00B0FF"/>
+                <w:kern w:val="0"/>
+                <w:sz w:val="21"/>
+                <w:szCs w:val="21"/>
+                <w:lang w:val="en-US" w:eastAsia="zh-CN"/>
+                <w14:ligatures w14:val="none"/>
+              </w:rPr>
+              <w:t xml:space="preserve"> </w:t>
+            </w:r>
+            <w:r>
+              <w:rPr>
+                <w:rFonts w:ascii="Consolas" w:eastAsia="Times New Roman" w:hAnsi="Consolas" w:cs="Times New Roman"/>
+                <w:color w:val="EE6DFF"/>
+                <w:kern w:val="0"/>
+                <w:sz w:val="21"/>
+                <w:szCs w:val="21"/>
+                <w:lang w:val="en-US" w:eastAsia="zh-CN"/>
+                <w14:ligatures w14:val="none"/>
+              </w:rPr>
+              <w:t>html</w:t>
+            </w:r>
+            <w:r>
+              <w:rPr>
+                <w:rFonts w:ascii="Consolas" w:eastAsia="Times New Roman" w:hAnsi="Consolas" w:cs="Times New Roman"/>
+                <w:color w:val="00B0FF"/>
+                <w:kern w:val="0"/>
+                <w:sz w:val="21"/>
+                <w:szCs w:val="21"/>
+                <w:lang w:val="en-US" w:eastAsia="zh-CN"/>
+                <w14:ligatures w14:val="none"/>
+              </w:rPr>
+              <w:t>&gt;</w:t>
+            </w:r>
+          </w:p>
+          <w:p>
+            <w:pPr>
+              <w:shd w:val="clear" w:color="auto" w:fill="101116"/>
+              <w:spacing w:line="285" w:lineRule="atLeast"/>
+              <w:rPr>
+                <w:rFonts w:ascii="Consolas" w:eastAsia="Times New Roman" w:hAnsi="Consolas" w:cs="Times New Roman"/>
+                <w:color w:val="FF0055"/>
+                <w:kern w:val="0"/>
+                <w:sz w:val="21"/>
+                <w:szCs w:val="21"/>
+                <w:lang w:val="en-US" w:eastAsia="zh-CN"/>
+                <w14:ligatures w14:val="none"/>
+              </w:rPr>
+            </w:pPr>
+            <w:r>
+              <w:rPr>
+                <w:rFonts w:ascii="Consolas" w:eastAsia="Times New Roman" w:hAnsi="Consolas" w:cs="Times New Roman"/>
+                <w:color w:val="00B0FF"/>
+                <w:kern w:val="0"/>
+                <w:sz w:val="21"/>
+                <w:szCs w:val="21"/>
+                <w:lang w:val="en-US" w:eastAsia="zh-CN"/>
+                <w14:ligatures w14:val="none"/>
+              </w:rPr>
+              <w:t>&lt;</w:t>
+            </w:r>
+            <w:r>
+              <w:rPr>
+                <w:rFonts w:ascii="Consolas" w:eastAsia="Times New Roman" w:hAnsi="Consolas" w:cs="Times New Roman"/>
+                <w:color w:val="FF5680"/>
+                <w:kern w:val="0"/>
+                <w:sz w:val="21"/>
+                <w:szCs w:val="21"/>
+                <w:lang w:val="en-US" w:eastAsia="zh-CN"/>
+                <w14:ligatures w14:val="none"/>
+              </w:rPr>
+              <w:t>html</w:t>
+            </w:r>
+            <w:r>
+              <w:rPr>
+                <w:rFonts w:ascii="Consolas" w:eastAsia="Times New Roman" w:hAnsi="Consolas" w:cs="Times New Roman"/>
+                <w:color w:val="00B0FF"/>
+                <w:kern w:val="0"/>
+                <w:sz w:val="21"/>
+                <w:szCs w:val="21"/>
+                <w:lang w:val="en-US" w:eastAsia="zh-CN"/>
+                <w14:ligatures w14:val="none"/>
+              </w:rPr>
+              <w:t xml:space="preserve"> </w:t>
+            </w:r>
+            <w:r>
+              <w:rPr>
+                <w:rFonts w:ascii="Consolas" w:eastAsia="Times New Roman" w:hAnsi="Consolas" w:cs="Times New Roman"/>
+                <w:color w:val="EE6DFF"/>
+                <w:kern w:val="0"/>
+                <w:sz w:val="21"/>
+                <w:szCs w:val="21"/>
+                <w:lang w:val="en-US" w:eastAsia="zh-CN"/>
+                <w14:ligatures w14:val="none"/>
+              </w:rPr>
+              <w:t>lang</w:t>
+            </w:r>
+            <w:r>
+              <w:rPr>
+                <w:rFonts w:ascii="Consolas" w:eastAsia="Times New Roman" w:hAnsi="Consolas" w:cs="Times New Roman"/>
+                <w:color w:val="00B0FF"/>
+                <w:kern w:val="0"/>
+                <w:sz w:val="21"/>
+                <w:szCs w:val="21"/>
+                <w:lang w:val="en-US" w:eastAsia="zh-CN"/>
+                <w14:ligatures w14:val="none"/>
+              </w:rPr>
+              <w:t>="</w:t>
+            </w:r>
+            <w:proofErr w:type="spellStart"/>
+            <w:r>
+              <w:rPr>
+                <w:rFonts w:ascii="Consolas" w:eastAsia="Times New Roman" w:hAnsi="Consolas" w:cs="Times New Roman"/>
+                <w:color w:val="76C1FF"/>
+                <w:kern w:val="0"/>
+                <w:sz w:val="21"/>
+                <w:szCs w:val="21"/>
+                <w:lang w:val="en-US" w:eastAsia="zh-CN"/>
+                <w14:ligatures w14:val="none"/>
+              </w:rPr>
+              <w:t>en</w:t>
+            </w:r>
+            <w:proofErr w:type="spellEnd"/>
+            <w:r>
+              <w:rPr>
+                <w:rFonts w:ascii="Consolas" w:eastAsia="Times New Roman" w:hAnsi="Consolas" w:cs="Times New Roman"/>
+                <w:color w:val="00B0FF"/>
+                <w:kern w:val="0"/>
+                <w:sz w:val="21"/>
+                <w:szCs w:val="21"/>
+                <w:lang w:val="en-US" w:eastAsia="zh-CN"/>
+                <w14:ligatures w14:val="none"/>
+              </w:rPr>
+              <w:t>"&gt;</w:t>
+            </w:r>
+          </w:p>
+          <w:p>
+            <w:pPr>
+              <w:shd w:val="clear" w:color="auto" w:fill="101116"/>
+              <w:spacing w:line="285" w:lineRule="atLeast"/>
+              <w:rPr>
+                <w:rFonts w:ascii="Consolas" w:eastAsia="Times New Roman" w:hAnsi="Consolas" w:cs="Times New Roman"/>
+                <w:color w:val="FF0055"/>
+                <w:kern w:val="0"/>
+                <w:sz w:val="21"/>
+                <w:szCs w:val="21"/>
+                <w:lang w:val="en-US" w:eastAsia="zh-CN"/>
+                <w14:ligatures w14:val="none"/>
+              </w:rPr>
+            </w:pPr>
+            <w:r>
+              <w:rPr>
+                <w:rFonts w:ascii="Consolas" w:eastAsia="Times New Roman" w:hAnsi="Consolas" w:cs="Times New Roman"/>
+                <w:color w:val="00B0FF"/>
+                <w:kern w:val="0"/>
+                <w:sz w:val="21"/>
+                <w:szCs w:val="21"/>
+                <w:lang w:val="en-US" w:eastAsia="zh-CN"/>
+                <w14:ligatures w14:val="none"/>
+              </w:rPr>
+              <w:t>&lt;</w:t>
+            </w:r>
+            <w:r>
+              <w:rPr>
+                <w:rFonts w:ascii="Consolas" w:eastAsia="Times New Roman" w:hAnsi="Consolas" w:cs="Times New Roman"/>
+                <w:color w:val="FF5680"/>
+                <w:kern w:val="0"/>
+                <w:sz w:val="21"/>
+                <w:szCs w:val="21"/>
+                <w:lang w:val="en-US" w:eastAsia="zh-CN"/>
+                <w14:ligatures w14:val="none"/>
+              </w:rPr>
+              <w:t>head</w:t>
+            </w:r>
+            <w:r>
+              <w:rPr>
+                <w:rFonts w:ascii="Consolas" w:eastAsia="Times New Roman" w:hAnsi="Consolas" w:cs="Times New Roman"/>
+                <w:color w:val="00B0FF"/>
+                <w:kern w:val="0"/>
+                <w:sz w:val="21"/>
+                <w:szCs w:val="21"/>
+                <w:lang w:val="en-US" w:eastAsia="zh-CN"/>
+                <w14:ligatures w14:val="none"/>
+              </w:rPr>
+              <w:t>&gt;</w:t>
+            </w:r>
+          </w:p>
+          <w:p>
+            <w:pPr>
+              <w:shd w:val="clear" w:color="auto" w:fill="101116"/>
+              <w:spacing w:line="285" w:lineRule="atLeast"/>
+              <w:rPr>
+                <w:rFonts w:ascii="Consolas" w:eastAsia="Times New Roman" w:hAnsi="Consolas" w:cs="Times New Roman"/>
+                <w:color w:val="FF0055"/>
+                <w:kern w:val="0"/>
+                <w:sz w:val="21"/>
+                <w:szCs w:val="21"/>
+                <w:lang w:val="en-US" w:eastAsia="zh-CN"/>
+                <w14:ligatures w14:val="none"/>
+              </w:rPr>
+            </w:pPr>
+            <w:r>
+              <w:rPr>
+                <w:rFonts w:ascii="Consolas" w:eastAsia="Times New Roman" w:hAnsi="Consolas" w:cs="Times New Roman"/>
+                <w:color w:val="FF0055"/>
+                <w:kern w:val="0"/>
+                <w:sz w:val="21"/>
+                <w:szCs w:val="21"/>
+                <w:lang w:val="en-US" w:eastAsia="zh-CN"/>
+                <w14:ligatures w14:val="none"/>
+              </w:rPr>
+              <w:t xml:space="preserve">    </w:t>
+            </w:r>
+            <w:r>
+              <w:rPr>
+                <w:rFonts w:ascii="Consolas" w:eastAsia="Times New Roman" w:hAnsi="Consolas" w:cs="Times New Roman"/>
+                <w:color w:val="00B0FF"/>
+                <w:kern w:val="0"/>
+                <w:sz w:val="21"/>
+                <w:szCs w:val="21"/>
+                <w:lang w:val="en-US" w:eastAsia="zh-CN"/>
+                <w14:ligatures w14:val="none"/>
+              </w:rPr>
+              <w:t>&lt;</w:t>
+            </w:r>
+            <w:r>
+              <w:rPr>
+                <w:rFonts w:ascii="Consolas" w:eastAsia="Times New Roman" w:hAnsi="Consolas" w:cs="Times New Roman"/>
+                <w:color w:val="FF5680"/>
+                <w:kern w:val="0"/>
+                <w:sz w:val="21"/>
+                <w:szCs w:val="21"/>
+                <w:lang w:val="en-US" w:eastAsia="zh-CN"/>
+                <w14:ligatures w14:val="none"/>
+              </w:rPr>
+              <w:t>meta</w:t>
+            </w:r>
+            <w:r>
+              <w:rPr>
+                <w:rFonts w:ascii="Consolas" w:eastAsia="Times New Roman" w:hAnsi="Consolas" w:cs="Times New Roman"/>
+                <w:color w:val="00B0FF"/>
+                <w:kern w:val="0"/>
+                <w:sz w:val="21"/>
+                <w:szCs w:val="21"/>
+                <w:lang w:val="en-US" w:eastAsia="zh-CN"/>
+                <w14:ligatures w14:val="none"/>
+              </w:rPr>
+              <w:t xml:space="preserve"> </w:t>
+            </w:r>
+            <w:r>
+              <w:rPr>
+                <w:rFonts w:ascii="Consolas" w:eastAsia="Times New Roman" w:hAnsi="Consolas" w:cs="Times New Roman"/>
+                <w:color w:val="EE6DFF"/>
+                <w:kern w:val="0"/>
+                <w:sz w:val="21"/>
+                <w:szCs w:val="21"/>
+                <w:lang w:val="en-US" w:eastAsia="zh-CN"/>
+                <w14:ligatures w14:val="none"/>
+              </w:rPr>
+              <w:t>charset</w:t>
+            </w:r>
+            <w:r>
+              <w:rPr>
+                <w:rFonts w:ascii="Consolas" w:eastAsia="Times New Roman" w:hAnsi="Consolas" w:cs="Times New Roman"/>
+                <w:color w:val="00B0FF"/>
+                <w:kern w:val="0"/>
+                <w:sz w:val="21"/>
+                <w:szCs w:val="21"/>
+                <w:lang w:val="en-US" w:eastAsia="zh-CN"/>
+                <w14:ligatures w14:val="none"/>
+              </w:rPr>
+              <w:t>="</w:t>
+            </w:r>
+            <w:r>
+              <w:rPr>
+                <w:rFonts w:ascii="Consolas" w:eastAsia="Times New Roman" w:hAnsi="Consolas" w:cs="Times New Roman"/>
+                <w:color w:val="76C1FF"/>
+                <w:kern w:val="0"/>
+                <w:sz w:val="21"/>
+                <w:szCs w:val="21"/>
+                <w:lang w:val="en-US" w:eastAsia="zh-CN"/>
+                <w14:ligatures w14:val="none"/>
+              </w:rPr>
+              <w:t>UTF-8</w:t>
+            </w:r>
+            <w:r>
+              <w:rPr>
+                <w:rFonts w:ascii="Consolas" w:eastAsia="Times New Roman" w:hAnsi="Consolas" w:cs="Times New Roman"/>
+                <w:color w:val="00B0FF"/>
+                <w:kern w:val="0"/>
+                <w:sz w:val="21"/>
+                <w:szCs w:val="21"/>
+                <w:lang w:val="en-US" w:eastAsia="zh-CN"/>
+                <w14:ligatures w14:val="none"/>
+              </w:rPr>
+              <w:t>"&gt;</w:t>
+            </w:r>
+          </w:p>
+          <w:p>
+            <w:pPr>
+              <w:shd w:val="clear" w:color="auto" w:fill="101116"/>
+              <w:spacing w:line="285" w:lineRule="atLeast"/>
+              <w:rPr>
+                <w:rFonts w:ascii="Consolas" w:eastAsia="Times New Roman" w:hAnsi="Consolas" w:cs="Times New Roman"/>
+                <w:color w:val="FF0055"/>
+                <w:kern w:val="0"/>
+                <w:sz w:val="21"/>
+                <w:szCs w:val="21"/>
+                <w:lang w:val="en-US" w:eastAsia="zh-CN"/>
+                <w14:ligatures w14:val="none"/>
+              </w:rPr>
+            </w:pPr>
+            <w:r>
+              <w:rPr>
+                <w:rFonts w:ascii="Consolas" w:eastAsia="Times New Roman" w:hAnsi="Consolas" w:cs="Times New Roman"/>
+                <w:color w:val="FF0055"/>
+                <w:kern w:val="0"/>
+                <w:sz w:val="21"/>
+                <w:szCs w:val="21"/>
+                <w:lang w:val="en-US" w:eastAsia="zh-CN"/>
+                <w14:ligatures w14:val="none"/>
+              </w:rPr>
+              <w:t xml:space="preserve">    </w:t>
+            </w:r>
+            <w:r>
+              <w:rPr>
+                <w:rFonts w:ascii="Consolas" w:eastAsia="Times New Roman" w:hAnsi="Consolas" w:cs="Times New Roman"/>
+                <w:color w:val="00B0FF"/>
+                <w:kern w:val="0"/>
+                <w:sz w:val="21"/>
+                <w:szCs w:val="21"/>
+                <w:lang w:val="en-US" w:eastAsia="zh-CN"/>
+                <w14:ligatures w14:val="none"/>
+              </w:rPr>
+              <w:t>&lt;</w:t>
+            </w:r>
+            <w:r>
+              <w:rPr>
+                <w:rFonts w:ascii="Consolas" w:eastAsia="Times New Roman" w:hAnsi="Consolas" w:cs="Times New Roman"/>
+                <w:color w:val="FF5680"/>
+                <w:kern w:val="0"/>
+                <w:sz w:val="21"/>
+                <w:szCs w:val="21"/>
+                <w:lang w:val="en-US" w:eastAsia="zh-CN"/>
+                <w14:ligatures w14:val="none"/>
+              </w:rPr>
+              <w:t>meta</w:t>
+            </w:r>
+            <w:r>
+              <w:rPr>
+                <w:rFonts w:ascii="Consolas" w:eastAsia="Times New Roman" w:hAnsi="Consolas" w:cs="Times New Roman"/>
+                <w:color w:val="00B0FF"/>
+                <w:kern w:val="0"/>
+                <w:sz w:val="21"/>
+                <w:szCs w:val="21"/>
+                <w:lang w:val="en-US" w:eastAsia="zh-CN"/>
+                <w14:ligatures w14:val="none"/>
+              </w:rPr>
+              <w:t xml:space="preserve"> </w:t>
+            </w:r>
+            <w:r>
+              <w:rPr>
+                <w:rFonts w:ascii="Consolas" w:eastAsia="Times New Roman" w:hAnsi="Consolas" w:cs="Times New Roman"/>
+                <w:color w:val="EE6DFF"/>
+                <w:kern w:val="0"/>
+                <w:sz w:val="21"/>
+                <w:szCs w:val="21"/>
+                <w:lang w:val="en-US" w:eastAsia="zh-CN"/>
+                <w14:ligatures w14:val="none"/>
+              </w:rPr>
+              <w:t>name</w:t>
+            </w:r>
+            <w:r>
+              <w:rPr>
+                <w:rFonts w:ascii="Consolas" w:eastAsia="Times New Roman" w:hAnsi="Consolas" w:cs="Times New Roman"/>
+                <w:color w:val="00B0FF"/>
+                <w:kern w:val="0"/>
+                <w:sz w:val="21"/>
+                <w:szCs w:val="21"/>
+                <w:lang w:val="en-US" w:eastAsia="zh-CN"/>
+                <w14:ligatures w14:val="none"/>
+              </w:rPr>
+              <w:t>="</w:t>
+            </w:r>
+            <w:r>
+              <w:rPr>
+                <w:rFonts w:ascii="Consolas" w:eastAsia="Times New Roman" w:hAnsi="Consolas" w:cs="Times New Roman"/>
+                <w:color w:val="76C1FF"/>
+                <w:kern w:val="0"/>
+                <w:sz w:val="21"/>
+                <w:szCs w:val="21"/>
+                <w:lang w:val="en-US" w:eastAsia="zh-CN"/>
+                <w14:ligatures w14:val="none"/>
+              </w:rPr>
+              <w:t>viewport</w:t>
+            </w:r>
+            <w:r>
+              <w:rPr>
+                <w:rFonts w:ascii="Consolas" w:eastAsia="Times New Roman" w:hAnsi="Consolas" w:cs="Times New Roman"/>
+                <w:color w:val="00B0FF"/>
+                <w:kern w:val="0"/>
+                <w:sz w:val="21"/>
+                <w:szCs w:val="21"/>
+                <w:lang w:val="en-US" w:eastAsia="zh-CN"/>
+                <w14:ligatures w14:val="none"/>
+              </w:rPr>
+              <w:t xml:space="preserve">" </w:t>
+            </w:r>
+            <w:r>
+              <w:rPr>
+                <w:rFonts w:ascii="Consolas" w:eastAsia="Times New Roman" w:hAnsi="Consolas" w:cs="Times New Roman"/>
+                <w:color w:val="EE6DFF"/>
+                <w:kern w:val="0"/>
+                <w:sz w:val="21"/>
+                <w:szCs w:val="21"/>
+                <w:lang w:val="en-US" w:eastAsia="zh-CN"/>
+                <w14:ligatures w14:val="none"/>
+              </w:rPr>
+              <w:t>content</w:t>
+            </w:r>
+            <w:r>
+              <w:rPr>
+                <w:rFonts w:ascii="Consolas" w:eastAsia="Times New Roman" w:hAnsi="Consolas" w:cs="Times New Roman"/>
+                <w:color w:val="00B0FF"/>
+                <w:kern w:val="0"/>
+                <w:sz w:val="21"/>
+                <w:szCs w:val="21"/>
+                <w:lang w:val="en-US" w:eastAsia="zh-CN"/>
+                <w14:ligatures w14:val="none"/>
+              </w:rPr>
+              <w:t>="</w:t>
+            </w:r>
+            <w:r>
+              <w:rPr>
+                <w:rFonts w:ascii="Consolas" w:eastAsia="Times New Roman" w:hAnsi="Consolas" w:cs="Times New Roman"/>
+                <w:color w:val="76C1FF"/>
+                <w:kern w:val="0"/>
+                <w:sz w:val="21"/>
+                <w:szCs w:val="21"/>
+                <w:lang w:val="en-US" w:eastAsia="zh-CN"/>
+                <w14:ligatures w14:val="none"/>
+              </w:rPr>
+              <w:t>width=device-width, initial-scale=1.0</w:t>
+            </w:r>
+            <w:r>
+              <w:rPr>
+                <w:rFonts w:ascii="Consolas" w:eastAsia="Times New Roman" w:hAnsi="Consolas" w:cs="Times New Roman"/>
+                <w:color w:val="00B0FF"/>
+                <w:kern w:val="0"/>
+                <w:sz w:val="21"/>
+                <w:szCs w:val="21"/>
+                <w:lang w:val="en-US" w:eastAsia="zh-CN"/>
+                <w14:ligatures w14:val="none"/>
+              </w:rPr>
+              <w:t>"&gt;</w:t>
+            </w:r>
+          </w:p>
+          <w:p>
+            <w:pPr>
+              <w:shd w:val="clear" w:color="auto" w:fill="101116"/>
+              <w:spacing w:line="285" w:lineRule="atLeast"/>
+              <w:rPr>
+                <w:rFonts w:ascii="Consolas" w:eastAsia="Times New Roman" w:hAnsi="Consolas" w:cs="Times New Roman"/>
+                <w:color w:val="FF0055"/>
+                <w:kern w:val="0"/>
+                <w:sz w:val="21"/>
+                <w:szCs w:val="21"/>
+                <w:lang w:val="en-US" w:eastAsia="zh-CN"/>
+                <w14:ligatures w14:val="none"/>
+              </w:rPr>
+            </w:pPr>
+            <w:r>
+              <w:rPr>
+                <w:rFonts w:ascii="Consolas" w:eastAsia="Times New Roman" w:hAnsi="Consolas" w:cs="Times New Roman"/>
+                <w:color w:val="FF0055"/>
+                <w:kern w:val="0"/>
+                <w:sz w:val="21"/>
+                <w:szCs w:val="21"/>
+                <w:lang w:val="en-US" w:eastAsia="zh-CN"/>
+                <w14:ligatures w14:val="none"/>
+              </w:rPr>
+              <w:lastRenderedPageBreak/>
+              <w:t xml:space="preserve">    </w:t>
+            </w:r>
+            <w:r>
+              <w:rPr>
+                <w:rFonts w:ascii="Consolas" w:eastAsia="Times New Roman" w:hAnsi="Consolas" w:cs="Times New Roman"/>
+                <w:color w:val="00B0FF"/>
+                <w:kern w:val="0"/>
+                <w:sz w:val="21"/>
+                <w:szCs w:val="21"/>
+                <w:lang w:val="en-US" w:eastAsia="zh-CN"/>
+                <w14:ligatures w14:val="none"/>
+              </w:rPr>
+              <w:t>&lt;</w:t>
+            </w:r>
+            <w:r>
+              <w:rPr>
+                <w:rFonts w:ascii="Consolas" w:eastAsia="Times New Roman" w:hAnsi="Consolas" w:cs="Times New Roman"/>
+                <w:color w:val="FF5680"/>
+                <w:kern w:val="0"/>
+                <w:sz w:val="21"/>
+                <w:szCs w:val="21"/>
+                <w:lang w:val="en-US" w:eastAsia="zh-CN"/>
+                <w14:ligatures w14:val="none"/>
+              </w:rPr>
+              <w:t>title</w:t>
+            </w:r>
+            <w:r>
+              <w:rPr>
+                <w:rFonts w:ascii="Consolas" w:eastAsia="Times New Roman" w:hAnsi="Consolas" w:cs="Times New Roman"/>
+                <w:color w:val="00B0FF"/>
+                <w:kern w:val="0"/>
+                <w:sz w:val="21"/>
+                <w:szCs w:val="21"/>
+                <w:lang w:val="en-US" w:eastAsia="zh-CN"/>
+                <w14:ligatures w14:val="none"/>
+              </w:rPr>
+              <w:t>&gt;</w:t>
+            </w:r>
+            <w:r>
+              <w:rPr>
+                <w:rFonts w:ascii="Consolas" w:eastAsia="Times New Roman" w:hAnsi="Consolas" w:cs="Times New Roman"/>
+                <w:color w:val="FF0055"/>
+                <w:kern w:val="0"/>
+                <w:sz w:val="21"/>
+                <w:szCs w:val="21"/>
+                <w:lang w:val="en-US" w:eastAsia="zh-CN"/>
+                <w14:ligatures w14:val="none"/>
+              </w:rPr>
+              <w:t>CSS INTERNO</w:t>
+            </w:r>
+            <w:r>
+              <w:rPr>
+                <w:rFonts w:ascii="Consolas" w:eastAsia="Times New Roman" w:hAnsi="Consolas" w:cs="Times New Roman"/>
+                <w:color w:val="00B0FF"/>
+                <w:kern w:val="0"/>
+                <w:sz w:val="21"/>
+                <w:szCs w:val="21"/>
+                <w:lang w:val="en-US" w:eastAsia="zh-CN"/>
+                <w14:ligatures w14:val="none"/>
+              </w:rPr>
+              <w:t>&lt;/</w:t>
+            </w:r>
+            <w:r>
+              <w:rPr>
+                <w:rFonts w:ascii="Consolas" w:eastAsia="Times New Roman" w:hAnsi="Consolas" w:cs="Times New Roman"/>
+                <w:color w:val="FF5680"/>
+                <w:kern w:val="0"/>
+                <w:sz w:val="21"/>
+                <w:szCs w:val="21"/>
+                <w:lang w:val="en-US" w:eastAsia="zh-CN"/>
+                <w14:ligatures w14:val="none"/>
+              </w:rPr>
+              <w:t>title</w:t>
+            </w:r>
+            <w:r>
+              <w:rPr>
+                <w:rFonts w:ascii="Consolas" w:eastAsia="Times New Roman" w:hAnsi="Consolas" w:cs="Times New Roman"/>
+                <w:color w:val="00B0FF"/>
+                <w:kern w:val="0"/>
+                <w:sz w:val="21"/>
+                <w:szCs w:val="21"/>
+                <w:lang w:val="en-US" w:eastAsia="zh-CN"/>
+                <w14:ligatures w14:val="none"/>
+              </w:rPr>
+              <w:t>&gt;</w:t>
+            </w:r>
+          </w:p>
+          <w:p>
+            <w:pPr>
+              <w:shd w:val="clear" w:color="auto" w:fill="101116"/>
+              <w:spacing w:line="285" w:lineRule="atLeast"/>
+              <w:rPr>
+                <w:rFonts w:ascii="Consolas" w:eastAsia="Times New Roman" w:hAnsi="Consolas" w:cs="Times New Roman"/>
+                <w:color w:val="FF0055"/>
+                <w:kern w:val="0"/>
+                <w:sz w:val="21"/>
+                <w:szCs w:val="21"/>
+                <w:lang w:val="en-US" w:eastAsia="zh-CN"/>
+                <w14:ligatures w14:val="none"/>
+              </w:rPr>
+            </w:pPr>
+            <w:r>
+              <w:rPr>
+                <w:rFonts w:ascii="Consolas" w:eastAsia="Times New Roman" w:hAnsi="Consolas" w:cs="Times New Roman"/>
+                <w:color w:val="FF0055"/>
+                <w:kern w:val="0"/>
+                <w:sz w:val="21"/>
+                <w:szCs w:val="21"/>
+                <w:lang w:val="en-US" w:eastAsia="zh-CN"/>
+                <w14:ligatures w14:val="none"/>
+              </w:rPr>
+              <w:t xml:space="preserve">    </w:t>
+            </w:r>
+            <w:r>
+              <w:rPr>
+                <w:rFonts w:ascii="Consolas" w:eastAsia="Times New Roman" w:hAnsi="Consolas" w:cs="Times New Roman"/>
+                <w:color w:val="00B0FF"/>
+                <w:kern w:val="0"/>
+                <w:sz w:val="21"/>
+                <w:szCs w:val="21"/>
+                <w:lang w:val="en-US" w:eastAsia="zh-CN"/>
+                <w14:ligatures w14:val="none"/>
+              </w:rPr>
+              <w:t>&lt;</w:t>
+            </w:r>
+            <w:r>
+              <w:rPr>
+                <w:rFonts w:ascii="Consolas" w:eastAsia="Times New Roman" w:hAnsi="Consolas" w:cs="Times New Roman"/>
+                <w:color w:val="FF5680"/>
+                <w:kern w:val="0"/>
+                <w:sz w:val="21"/>
+                <w:szCs w:val="21"/>
+                <w:lang w:val="en-US" w:eastAsia="zh-CN"/>
+                <w14:ligatures w14:val="none"/>
+              </w:rPr>
+              <w:t>link</w:t>
+            </w:r>
+            <w:r>
+              <w:rPr>
+                <w:rFonts w:ascii="Consolas" w:eastAsia="Times New Roman" w:hAnsi="Consolas" w:cs="Times New Roman"/>
+                <w:color w:val="00B0FF"/>
+                <w:kern w:val="0"/>
+                <w:sz w:val="21"/>
+                <w:szCs w:val="21"/>
+                <w:lang w:val="en-US" w:eastAsia="zh-CN"/>
+                <w14:ligatures w14:val="none"/>
+              </w:rPr>
+              <w:t xml:space="preserve"> </w:t>
+            </w:r>
+            <w:proofErr w:type="spellStart"/>
+            <w:r>
+              <w:rPr>
+                <w:rFonts w:ascii="Consolas" w:eastAsia="Times New Roman" w:hAnsi="Consolas" w:cs="Times New Roman"/>
+                <w:color w:val="EE6DFF"/>
+                <w:kern w:val="0"/>
+                <w:sz w:val="21"/>
+                <w:szCs w:val="21"/>
+                <w:lang w:val="en-US" w:eastAsia="zh-CN"/>
+                <w14:ligatures w14:val="none"/>
+              </w:rPr>
+              <w:t>rel</w:t>
+            </w:r>
+            <w:proofErr w:type="spellEnd"/>
+            <w:r>
+              <w:rPr>
+                <w:rFonts w:ascii="Consolas" w:eastAsia="Times New Roman" w:hAnsi="Consolas" w:cs="Times New Roman"/>
+                <w:color w:val="00B0FF"/>
+                <w:kern w:val="0"/>
+                <w:sz w:val="21"/>
+                <w:szCs w:val="21"/>
+                <w:lang w:val="en-US" w:eastAsia="zh-CN"/>
+                <w14:ligatures w14:val="none"/>
+              </w:rPr>
+              <w:t>="</w:t>
+            </w:r>
+            <w:r>
+              <w:rPr>
+                <w:rFonts w:ascii="Consolas" w:eastAsia="Times New Roman" w:hAnsi="Consolas" w:cs="Times New Roman"/>
+                <w:color w:val="76C1FF"/>
+                <w:kern w:val="0"/>
+                <w:sz w:val="21"/>
+                <w:szCs w:val="21"/>
+                <w:lang w:val="en-US" w:eastAsia="zh-CN"/>
+                <w14:ligatures w14:val="none"/>
+              </w:rPr>
+              <w:t>stylesheet</w:t>
+            </w:r>
+            <w:r>
+              <w:rPr>
+                <w:rFonts w:ascii="Consolas" w:eastAsia="Times New Roman" w:hAnsi="Consolas" w:cs="Times New Roman"/>
+                <w:color w:val="00B0FF"/>
+                <w:kern w:val="0"/>
+                <w:sz w:val="21"/>
+                <w:szCs w:val="21"/>
+                <w:lang w:val="en-US" w:eastAsia="zh-CN"/>
+                <w14:ligatures w14:val="none"/>
+              </w:rPr>
+              <w:t xml:space="preserve">" </w:t>
+            </w:r>
+            <w:proofErr w:type="spellStart"/>
+            <w:r>
+              <w:rPr>
+                <w:rFonts w:ascii="Consolas" w:eastAsia="Times New Roman" w:hAnsi="Consolas" w:cs="Times New Roman"/>
+                <w:color w:val="EE6DFF"/>
+                <w:kern w:val="0"/>
+                <w:sz w:val="21"/>
+                <w:szCs w:val="21"/>
+                <w:lang w:val="en-US" w:eastAsia="zh-CN"/>
+                <w14:ligatures w14:val="none"/>
+              </w:rPr>
+              <w:t>href</w:t>
+            </w:r>
+            <w:proofErr w:type="spellEnd"/>
+            <w:r>
+              <w:rPr>
+                <w:rFonts w:ascii="Consolas" w:eastAsia="Times New Roman" w:hAnsi="Consolas" w:cs="Times New Roman"/>
+                <w:color w:val="00B0FF"/>
+                <w:kern w:val="0"/>
+                <w:sz w:val="21"/>
+                <w:szCs w:val="21"/>
+                <w:lang w:val="en-US" w:eastAsia="zh-CN"/>
+                <w14:ligatures w14:val="none"/>
+              </w:rPr>
+              <w:t>="</w:t>
+            </w:r>
+            <w:r>
+              <w:rPr>
+                <w:rFonts w:ascii="Consolas" w:eastAsia="Times New Roman" w:hAnsi="Consolas" w:cs="Times New Roman"/>
+                <w:color w:val="76C1FF"/>
+                <w:kern w:val="0"/>
+                <w:sz w:val="21"/>
+                <w:szCs w:val="21"/>
+                <w:lang w:val="en-US" w:eastAsia="zh-CN"/>
+                <w14:ligatures w14:val="none"/>
+              </w:rPr>
+              <w:t>styles.css</w:t>
+            </w:r>
+            <w:r>
+              <w:rPr>
+                <w:rFonts w:ascii="Consolas" w:eastAsia="Times New Roman" w:hAnsi="Consolas" w:cs="Times New Roman"/>
+                <w:color w:val="00B0FF"/>
+                <w:kern w:val="0"/>
+                <w:sz w:val="21"/>
+                <w:szCs w:val="21"/>
+                <w:lang w:val="en-US" w:eastAsia="zh-CN"/>
+                <w14:ligatures w14:val="none"/>
+              </w:rPr>
+              <w:t>"&gt;</w:t>
+            </w:r>
+          </w:p>
+          <w:p>
+            <w:pPr>
+              <w:shd w:val="clear" w:color="auto" w:fill="101116"/>
+              <w:spacing w:line="285" w:lineRule="atLeast"/>
+              <w:rPr>
+                <w:rFonts w:ascii="Consolas" w:eastAsia="Times New Roman" w:hAnsi="Consolas" w:cs="Times New Roman"/>
+                <w:color w:val="FF0055"/>
+                <w:kern w:val="0"/>
+                <w:sz w:val="21"/>
+                <w:szCs w:val="21"/>
+                <w:lang w:val="en-US" w:eastAsia="zh-CN"/>
+                <w14:ligatures w14:val="none"/>
+              </w:rPr>
+            </w:pPr>
+            <w:r>
+              <w:rPr>
+                <w:rFonts w:ascii="Consolas" w:eastAsia="Times New Roman" w:hAnsi="Consolas" w:cs="Times New Roman"/>
+                <w:color w:val="00B0FF"/>
+                <w:kern w:val="0"/>
+                <w:sz w:val="21"/>
+                <w:szCs w:val="21"/>
+                <w:lang w:val="en-US" w:eastAsia="zh-CN"/>
+                <w14:ligatures w14:val="none"/>
+              </w:rPr>
+              <w:t>&lt;/</w:t>
+            </w:r>
+            <w:r>
+              <w:rPr>
+                <w:rFonts w:ascii="Consolas" w:eastAsia="Times New Roman" w:hAnsi="Consolas" w:cs="Times New Roman"/>
+                <w:color w:val="FF5680"/>
+                <w:kern w:val="0"/>
+                <w:sz w:val="21"/>
+                <w:szCs w:val="21"/>
+                <w:lang w:val="en-US" w:eastAsia="zh-CN"/>
+                <w14:ligatures w14:val="none"/>
+              </w:rPr>
+              <w:t>head</w:t>
+            </w:r>
+            <w:r>
+              <w:rPr>
+                <w:rFonts w:ascii="Consolas" w:eastAsia="Times New Roman" w:hAnsi="Consolas" w:cs="Times New Roman"/>
+                <w:color w:val="00B0FF"/>
+                <w:kern w:val="0"/>
+                <w:sz w:val="21"/>
+                <w:szCs w:val="21"/>
+                <w:lang w:val="en-US" w:eastAsia="zh-CN"/>
+                <w14:ligatures w14:val="none"/>
+              </w:rPr>
+              <w:t>&gt;</w:t>
+            </w:r>
+          </w:p>
+          <w:p>
+            <w:pPr>
+              <w:shd w:val="clear" w:color="auto" w:fill="101116"/>
+              <w:spacing w:line="285" w:lineRule="atLeast"/>
+              <w:rPr>
+                <w:rFonts w:ascii="Consolas" w:eastAsia="Times New Roman" w:hAnsi="Consolas" w:cs="Times New Roman"/>
+                <w:color w:val="FF0055"/>
+                <w:kern w:val="0"/>
+                <w:sz w:val="21"/>
+                <w:szCs w:val="21"/>
+                <w:lang w:val="en-US" w:eastAsia="zh-CN"/>
+                <w14:ligatures w14:val="none"/>
+              </w:rPr>
+            </w:pPr>
+            <w:r>
+              <w:rPr>
+                <w:rFonts w:ascii="Consolas" w:eastAsia="Times New Roman" w:hAnsi="Consolas" w:cs="Times New Roman"/>
+                <w:color w:val="00B0FF"/>
+                <w:kern w:val="0"/>
+                <w:sz w:val="21"/>
+                <w:szCs w:val="21"/>
+                <w:lang w:val="en-US" w:eastAsia="zh-CN"/>
+                <w14:ligatures w14:val="none"/>
+              </w:rPr>
+              <w:t>&lt;</w:t>
+            </w:r>
+            <w:r>
+              <w:rPr>
+                <w:rFonts w:ascii="Consolas" w:eastAsia="Times New Roman" w:hAnsi="Consolas" w:cs="Times New Roman"/>
+                <w:color w:val="FF5680"/>
+                <w:kern w:val="0"/>
+                <w:sz w:val="21"/>
+                <w:szCs w:val="21"/>
+                <w:lang w:val="en-US" w:eastAsia="zh-CN"/>
+                <w14:ligatures w14:val="none"/>
+              </w:rPr>
+              <w:t>body</w:t>
+            </w:r>
+            <w:r>
+              <w:rPr>
+                <w:rFonts w:ascii="Consolas" w:eastAsia="Times New Roman" w:hAnsi="Consolas" w:cs="Times New Roman"/>
+                <w:color w:val="00B0FF"/>
+                <w:kern w:val="0"/>
+                <w:sz w:val="21"/>
+                <w:szCs w:val="21"/>
+                <w:lang w:val="en-US" w:eastAsia="zh-CN"/>
+                <w14:ligatures w14:val="none"/>
+              </w:rPr>
+              <w:t>&gt;</w:t>
+            </w:r>
+          </w:p>
+          <w:p>
+            <w:pPr>
+              <w:shd w:val="clear" w:color="auto" w:fill="101116"/>
+              <w:spacing w:line="285" w:lineRule="atLeast"/>
+              <w:rPr>
+                <w:rFonts w:ascii="Consolas" w:eastAsia="Times New Roman" w:hAnsi="Consolas" w:cs="Times New Roman"/>
+                <w:color w:val="FF0055"/>
+                <w:kern w:val="0"/>
+                <w:sz w:val="21"/>
+                <w:szCs w:val="21"/>
+                <w:lang w:val="en-US" w:eastAsia="zh-CN"/>
+                <w14:ligatures w14:val="none"/>
+              </w:rPr>
+            </w:pPr>
+            <w:r>
+              <w:rPr>
+                <w:rFonts w:ascii="Consolas" w:eastAsia="Times New Roman" w:hAnsi="Consolas" w:cs="Times New Roman"/>
+                <w:color w:val="FF0055"/>
+                <w:kern w:val="0"/>
+                <w:sz w:val="21"/>
+                <w:szCs w:val="21"/>
+                <w:lang w:val="en-US" w:eastAsia="zh-CN"/>
+                <w14:ligatures w14:val="none"/>
+              </w:rPr>
+              <w:t xml:space="preserve">    </w:t>
+            </w:r>
+            <w:r>
+              <w:rPr>
+                <w:rFonts w:ascii="Consolas" w:eastAsia="Times New Roman" w:hAnsi="Consolas" w:cs="Times New Roman"/>
+                <w:color w:val="00B0FF"/>
+                <w:kern w:val="0"/>
+                <w:sz w:val="21"/>
+                <w:szCs w:val="21"/>
+                <w:lang w:val="en-US" w:eastAsia="zh-CN"/>
+                <w14:ligatures w14:val="none"/>
+              </w:rPr>
+              <w:t>&lt;</w:t>
+            </w:r>
+            <w:r>
+              <w:rPr>
+                <w:rFonts w:ascii="Consolas" w:eastAsia="Times New Roman" w:hAnsi="Consolas" w:cs="Times New Roman"/>
+                <w:color w:val="FF5680"/>
+                <w:kern w:val="0"/>
+                <w:sz w:val="21"/>
+                <w:szCs w:val="21"/>
+                <w:lang w:val="en-US" w:eastAsia="zh-CN"/>
+                <w14:ligatures w14:val="none"/>
+              </w:rPr>
+              <w:t>main</w:t>
+            </w:r>
+            <w:r>
+              <w:rPr>
+                <w:rFonts w:ascii="Consolas" w:eastAsia="Times New Roman" w:hAnsi="Consolas" w:cs="Times New Roman"/>
+                <w:color w:val="00B0FF"/>
+                <w:kern w:val="0"/>
+                <w:sz w:val="21"/>
+                <w:szCs w:val="21"/>
+                <w:lang w:val="en-US" w:eastAsia="zh-CN"/>
+                <w14:ligatures w14:val="none"/>
+              </w:rPr>
+              <w:t>&gt;</w:t>
+            </w:r>
+          </w:p>
+          <w:p>
+            <w:pPr>
+              <w:shd w:val="clear" w:color="auto" w:fill="101116"/>
+              <w:spacing w:line="285" w:lineRule="atLeast"/>
+              <w:rPr>
+                <w:rFonts w:ascii="Consolas" w:eastAsia="Times New Roman" w:hAnsi="Consolas" w:cs="Times New Roman"/>
+                <w:color w:val="FF0055"/>
+                <w:kern w:val="0"/>
+                <w:sz w:val="21"/>
+                <w:szCs w:val="21"/>
+                <w:lang w:val="en-US" w:eastAsia="zh-CN"/>
+                <w14:ligatures w14:val="none"/>
+              </w:rPr>
+            </w:pPr>
+            <w:r>
+              <w:rPr>
+                <w:rFonts w:ascii="Consolas" w:eastAsia="Times New Roman" w:hAnsi="Consolas" w:cs="Times New Roman"/>
+                <w:color w:val="FF0055"/>
+                <w:kern w:val="0"/>
+                <w:sz w:val="21"/>
+                <w:szCs w:val="21"/>
+                <w:lang w:val="en-US" w:eastAsia="zh-CN"/>
+                <w14:ligatures w14:val="none"/>
+              </w:rPr>
+              <w:t xml:space="preserve">        </w:t>
+            </w:r>
+            <w:r>
+              <w:rPr>
+                <w:rFonts w:ascii="Consolas" w:eastAsia="Times New Roman" w:hAnsi="Consolas" w:cs="Times New Roman"/>
+                <w:color w:val="00B0FF"/>
+                <w:kern w:val="0"/>
+                <w:sz w:val="21"/>
+                <w:szCs w:val="21"/>
+                <w:lang w:val="en-US" w:eastAsia="zh-CN"/>
+                <w14:ligatures w14:val="none"/>
+              </w:rPr>
+              <w:t>&lt;</w:t>
+            </w:r>
+            <w:r>
+              <w:rPr>
+                <w:rFonts w:ascii="Consolas" w:eastAsia="Times New Roman" w:hAnsi="Consolas" w:cs="Times New Roman"/>
+                <w:color w:val="FF5680"/>
+                <w:kern w:val="0"/>
+                <w:sz w:val="21"/>
+                <w:szCs w:val="21"/>
+                <w:lang w:val="en-US" w:eastAsia="zh-CN"/>
+                <w14:ligatures w14:val="none"/>
+              </w:rPr>
+              <w:t>h1</w:t>
+            </w:r>
+            <w:r>
+              <w:rPr>
+                <w:rFonts w:ascii="Consolas" w:eastAsia="Times New Roman" w:hAnsi="Consolas" w:cs="Times New Roman"/>
+                <w:color w:val="00B0FF"/>
+                <w:kern w:val="0"/>
+                <w:sz w:val="21"/>
+                <w:szCs w:val="21"/>
+                <w:lang w:val="en-US" w:eastAsia="zh-CN"/>
+                <w14:ligatures w14:val="none"/>
+              </w:rPr>
+              <w:t>&gt;</w:t>
+            </w:r>
+            <w:r>
+              <w:rPr>
+                <w:rFonts w:ascii="Consolas" w:eastAsia="Times New Roman" w:hAnsi="Consolas" w:cs="Times New Roman"/>
+                <w:color w:val="FF0055"/>
+                <w:kern w:val="0"/>
+                <w:sz w:val="21"/>
+                <w:szCs w:val="21"/>
+                <w:lang w:val="en-US" w:eastAsia="zh-CN"/>
+                <w14:ligatures w14:val="none"/>
+              </w:rPr>
+              <w:t>Cascade Styles Sheet</w:t>
+            </w:r>
+            <w:r>
+              <w:rPr>
+                <w:rFonts w:ascii="Consolas" w:eastAsia="Times New Roman" w:hAnsi="Consolas" w:cs="Times New Roman"/>
+                <w:color w:val="00B0FF"/>
+                <w:kern w:val="0"/>
+                <w:sz w:val="21"/>
+                <w:szCs w:val="21"/>
+                <w:lang w:val="en-US" w:eastAsia="zh-CN"/>
+                <w14:ligatures w14:val="none"/>
+              </w:rPr>
+              <w:t>&lt;/</w:t>
+            </w:r>
+            <w:r>
+              <w:rPr>
+                <w:rFonts w:ascii="Consolas" w:eastAsia="Times New Roman" w:hAnsi="Consolas" w:cs="Times New Roman"/>
+                <w:color w:val="FF5680"/>
+                <w:kern w:val="0"/>
+                <w:sz w:val="21"/>
+                <w:szCs w:val="21"/>
+                <w:lang w:val="en-US" w:eastAsia="zh-CN"/>
+                <w14:ligatures w14:val="none"/>
+              </w:rPr>
+              <w:t>h1</w:t>
+            </w:r>
+            <w:r>
+              <w:rPr>
+                <w:rFonts w:ascii="Consolas" w:eastAsia="Times New Roman" w:hAnsi="Consolas" w:cs="Times New Roman"/>
+                <w:color w:val="00B0FF"/>
+                <w:kern w:val="0"/>
+                <w:sz w:val="21"/>
+                <w:szCs w:val="21"/>
+                <w:lang w:val="en-US" w:eastAsia="zh-CN"/>
+                <w14:ligatures w14:val="none"/>
+              </w:rPr>
+              <w:t>&gt;</w:t>
+            </w:r>
+          </w:p>
+          <w:p>
+            <w:pPr>
+              <w:shd w:val="clear" w:color="auto" w:fill="101116"/>
+              <w:spacing w:line="285" w:lineRule="atLeast"/>
+              <w:rPr>
+                <w:rFonts w:ascii="Consolas" w:eastAsia="Times New Roman" w:hAnsi="Consolas" w:cs="Times New Roman"/>
+                <w:color w:val="FF0055"/>
+                <w:kern w:val="0"/>
+                <w:sz w:val="21"/>
+                <w:szCs w:val="21"/>
+                <w:lang w:eastAsia="zh-CN"/>
+                <w14:ligatures w14:val="none"/>
+              </w:rPr>
+            </w:pPr>
+            <w:r>
+              <w:rPr>
+                <w:rFonts w:ascii="Consolas" w:eastAsia="Times New Roman" w:hAnsi="Consolas" w:cs="Times New Roman"/>
+                <w:color w:val="FF0055"/>
+                <w:kern w:val="0"/>
+                <w:sz w:val="21"/>
+                <w:szCs w:val="21"/>
+                <w:lang w:val="en-US" w:eastAsia="zh-CN"/>
+                <w14:ligatures w14:val="none"/>
+              </w:rPr>
+              <w:t xml:space="preserve">        </w:t>
+            </w:r>
+            <w:r>
+              <w:rPr>
+                <w:rFonts w:ascii="Consolas" w:eastAsia="Times New Roman" w:hAnsi="Consolas" w:cs="Times New Roman"/>
+                <w:color w:val="00B0FF"/>
+                <w:kern w:val="0"/>
+                <w:sz w:val="21"/>
+                <w:szCs w:val="21"/>
+                <w:lang w:eastAsia="zh-CN"/>
+                <w14:ligatures w14:val="none"/>
+              </w:rPr>
+              <w:t>&lt;</w:t>
+            </w:r>
+            <w:r>
+              <w:rPr>
+                <w:rFonts w:ascii="Consolas" w:eastAsia="Times New Roman" w:hAnsi="Consolas" w:cs="Times New Roman"/>
+                <w:color w:val="FF5680"/>
+                <w:kern w:val="0"/>
+                <w:sz w:val="21"/>
+                <w:szCs w:val="21"/>
+                <w:lang w:eastAsia="zh-CN"/>
+                <w14:ligatures w14:val="none"/>
+              </w:rPr>
+              <w:t>p</w:t>
+            </w:r>
+            <w:r>
+              <w:rPr>
+                <w:rFonts w:ascii="Consolas" w:eastAsia="Times New Roman" w:hAnsi="Consolas" w:cs="Times New Roman"/>
+                <w:color w:val="00B0FF"/>
+                <w:kern w:val="0"/>
+                <w:sz w:val="21"/>
+                <w:szCs w:val="21"/>
+                <w:lang w:eastAsia="zh-CN"/>
+                <w14:ligatures w14:val="none"/>
+              </w:rPr>
+              <w:t>&gt;</w:t>
+            </w:r>
+            <w:r>
+              <w:rPr>
+                <w:rFonts w:ascii="Consolas" w:eastAsia="Times New Roman" w:hAnsi="Consolas" w:cs="Times New Roman"/>
+                <w:color w:val="FF0055"/>
+                <w:kern w:val="0"/>
+                <w:sz w:val="21"/>
+                <w:szCs w:val="21"/>
+                <w:lang w:eastAsia="zh-CN"/>
+                <w14:ligatures w14:val="none"/>
+              </w:rPr>
+              <w:t xml:space="preserve">Lenguaje de estilo utilizado para describir la </w:t>
+            </w:r>
+            <w:proofErr w:type="spellStart"/>
+            <w:r>
+              <w:rPr>
+                <w:rFonts w:ascii="Consolas" w:eastAsia="Times New Roman" w:hAnsi="Consolas" w:cs="Times New Roman"/>
+                <w:color w:val="FF0055"/>
+                <w:kern w:val="0"/>
+                <w:sz w:val="21"/>
+                <w:szCs w:val="21"/>
+                <w:lang w:eastAsia="zh-CN"/>
+                <w14:ligatures w14:val="none"/>
+              </w:rPr>
+              <w:t>presentacion</w:t>
+            </w:r>
+            <w:proofErr w:type="spellEnd"/>
+            <w:r>
+              <w:rPr>
+                <w:rFonts w:ascii="Consolas" w:eastAsia="Times New Roman" w:hAnsi="Consolas" w:cs="Times New Roman"/>
+                <w:color w:val="FF0055"/>
+                <w:kern w:val="0"/>
+                <w:sz w:val="21"/>
+                <w:szCs w:val="21"/>
+                <w:lang w:eastAsia="zh-CN"/>
+                <w14:ligatures w14:val="none"/>
+              </w:rPr>
+              <w:t xml:space="preserve"> de un documento escrito en un lenguaje de marcado como HTML</w:t>
+            </w:r>
+            <w:r>
+              <w:rPr>
+                <w:rFonts w:ascii="Consolas" w:eastAsia="Times New Roman" w:hAnsi="Consolas" w:cs="Times New Roman"/>
+                <w:color w:val="00B0FF"/>
+                <w:kern w:val="0"/>
+                <w:sz w:val="21"/>
+                <w:szCs w:val="21"/>
+                <w:lang w:eastAsia="zh-CN"/>
+                <w14:ligatures w14:val="none"/>
+              </w:rPr>
+              <w:t>&lt;/</w:t>
+            </w:r>
+            <w:r>
+              <w:rPr>
+                <w:rFonts w:ascii="Consolas" w:eastAsia="Times New Roman" w:hAnsi="Consolas" w:cs="Times New Roman"/>
+                <w:color w:val="FF5680"/>
+                <w:kern w:val="0"/>
+                <w:sz w:val="21"/>
+                <w:szCs w:val="21"/>
+                <w:lang w:eastAsia="zh-CN"/>
+                <w14:ligatures w14:val="none"/>
+              </w:rPr>
+              <w:t>p</w:t>
+            </w:r>
+            <w:r>
+              <w:rPr>
+                <w:rFonts w:ascii="Consolas" w:eastAsia="Times New Roman" w:hAnsi="Consolas" w:cs="Times New Roman"/>
+                <w:color w:val="00B0FF"/>
+                <w:kern w:val="0"/>
+                <w:sz w:val="21"/>
+                <w:szCs w:val="21"/>
+                <w:lang w:eastAsia="zh-CN"/>
+                <w14:ligatures w14:val="none"/>
+              </w:rPr>
+              <w:t>&gt;</w:t>
+            </w:r>
+          </w:p>
+          <w:p>
+            <w:pPr>
+              <w:shd w:val="clear" w:color="auto" w:fill="101116"/>
+              <w:spacing w:line="285" w:lineRule="atLeast"/>
+              <w:rPr>
+                <w:rFonts w:ascii="Consolas" w:eastAsia="Times New Roman" w:hAnsi="Consolas" w:cs="Times New Roman"/>
+                <w:color w:val="FF0055"/>
+                <w:kern w:val="0"/>
+                <w:sz w:val="21"/>
+                <w:szCs w:val="21"/>
+                <w:lang w:eastAsia="zh-CN"/>
+                <w14:ligatures w14:val="none"/>
+              </w:rPr>
+            </w:pPr>
+            <w:r>
+              <w:rPr>
+                <w:rFonts w:ascii="Consolas" w:eastAsia="Times New Roman" w:hAnsi="Consolas" w:cs="Times New Roman"/>
+                <w:color w:val="FF0055"/>
+                <w:kern w:val="0"/>
+                <w:sz w:val="21"/>
+                <w:szCs w:val="21"/>
+                <w:lang w:eastAsia="zh-CN"/>
+                <w14:ligatures w14:val="none"/>
+              </w:rPr>
+              <w:t xml:space="preserve">    </w:t>
+            </w:r>
+            <w:r>
+              <w:rPr>
+                <w:rFonts w:ascii="Consolas" w:eastAsia="Times New Roman" w:hAnsi="Consolas" w:cs="Times New Roman"/>
+                <w:color w:val="00B0FF"/>
+                <w:kern w:val="0"/>
+                <w:sz w:val="21"/>
+                <w:szCs w:val="21"/>
+                <w:lang w:eastAsia="zh-CN"/>
+                <w14:ligatures w14:val="none"/>
+              </w:rPr>
+              <w:t>&lt;/</w:t>
+            </w:r>
+            <w:proofErr w:type="spellStart"/>
+            <w:r>
+              <w:rPr>
+                <w:rFonts w:ascii="Consolas" w:eastAsia="Times New Roman" w:hAnsi="Consolas" w:cs="Times New Roman"/>
+                <w:color w:val="FF5680"/>
+                <w:kern w:val="0"/>
+                <w:sz w:val="21"/>
+                <w:szCs w:val="21"/>
+                <w:lang w:eastAsia="zh-CN"/>
+                <w14:ligatures w14:val="none"/>
+              </w:rPr>
+              <w:t>main</w:t>
+            </w:r>
+            <w:proofErr w:type="spellEnd"/>
+            <w:r>
+              <w:rPr>
+                <w:rFonts w:ascii="Consolas" w:eastAsia="Times New Roman" w:hAnsi="Consolas" w:cs="Times New Roman"/>
+                <w:color w:val="00B0FF"/>
+                <w:kern w:val="0"/>
+                <w:sz w:val="21"/>
+                <w:szCs w:val="21"/>
+                <w:lang w:eastAsia="zh-CN"/>
+                <w14:ligatures w14:val="none"/>
+              </w:rPr>
+              <w:t>&gt;</w:t>
+            </w:r>
+          </w:p>
+          <w:p>
+            <w:pPr>
+              <w:shd w:val="clear" w:color="auto" w:fill="101116"/>
+              <w:spacing w:line="285" w:lineRule="atLeast"/>
+              <w:rPr>
+                <w:rFonts w:ascii="Consolas" w:eastAsia="Times New Roman" w:hAnsi="Consolas" w:cs="Times New Roman"/>
+                <w:color w:val="FF0055"/>
+                <w:kern w:val="0"/>
+                <w:sz w:val="21"/>
+                <w:szCs w:val="21"/>
+                <w:lang w:eastAsia="zh-CN"/>
+                <w14:ligatures w14:val="none"/>
+              </w:rPr>
+            </w:pPr>
+            <w:r>
+              <w:rPr>
+                <w:rFonts w:ascii="Consolas" w:eastAsia="Times New Roman" w:hAnsi="Consolas" w:cs="Times New Roman"/>
+                <w:color w:val="00B0FF"/>
+                <w:kern w:val="0"/>
+                <w:sz w:val="21"/>
+                <w:szCs w:val="21"/>
+                <w:lang w:eastAsia="zh-CN"/>
+                <w14:ligatures w14:val="none"/>
+              </w:rPr>
+              <w:t>&lt;/</w:t>
+            </w:r>
+            <w:proofErr w:type="spellStart"/>
+            <w:r>
+              <w:rPr>
+                <w:rFonts w:ascii="Consolas" w:eastAsia="Times New Roman" w:hAnsi="Consolas" w:cs="Times New Roman"/>
+                <w:color w:val="FF5680"/>
+                <w:kern w:val="0"/>
+                <w:sz w:val="21"/>
+                <w:szCs w:val="21"/>
+                <w:lang w:eastAsia="zh-CN"/>
+                <w14:ligatures w14:val="none"/>
+              </w:rPr>
+              <w:t>body</w:t>
+            </w:r>
+            <w:proofErr w:type="spellEnd"/>
+            <w:r>
+              <w:rPr>
+                <w:rFonts w:ascii="Consolas" w:eastAsia="Times New Roman" w:hAnsi="Consolas" w:cs="Times New Roman"/>
+                <w:color w:val="00B0FF"/>
+                <w:kern w:val="0"/>
+                <w:sz w:val="21"/>
+                <w:szCs w:val="21"/>
+                <w:lang w:eastAsia="zh-CN"/>
+                <w14:ligatures w14:val="none"/>
+              </w:rPr>
+              <w:t>&gt;</w:t>
+            </w:r>
+          </w:p>
+          <w:p>
+            <w:pPr>
+              <w:shd w:val="clear" w:color="auto" w:fill="101116"/>
+              <w:spacing w:line="285" w:lineRule="atLeast"/>
+              <w:rPr>
+                <w:rFonts w:ascii="Consolas" w:eastAsia="Times New Roman" w:hAnsi="Consolas" w:cs="Times New Roman"/>
+                <w:color w:val="FF0055"/>
+                <w:kern w:val="0"/>
+                <w:sz w:val="21"/>
+                <w:szCs w:val="21"/>
+                <w:lang w:eastAsia="zh-CN"/>
+                <w14:ligatures w14:val="none"/>
+              </w:rPr>
+            </w:pPr>
+            <w:r>
+              <w:rPr>
+                <w:rFonts w:ascii="Consolas" w:eastAsia="Times New Roman" w:hAnsi="Consolas" w:cs="Times New Roman"/>
+                <w:color w:val="00B0FF"/>
+                <w:kern w:val="0"/>
+                <w:sz w:val="21"/>
+                <w:szCs w:val="21"/>
+                <w:lang w:eastAsia="zh-CN"/>
+                <w14:ligatures w14:val="none"/>
+              </w:rPr>
+              <w:t>&lt;/</w:t>
+            </w:r>
+            <w:proofErr w:type="spellStart"/>
+            <w:r>
+              <w:rPr>
+                <w:rFonts w:ascii="Consolas" w:eastAsia="Times New Roman" w:hAnsi="Consolas" w:cs="Times New Roman"/>
+                <w:color w:val="FF5680"/>
+                <w:kern w:val="0"/>
+                <w:sz w:val="21"/>
+                <w:szCs w:val="21"/>
+                <w:lang w:eastAsia="zh-CN"/>
+                <w14:ligatures w14:val="none"/>
+              </w:rPr>
+              <w:t>html</w:t>
+            </w:r>
+            <w:proofErr w:type="spellEnd"/>
+            <w:r>
+              <w:rPr>
+                <w:rFonts w:ascii="Consolas" w:eastAsia="Times New Roman" w:hAnsi="Consolas" w:cs="Times New Roman"/>
+                <w:color w:val="00B0FF"/>
+                <w:kern w:val="0"/>
+                <w:sz w:val="21"/>
+                <w:szCs w:val="21"/>
+                <w:lang w:eastAsia="zh-CN"/>
+                <w14:ligatures w14:val="none"/>
+              </w:rPr>
+              <w:t>&gt;</w:t>
+            </w:r>
+          </w:p>
+          <w:p/>
+        </w:tc>
+      </w:tr>
+    </w:tbl>
+    <w:p/>
+    <w:p/>
+    <w:p/>
     <w:sectPr>
       <w:pgSz w:w="12240" w:h="15840"/>
       <w:pgMar w:top="1417" w:right="1701" w:bottom="1417" w:left="1701" w:header="708" w:footer="708" w:gutter="0"/>

</xml_diff>